<commit_message>
changes if word files
</commit_message>
<xml_diff>
--- a/dry1.docx
+++ b/dry1.docx
@@ -6427,9 +6427,9 @@
         </w:rPr>
         <w:lastRenderedPageBreak/>
         <w:drawing>
-          <wp:inline distT="0" distB="0" distL="0" distR="0" wp14:anchorId="33D3123A" wp14:editId="436F0C84">
+          <wp:inline distT="0" distB="0" distL="0" distR="0" wp14:anchorId="33D3123A" wp14:editId="177D4B74">
             <wp:extent cx="5797848" cy="1238314"/>
-            <wp:effectExtent l="0" t="0" r="0" b="0"/>
+            <wp:effectExtent l="133350" t="114300" r="146050" b="171450"/>
             <wp:docPr id="4" name="Picture 4"/>
             <wp:cNvGraphicFramePr>
               <a:graphicFrameLocks xmlns:a="http://schemas.openxmlformats.org/drawingml/2006/main" noChangeAspect="1"/>
@@ -6455,6 +6455,36 @@
                     <a:prstGeom prst="rect">
                       <a:avLst/>
                     </a:prstGeom>
+                    <a:solidFill>
+                      <a:srgbClr val="FFFFFF">
+                        <a:shade val="85000"/>
+                      </a:srgbClr>
+                    </a:solidFill>
+                    <a:ln w="88900" cap="sq">
+                      <a:solidFill>
+                        <a:srgbClr val="FFFFFF"/>
+                      </a:solidFill>
+                      <a:miter lim="800000"/>
+                    </a:ln>
+                    <a:effectLst>
+                      <a:outerShdw blurRad="55000" dist="18000" dir="5400000" algn="tl" rotWithShape="0">
+                        <a:srgbClr val="000000">
+                          <a:alpha val="40000"/>
+                        </a:srgbClr>
+                      </a:outerShdw>
+                    </a:effectLst>
+                    <a:scene3d>
+                      <a:camera prst="orthographicFront"/>
+                      <a:lightRig rig="twoPt" dir="t">
+                        <a:rot lat="0" lon="0" rev="7200000"/>
+                      </a:lightRig>
+                    </a:scene3d>
+                    <a:sp3d>
+                      <a:bevelT w="25400" h="19050"/>
+                      <a:contourClr>
+                        <a:srgbClr val="FFFFFF"/>
+                      </a:contourClr>
+                    </a:sp3d>
                   </pic:spPr>
                 </pic:pic>
               </a:graphicData>
@@ -6481,14 +6511,12 @@
         <w:bidi/>
         <w:spacing w:after="0" w:line="360" w:lineRule="auto"/>
         <w:rPr>
-          <w:rFonts w:ascii="Times New Roman" w:hAnsi="Times New Roman" w:cs="David"/>
+          <w:rFonts w:ascii="Times New Roman" w:hAnsi="Times New Roman" w:cs="David" w:hint="cs"/>
           <w:b/>
           <w:bCs/>
           <w:i/>
           <w:sz w:val="24"/>
           <w:szCs w:val="24"/>
-          <w:u w:val="single"/>
-          <w:rtl/>
         </w:rPr>
       </w:pPr>
       <w:r>
@@ -6499,9 +6527,279 @@
           <w:i/>
           <w:sz w:val="24"/>
           <w:szCs w:val="24"/>
+          <w:rtl/>
+        </w:rPr>
+        <w:t xml:space="preserve">נתאר את </w:t>
+      </w:r>
+      <w:r>
+        <w:rPr>
+          <w:rFonts w:ascii="Times New Roman" w:hAnsi="Times New Roman" w:cs="David" w:hint="cs"/>
+          <w:b/>
+          <w:bCs/>
+          <w:i/>
+          <w:sz w:val="24"/>
+          <w:szCs w:val="24"/>
+          <w:rtl/>
+        </w:rPr>
+        <w:t>מבני הנתונים בהם בחרנו להשתמש עבור התרגיל:</w:t>
+      </w:r>
+    </w:p>
+    <w:p>
+      <w:pPr>
+        <w:bidi/>
+        <w:spacing w:after="0" w:line="360" w:lineRule="auto"/>
+        <w:rPr>
+          <w:rFonts w:ascii="Times New Roman" w:hAnsi="Times New Roman" w:cs="David" w:hint="cs"/>
+          <w:i/>
+          <w:sz w:val="24"/>
+          <w:szCs w:val="24"/>
+          <w:rtl/>
+        </w:rPr>
+      </w:pPr>
+    </w:p>
+    <w:p>
+      <w:pPr>
+        <w:bidi/>
+        <w:spacing w:after="0" w:line="360" w:lineRule="auto"/>
+        <w:rPr>
+          <w:rFonts w:ascii="Times New Roman" w:hAnsi="Times New Roman" w:cs="David"/>
+          <w:i/>
+          <w:sz w:val="24"/>
+          <w:szCs w:val="24"/>
+        </w:rPr>
+      </w:pPr>
+    </w:p>
+    <w:p>
+      <w:pPr>
+        <w:bidi/>
+        <w:spacing w:after="0" w:line="360" w:lineRule="auto"/>
+        <w:rPr>
+          <w:rFonts w:ascii="Times New Roman" w:hAnsi="Times New Roman" w:cs="David"/>
+          <w:i/>
+          <w:sz w:val="24"/>
+          <w:szCs w:val="24"/>
+        </w:rPr>
+      </w:pPr>
+    </w:p>
+    <w:p>
+      <w:pPr>
+        <w:bidi/>
+        <w:spacing w:after="0" w:line="360" w:lineRule="auto"/>
+        <w:rPr>
+          <w:rFonts w:ascii="Times New Roman" w:hAnsi="Times New Roman" w:cs="David"/>
+          <w:i/>
+          <w:sz w:val="24"/>
+          <w:szCs w:val="24"/>
+        </w:rPr>
+      </w:pPr>
+    </w:p>
+    <w:p>
+      <w:pPr>
+        <w:bidi/>
+        <w:spacing w:after="0" w:line="360" w:lineRule="auto"/>
+        <w:rPr>
+          <w:rFonts w:ascii="Times New Roman" w:hAnsi="Times New Roman" w:cs="David"/>
+          <w:i/>
+          <w:sz w:val="24"/>
+          <w:szCs w:val="24"/>
+        </w:rPr>
+      </w:pPr>
+    </w:p>
+    <w:p>
+      <w:pPr>
+        <w:bidi/>
+        <w:spacing w:after="0" w:line="360" w:lineRule="auto"/>
+        <w:rPr>
+          <w:rFonts w:ascii="Times New Roman" w:hAnsi="Times New Roman" w:cs="David"/>
+          <w:i/>
+          <w:sz w:val="24"/>
+          <w:szCs w:val="24"/>
+        </w:rPr>
+      </w:pPr>
+    </w:p>
+    <w:p>
+      <w:pPr>
+        <w:bidi/>
+        <w:spacing w:after="0" w:line="360" w:lineRule="auto"/>
+        <w:rPr>
+          <w:rFonts w:ascii="Times New Roman" w:hAnsi="Times New Roman" w:cs="David"/>
+          <w:i/>
+          <w:sz w:val="24"/>
+          <w:szCs w:val="24"/>
+        </w:rPr>
+      </w:pPr>
+    </w:p>
+    <w:p>
+      <w:pPr>
+        <w:bidi/>
+        <w:spacing w:after="0" w:line="360" w:lineRule="auto"/>
+        <w:rPr>
+          <w:rFonts w:ascii="Times New Roman" w:hAnsi="Times New Roman" w:cs="David"/>
+          <w:i/>
+          <w:sz w:val="24"/>
+          <w:szCs w:val="24"/>
+        </w:rPr>
+      </w:pPr>
+    </w:p>
+    <w:p>
+      <w:pPr>
+        <w:bidi/>
+        <w:spacing w:after="0" w:line="360" w:lineRule="auto"/>
+        <w:rPr>
+          <w:rFonts w:ascii="Times New Roman" w:hAnsi="Times New Roman" w:cs="David"/>
+          <w:i/>
+          <w:sz w:val="24"/>
+          <w:szCs w:val="24"/>
+        </w:rPr>
+      </w:pPr>
+    </w:p>
+    <w:p>
+      <w:pPr>
+        <w:bidi/>
+        <w:spacing w:after="0" w:line="360" w:lineRule="auto"/>
+        <w:rPr>
+          <w:rFonts w:ascii="Times New Roman" w:hAnsi="Times New Roman" w:cs="David"/>
+          <w:i/>
+          <w:sz w:val="24"/>
+          <w:szCs w:val="24"/>
+        </w:rPr>
+      </w:pPr>
+    </w:p>
+    <w:p>
+      <w:pPr>
+        <w:bidi/>
+        <w:spacing w:after="0" w:line="360" w:lineRule="auto"/>
+        <w:rPr>
+          <w:rFonts w:ascii="Times New Roman" w:hAnsi="Times New Roman" w:cs="David"/>
+          <w:i/>
+          <w:sz w:val="24"/>
+          <w:szCs w:val="24"/>
+        </w:rPr>
+      </w:pPr>
+    </w:p>
+    <w:p>
+      <w:pPr>
+        <w:bidi/>
+        <w:spacing w:after="0" w:line="360" w:lineRule="auto"/>
+        <w:rPr>
+          <w:rFonts w:ascii="Times New Roman" w:hAnsi="Times New Roman" w:cs="David"/>
+          <w:i/>
+          <w:sz w:val="24"/>
+          <w:szCs w:val="24"/>
+        </w:rPr>
+      </w:pPr>
+    </w:p>
+    <w:p>
+      <w:pPr>
+        <w:bidi/>
+        <w:spacing w:after="0" w:line="360" w:lineRule="auto"/>
+        <w:rPr>
+          <w:rFonts w:ascii="Times New Roman" w:hAnsi="Times New Roman" w:cs="David"/>
+          <w:i/>
+          <w:sz w:val="24"/>
+          <w:szCs w:val="24"/>
+        </w:rPr>
+      </w:pPr>
+    </w:p>
+    <w:p>
+      <w:pPr>
+        <w:bidi/>
+        <w:spacing w:after="0" w:line="360" w:lineRule="auto"/>
+        <w:rPr>
+          <w:rFonts w:ascii="Times New Roman" w:hAnsi="Times New Roman" w:cs="David"/>
+          <w:i/>
+          <w:sz w:val="24"/>
+          <w:szCs w:val="24"/>
+        </w:rPr>
+      </w:pPr>
+    </w:p>
+    <w:p>
+      <w:pPr>
+        <w:bidi/>
+        <w:spacing w:after="0" w:line="360" w:lineRule="auto"/>
+        <w:rPr>
+          <w:rFonts w:ascii="Times New Roman" w:hAnsi="Times New Roman" w:cs="David"/>
+          <w:i/>
+          <w:sz w:val="24"/>
+          <w:szCs w:val="24"/>
+        </w:rPr>
+      </w:pPr>
+    </w:p>
+    <w:p>
+      <w:pPr>
+        <w:bidi/>
+        <w:spacing w:after="0" w:line="360" w:lineRule="auto"/>
+        <w:rPr>
+          <w:rFonts w:ascii="Times New Roman" w:hAnsi="Times New Roman" w:cs="David"/>
+          <w:i/>
+          <w:sz w:val="24"/>
+          <w:szCs w:val="24"/>
+        </w:rPr>
+      </w:pPr>
+    </w:p>
+    <w:p>
+      <w:pPr>
+        <w:bidi/>
+        <w:spacing w:after="0" w:line="360" w:lineRule="auto"/>
+        <w:rPr>
+          <w:rFonts w:ascii="Times New Roman" w:hAnsi="Times New Roman" w:cs="David"/>
+          <w:i/>
+          <w:sz w:val="24"/>
+          <w:szCs w:val="24"/>
+        </w:rPr>
+      </w:pPr>
+    </w:p>
+    <w:p>
+      <w:pPr>
+        <w:bidi/>
+        <w:spacing w:after="0" w:line="360" w:lineRule="auto"/>
+        <w:rPr>
+          <w:rFonts w:ascii="Times New Roman" w:hAnsi="Times New Roman" w:cs="David"/>
+          <w:i/>
+          <w:sz w:val="24"/>
+          <w:szCs w:val="24"/>
+        </w:rPr>
+      </w:pPr>
+    </w:p>
+    <w:p>
+      <w:pPr>
+        <w:bidi/>
+        <w:spacing w:after="0" w:line="360" w:lineRule="auto"/>
+        <w:rPr>
+          <w:rFonts w:ascii="Times New Roman" w:hAnsi="Times New Roman" w:cs="David"/>
+          <w:i/>
+          <w:sz w:val="24"/>
+          <w:szCs w:val="24"/>
+          <w:rtl/>
+        </w:rPr>
+      </w:pPr>
+    </w:p>
+    <w:p>
+      <w:pPr>
+        <w:bidi/>
+        <w:spacing w:after="0" w:line="360" w:lineRule="auto"/>
+        <w:rPr>
+          <w:rFonts w:ascii="Times New Roman" w:hAnsi="Times New Roman" w:cs="David"/>
+          <w:b/>
+          <w:bCs/>
+          <w:i/>
+          <w:sz w:val="24"/>
+          <w:szCs w:val="24"/>
           <w:u w:val="single"/>
           <w:rtl/>
         </w:rPr>
+      </w:pPr>
+      <w:r>
+        <w:rPr>
+          <w:rFonts w:ascii="Times New Roman" w:hAnsi="Times New Roman" w:cs="David" w:hint="cs"/>
+          <w:b/>
+          <w:bCs/>
+          <w:i/>
+          <w:sz w:val="24"/>
+          <w:szCs w:val="24"/>
+          <w:u w:val="single"/>
+          <w:rtl/>
+        </w:rPr>
         <w:t>מימוש כל אחת מהפעולות הנדרשות</w:t>
       </w:r>
     </w:p>
@@ -6543,15 +6841,359 @@
           <w:rtl/>
         </w:rPr>
       </w:pPr>
-      <w:r>
-        <w:rPr>
-          <w:rFonts w:ascii="Times New Roman" w:hAnsi="Times New Roman" w:cs="David"/>
-          <w:i/>
-          <w:sz w:val="24"/>
-          <w:szCs w:val="24"/>
+    </w:p>
+    <w:p>
+      <w:pPr>
+        <w:bidi/>
+        <w:spacing w:after="0" w:line="360" w:lineRule="auto"/>
+        <w:rPr>
+          <w:rFonts w:ascii="Times New Roman" w:hAnsi="Times New Roman" w:cs="David"/>
+          <w:i/>
+          <w:sz w:val="24"/>
+          <w:szCs w:val="24"/>
+          <w:rtl/>
+        </w:rPr>
+      </w:pPr>
+    </w:p>
+    <w:p>
+      <w:pPr>
+        <w:bidi/>
+        <w:spacing w:after="0" w:line="360" w:lineRule="auto"/>
+        <w:rPr>
+          <w:rFonts w:ascii="Times New Roman" w:hAnsi="Times New Roman" w:cs="David"/>
+          <w:i/>
+          <w:sz w:val="24"/>
+          <w:szCs w:val="24"/>
+          <w:rtl/>
+        </w:rPr>
+      </w:pPr>
+      <m:oMath>
+        <m:r>
+          <w:rPr>
+            <w:rFonts w:ascii="Cambria Math" w:hAnsi="Cambria Math" w:cs="David"/>
+            <w:sz w:val="24"/>
+            <w:szCs w:val="24"/>
+          </w:rPr>
+          <w:lastRenderedPageBreak/>
+          <m:t>(*)</m:t>
+        </m:r>
+      </m:oMath>
+      <w:r>
+        <w:rPr>
+          <w:rFonts w:ascii="Times New Roman" w:hAnsi="Times New Roman" w:cs="David" w:hint="cs"/>
+          <w:i/>
+          <w:sz w:val="24"/>
+          <w:szCs w:val="24"/>
+          <w:rtl/>
+        </w:rPr>
+        <w:t xml:space="preserve"> ראשית, נוכיח טענת עזר אשר תעזור לנו בהוכחות עבור העמידה בסיבוכיות הנדרשת:</w:t>
+      </w:r>
+    </w:p>
+    <w:p>
+      <w:pPr>
+        <w:bidi/>
+        <w:spacing w:after="0" w:line="360" w:lineRule="auto"/>
+        <w:rPr>
+          <w:rFonts w:ascii="Times New Roman" w:hAnsi="Times New Roman" w:cs="David"/>
+          <w:i/>
+          <w:sz w:val="24"/>
+          <w:szCs w:val="24"/>
+          <w:rtl/>
+        </w:rPr>
+      </w:pPr>
+    </w:p>
+    <w:p>
+      <w:pPr>
+        <w:bidi/>
+        <w:spacing w:after="0" w:line="360" w:lineRule="auto"/>
+        <w:rPr>
+          <w:rFonts w:ascii="Times New Roman" w:eastAsiaTheme="minorEastAsia" w:hAnsi="Times New Roman" w:cs="David"/>
+          <w:i/>
+          <w:sz w:val="24"/>
+          <w:szCs w:val="24"/>
+          <w:highlight w:val="yellow"/>
+          <w:rtl/>
+        </w:rPr>
+      </w:pPr>
+      <w:r>
+        <w:rPr>
+          <w:rFonts w:ascii="Times New Roman" w:eastAsiaTheme="minorEastAsia" w:hAnsi="Times New Roman" w:cs="David" w:hint="cs"/>
+          <w:bCs/>
+          <w:i/>
+          <w:sz w:val="24"/>
+          <w:szCs w:val="24"/>
+          <w:highlight w:val="yellow"/>
+          <w:u w:val="single"/>
+          <w:rtl/>
+        </w:rPr>
+        <w:t>טענת עזר שנתשמש בעת הוכחה על עמידה בסיבוכיות הנדרשת:</w:t>
+      </w:r>
+      <w:r>
+        <w:rPr>
+          <w:rFonts w:ascii="Times New Roman" w:eastAsiaTheme="minorEastAsia" w:hAnsi="Times New Roman" w:cs="David" w:hint="cs"/>
+          <w:i/>
+          <w:sz w:val="24"/>
+          <w:szCs w:val="24"/>
+          <w:highlight w:val="yellow"/>
+          <w:rtl/>
+        </w:rPr>
+        <w:t xml:space="preserve"> נראה שבמידה ויש לך עץ ואתה מתחיל בצומת בעל האינדקס הכי קטן בעץ, ואתה עובר(מדפיס) לפי סדר </w:t>
+      </w:r>
+      <w:r>
+        <w:rPr>
+          <w:rFonts w:ascii="Times New Roman" w:eastAsiaTheme="minorEastAsia" w:hAnsi="Times New Roman" w:cs="David"/>
+          <w:i/>
+          <w:sz w:val="24"/>
+          <w:szCs w:val="24"/>
+          <w:highlight w:val="yellow"/>
+        </w:rPr>
+        <w:t>r</w:t>
+      </w:r>
+      <w:r>
+        <w:rPr>
+          <w:rFonts w:ascii="Times New Roman" w:eastAsiaTheme="minorEastAsia" w:hAnsi="Times New Roman" w:cs="David" w:hint="cs"/>
+          <w:i/>
+          <w:sz w:val="24"/>
+          <w:szCs w:val="24"/>
+          <w:highlight w:val="yellow"/>
+          <w:rtl/>
+        </w:rPr>
+        <w:t xml:space="preserve"> צמתים, אז תעשה סך הכל </w:t>
+      </w:r>
+      <w:r>
+        <w:rPr>
+          <w:rFonts w:ascii="Times New Roman" w:eastAsiaTheme="minorEastAsia" w:hAnsi="Times New Roman" w:cs="David" w:hint="cs"/>
+          <w:i/>
+          <w:sz w:val="24"/>
+          <w:szCs w:val="24"/>
+          <w:highlight w:val="yellow"/>
+        </w:rPr>
+        <w:t>O</w:t>
+      </w:r>
+      <w:r>
+        <w:rPr>
+          <w:rFonts w:ascii="Times New Roman" w:eastAsiaTheme="minorEastAsia" w:hAnsi="Times New Roman" w:cs="David"/>
+          <w:i/>
+          <w:sz w:val="24"/>
+          <w:szCs w:val="24"/>
+          <w:highlight w:val="yellow"/>
+        </w:rPr>
+        <w:t>(r)</w:t>
+      </w:r>
+      <w:r>
+        <w:rPr>
+          <w:rFonts w:ascii="Times New Roman" w:eastAsiaTheme="minorEastAsia" w:hAnsi="Times New Roman" w:cs="David" w:hint="cs"/>
+          <w:i/>
+          <w:sz w:val="24"/>
+          <w:szCs w:val="24"/>
+          <w:highlight w:val="yellow"/>
+          <w:rtl/>
+        </w:rPr>
+        <w:t xml:space="preserve"> פעולות. </w:t>
+      </w:r>
+    </w:p>
+    <w:p>
+      <w:pPr>
+        <w:tabs>
+          <w:tab w:val="left" w:pos="7641"/>
+        </w:tabs>
+        <w:bidi/>
+        <w:spacing w:after="0" w:line="360" w:lineRule="auto"/>
+        <w:rPr>
+          <w:rFonts w:ascii="Times New Roman" w:hAnsi="Times New Roman" w:cs="David"/>
+          <w:i/>
+          <w:sz w:val="24"/>
+          <w:szCs w:val="24"/>
+          <w:rtl/>
+        </w:rPr>
+      </w:pPr>
+      <w:r>
+        <w:rPr>
+          <w:rFonts w:ascii="Times New Roman" w:eastAsiaTheme="minorEastAsia" w:hAnsi="Times New Roman" w:cs="David" w:hint="cs"/>
+          <w:i/>
+          <w:sz w:val="24"/>
+          <w:szCs w:val="24"/>
+          <w:highlight w:val="yellow"/>
+          <w:u w:val="single"/>
+          <w:rtl/>
+        </w:rPr>
+        <w:t>הוכחה:</w:t>
+      </w:r>
+      <w:r>
+        <w:rPr>
+          <w:rFonts w:ascii="Times New Roman" w:eastAsiaTheme="minorEastAsia" w:hAnsi="Times New Roman" w:cs="David" w:hint="cs"/>
+          <w:i/>
+          <w:sz w:val="24"/>
+          <w:szCs w:val="24"/>
+          <w:highlight w:val="yellow"/>
+          <w:rtl/>
+        </w:rPr>
+        <w:t xml:space="preserve"> מכיוון שאנחנו מתחילים בצומת המינימאלי, הצומת הזו נמצאת בתחתית העץ (העלה הכי שמאלי) וכדי להגיע לצומת ה-</w:t>
+      </w:r>
+      <w:r>
+        <w:rPr>
+          <w:rFonts w:ascii="Times New Roman" w:eastAsiaTheme="minorEastAsia" w:hAnsi="Times New Roman" w:cs="David"/>
+          <w:i/>
+          <w:sz w:val="24"/>
+          <w:szCs w:val="24"/>
+          <w:highlight w:val="yellow"/>
+        </w:rPr>
+        <w:t>r</w:t>
+      </w:r>
+      <w:r>
+        <w:rPr>
+          <w:rFonts w:ascii="Times New Roman" w:eastAsiaTheme="minorEastAsia" w:hAnsi="Times New Roman" w:cs="David" w:hint="cs"/>
+          <w:i/>
+          <w:sz w:val="24"/>
+          <w:szCs w:val="24"/>
+          <w:highlight w:val="yellow"/>
+          <w:rtl/>
+        </w:rPr>
+        <w:t xml:space="preserve"> נעשה (מספר העליות שביצענו בעת המעברים)</w:t>
+      </w:r>
+      <w:r>
+        <w:rPr>
+          <w:rFonts w:ascii="Times New Roman" w:eastAsiaTheme="minorEastAsia" w:hAnsi="Times New Roman" w:cs="David"/>
+          <w:i/>
+          <w:sz w:val="24"/>
+          <w:szCs w:val="24"/>
+          <w:highlight w:val="yellow"/>
+        </w:rPr>
+        <w:t>O</w:t>
+      </w:r>
+      <w:r>
+        <w:rPr>
+          <w:rFonts w:ascii="Times New Roman" w:eastAsiaTheme="minorEastAsia" w:hAnsi="Times New Roman" w:cs="David" w:hint="cs"/>
+          <w:i/>
+          <w:sz w:val="24"/>
+          <w:szCs w:val="24"/>
+          <w:highlight w:val="yellow"/>
+          <w:rtl/>
+        </w:rPr>
+        <w:t xml:space="preserve">, עתה מכיוון שאנחנו עוברים לפי סדר בכל עלייה כזו נצטרך או שלהדפיס את הצומת (במידה ועלית מבן שמאלי) או שלא (עלייה מבן ימני) ואז כבר הדפסת את הצומת הזו (כי הבן הימני יותר גדול מהצומת הנוכחי ואנחנו עוברים לפי סדר). לכן מספר העליות שסך הכל ביצענו הוא </w:t>
+      </w:r>
+      <w:r>
+        <w:rPr>
+          <w:rFonts w:ascii="Times New Roman" w:eastAsiaTheme="minorEastAsia" w:hAnsi="Times New Roman" w:cs="David"/>
+          <w:i/>
+          <w:sz w:val="24"/>
+          <w:szCs w:val="24"/>
+          <w:highlight w:val="yellow"/>
+        </w:rPr>
+        <w:t>O(r)</w:t>
+      </w:r>
+      <w:r>
+        <w:rPr>
+          <w:rFonts w:ascii="Times New Roman" w:eastAsiaTheme="minorEastAsia" w:hAnsi="Times New Roman" w:cs="David" w:hint="cs"/>
+          <w:i/>
+          <w:sz w:val="24"/>
+          <w:szCs w:val="24"/>
+          <w:highlight w:val="yellow"/>
+          <w:rtl/>
+        </w:rPr>
+        <w:t xml:space="preserve">, ולכן סך הפעולות שנעשה הוא </w:t>
+      </w:r>
+      <w:r>
+        <w:rPr>
+          <w:rFonts w:ascii="Times New Roman" w:eastAsiaTheme="minorEastAsia" w:hAnsi="Times New Roman" w:cs="David"/>
+          <w:i/>
+          <w:sz w:val="24"/>
+          <w:szCs w:val="24"/>
+          <w:highlight w:val="yellow"/>
+        </w:rPr>
+        <w:t>O(r)</w:t>
+      </w:r>
+      <w:r>
+        <w:rPr>
+          <w:rFonts w:ascii="Times New Roman" w:eastAsiaTheme="minorEastAsia" w:hAnsi="Times New Roman" w:cs="David" w:hint="cs"/>
+          <w:i/>
+          <w:sz w:val="24"/>
+          <w:szCs w:val="24"/>
+          <w:highlight w:val="yellow"/>
+          <w:rtl/>
+        </w:rPr>
+        <w:t>. כפי שרצינו להראות.</w:t>
+      </w:r>
+    </w:p>
+    <w:p>
+      <w:pPr>
+        <w:bidi/>
+        <w:spacing w:after="0" w:line="360" w:lineRule="auto"/>
+        <w:rPr>
+          <w:rFonts w:ascii="Times New Roman" w:hAnsi="Times New Roman" w:cs="David"/>
+          <w:i/>
+          <w:sz w:val="24"/>
+          <w:szCs w:val="24"/>
+          <w:rtl/>
+        </w:rPr>
+      </w:pPr>
+    </w:p>
+    <w:p>
+      <w:pPr>
+        <w:bidi/>
+        <w:spacing w:after="0" w:line="360" w:lineRule="auto"/>
+        <w:rPr>
+          <w:rFonts w:ascii="Times New Roman" w:hAnsi="Times New Roman" w:cs="David"/>
+          <w:i/>
+          <w:sz w:val="24"/>
+          <w:szCs w:val="24"/>
+          <w:rtl/>
+        </w:rPr>
+      </w:pPr>
+    </w:p>
+    <w:p>
+      <w:pPr>
+        <w:bidi/>
+        <w:spacing w:after="0" w:line="360" w:lineRule="auto"/>
+        <w:rPr>
+          <w:rFonts w:ascii="Times New Roman" w:hAnsi="Times New Roman" w:cs="David"/>
+          <w:b/>
+          <w:bCs/>
+          <w:i/>
+          <w:sz w:val="24"/>
+          <w:szCs w:val="24"/>
+          <w:rtl/>
+        </w:rPr>
+      </w:pPr>
+      <w:r>
+        <w:rPr>
+          <w:rFonts w:ascii="Times New Roman" w:hAnsi="Times New Roman" w:cs="David"/>
+          <w:b/>
+          <w:bCs/>
+          <w:i/>
+          <w:sz w:val="24"/>
+          <w:szCs w:val="24"/>
+          <w:u w:val="single"/>
         </w:rPr>
         <w:t>Init</w:t>
       </w:r>
+      <w:r>
+        <w:rPr>
+          <w:rFonts w:ascii="Times New Roman" w:hAnsi="Times New Roman" w:cs="David" w:hint="cs"/>
+          <w:b/>
+          <w:bCs/>
+          <w:i/>
+          <w:sz w:val="24"/>
+          <w:szCs w:val="24"/>
+          <w:rtl/>
+        </w:rPr>
+        <w:t>:</w:t>
+      </w:r>
+    </w:p>
+    <w:p>
+      <w:pPr>
+        <w:bidi/>
+        <w:spacing w:after="0" w:line="360" w:lineRule="auto"/>
+        <w:rPr>
+          <w:rFonts w:ascii="Times New Roman" w:hAnsi="Times New Roman" w:cs="David" w:hint="cs"/>
+          <w:b/>
+          <w:bCs/>
+          <w:i/>
+          <w:sz w:val="24"/>
+          <w:szCs w:val="24"/>
+          <w:rtl/>
+        </w:rPr>
+      </w:pPr>
     </w:p>
     <w:p>
       <w:pPr>
@@ -6642,6 +7284,297 @@
     </w:p>
     <w:p>
       <w:pPr>
+        <w:tabs>
+          <w:tab w:val="left" w:pos="930"/>
+        </w:tabs>
+        <w:bidi/>
+        <w:spacing w:after="0" w:line="360" w:lineRule="auto"/>
+        <w:rPr>
+          <w:rFonts w:ascii="Times New Roman" w:hAnsi="Times New Roman" w:cs="David" w:hint="cs"/>
+          <w:b/>
+          <w:i/>
+          <w:sz w:val="24"/>
+          <w:szCs w:val="24"/>
+        </w:rPr>
+      </w:pPr>
+      <w:r>
+        <w:rPr>
+          <w:rFonts w:ascii="Times New Roman" w:hAnsi="Times New Roman" w:cs="David" w:hint="cs"/>
+          <w:b/>
+          <w:i/>
+          <w:sz w:val="24"/>
+          <w:szCs w:val="24"/>
+          <w:rtl/>
+        </w:rPr>
+        <w:t xml:space="preserve">בעת איתחול מבנה הנתונים שלנו, </w:t>
+      </w:r>
+    </w:p>
+    <w:p>
+      <w:pPr>
+        <w:bidi/>
+        <w:spacing w:after="0" w:line="360" w:lineRule="auto"/>
+        <w:rPr>
+          <w:rFonts w:ascii="Times New Roman" w:hAnsi="Times New Roman" w:cs="David"/>
+          <w:i/>
+          <w:sz w:val="24"/>
+          <w:szCs w:val="24"/>
+          <w:rtl/>
+        </w:rPr>
+      </w:pPr>
+      <w:r>
+        <w:rPr>
+          <w:rFonts w:ascii="Times New Roman" w:hAnsi="Times New Roman" w:cs="David" w:hint="cs"/>
+          <w:i/>
+          <w:sz w:val="24"/>
+          <w:szCs w:val="24"/>
+          <w:rtl/>
+        </w:rPr>
+        <w:t>באתחול של מבנה הניתונים שלנו, אנחנו יוצרים עץ של אמנים ריק וזה קורא ב-</w:t>
+      </w:r>
+      <w:r>
+        <w:rPr>
+          <w:rFonts w:ascii="Times New Roman" w:hAnsi="Times New Roman" w:cs="David" w:hint="cs"/>
+          <w:i/>
+          <w:sz w:val="24"/>
+          <w:szCs w:val="24"/>
+        </w:rPr>
+        <w:t>O</w:t>
+      </w:r>
+      <w:r>
+        <w:rPr>
+          <w:rFonts w:ascii="Times New Roman" w:hAnsi="Times New Roman" w:cs="David"/>
+          <w:i/>
+          <w:sz w:val="24"/>
+          <w:szCs w:val="24"/>
+        </w:rPr>
+        <w:t>(1)</w:t>
+      </w:r>
+      <w:r>
+        <w:rPr>
+          <w:rFonts w:ascii="Times New Roman" w:hAnsi="Times New Roman" w:cs="David" w:hint="cs"/>
+          <w:i/>
+          <w:sz w:val="24"/>
+          <w:szCs w:val="24"/>
+          <w:rtl/>
+        </w:rPr>
+        <w:t xml:space="preserve">, בנוסף יוצרים רשימה מקושרת, עם צומת אחת המתאימה לצומת של 0 השמעות. בצומת זו יש לנו עץ אמנים ריק, ולכן יצריתה היא </w:t>
+      </w:r>
+      <w:r>
+        <w:rPr>
+          <w:rFonts w:ascii="Times New Roman" w:hAnsi="Times New Roman" w:cs="David"/>
+          <w:i/>
+          <w:sz w:val="24"/>
+          <w:szCs w:val="24"/>
+        </w:rPr>
+        <w:t>O(1)</w:t>
+      </w:r>
+      <w:r>
+        <w:rPr>
+          <w:rFonts w:ascii="Times New Roman" w:hAnsi="Times New Roman" w:cs="David" w:hint="cs"/>
+          <w:i/>
+          <w:sz w:val="24"/>
+          <w:szCs w:val="24"/>
+          <w:rtl/>
+        </w:rPr>
+        <w:t>.</w:t>
+      </w:r>
+      <w:r>
+        <w:rPr>
+          <w:rFonts w:ascii="Times New Roman" w:hAnsi="Times New Roman" w:cs="David" w:hint="cs"/>
+          <w:i/>
+          <w:sz w:val="24"/>
+          <w:szCs w:val="24"/>
+        </w:rPr>
+        <w:t xml:space="preserve"> </w:t>
+      </w:r>
+      <w:r>
+        <w:rPr>
+          <w:rFonts w:ascii="Times New Roman" w:hAnsi="Times New Roman" w:cs="David" w:hint="cs"/>
+          <w:i/>
+          <w:sz w:val="24"/>
+          <w:szCs w:val="24"/>
+          <w:rtl/>
+        </w:rPr>
+        <w:t xml:space="preserve"> עתה יצירת רשימה מקושרת והכנסת איבר אחד בלבד אליה היא </w:t>
+      </w:r>
+      <w:r>
+        <w:rPr>
+          <w:rFonts w:ascii="Times New Roman" w:hAnsi="Times New Roman" w:cs="David"/>
+          <w:i/>
+          <w:sz w:val="24"/>
+          <w:szCs w:val="24"/>
+        </w:rPr>
+        <w:t>O(1)</w:t>
+      </w:r>
+      <w:r>
+        <w:rPr>
+          <w:rFonts w:ascii="Times New Roman" w:hAnsi="Times New Roman" w:cs="David" w:hint="cs"/>
+          <w:i/>
+          <w:sz w:val="24"/>
+          <w:szCs w:val="24"/>
+          <w:rtl/>
+        </w:rPr>
+        <w:t>, ולכן אנחנו עונים על תנאי הסיבוכיות בשאלה.</w:t>
+      </w:r>
+    </w:p>
+    <w:p>
+      <w:pPr>
+        <w:bidi/>
+        <w:spacing w:after="0" w:line="360" w:lineRule="auto"/>
+        <w:rPr>
+          <w:rFonts w:ascii="Times New Roman" w:hAnsi="Times New Roman" w:cs="David"/>
+          <w:i/>
+          <w:sz w:val="24"/>
+          <w:szCs w:val="24"/>
+          <w:rtl/>
+        </w:rPr>
+      </w:pPr>
+    </w:p>
+    <w:p>
+      <w:pPr>
+        <w:bidi/>
+        <w:spacing w:after="0" w:line="360" w:lineRule="auto"/>
+        <w:rPr>
+          <w:rFonts w:ascii="Times New Roman" w:hAnsi="Times New Roman" w:cs="David"/>
+          <w:i/>
+          <w:sz w:val="24"/>
+          <w:szCs w:val="24"/>
+          <w:rtl/>
+        </w:rPr>
+      </w:pPr>
+    </w:p>
+    <w:p>
+      <w:pPr>
+        <w:bidi/>
+        <w:spacing w:after="0" w:line="360" w:lineRule="auto"/>
+        <w:rPr>
+          <w:rFonts w:ascii="Times New Roman" w:hAnsi="Times New Roman" w:cs="David"/>
+          <w:i/>
+          <w:sz w:val="24"/>
+          <w:szCs w:val="24"/>
+          <w:rtl/>
+        </w:rPr>
+      </w:pPr>
+    </w:p>
+    <w:p>
+      <w:pPr>
+        <w:bidi/>
+        <w:spacing w:after="0" w:line="360" w:lineRule="auto"/>
+        <w:rPr>
+          <w:rFonts w:ascii="Times New Roman" w:hAnsi="Times New Roman" w:cs="David"/>
+          <w:i/>
+          <w:sz w:val="24"/>
+          <w:szCs w:val="24"/>
+          <w:rtl/>
+        </w:rPr>
+      </w:pPr>
+    </w:p>
+    <w:p>
+      <w:pPr>
+        <w:bidi/>
+        <w:spacing w:after="0" w:line="360" w:lineRule="auto"/>
+        <w:rPr>
+          <w:rFonts w:ascii="Times New Roman" w:hAnsi="Times New Roman" w:cs="David"/>
+          <w:i/>
+          <w:sz w:val="24"/>
+          <w:szCs w:val="24"/>
+          <w:rtl/>
+        </w:rPr>
+      </w:pPr>
+    </w:p>
+    <w:p>
+      <w:pPr>
+        <w:bidi/>
+        <w:spacing w:after="0" w:line="360" w:lineRule="auto"/>
+        <w:rPr>
+          <w:rFonts w:ascii="Times New Roman" w:hAnsi="Times New Roman" w:cs="David"/>
+          <w:i/>
+          <w:sz w:val="24"/>
+          <w:szCs w:val="24"/>
+          <w:rtl/>
+        </w:rPr>
+      </w:pPr>
+    </w:p>
+    <w:p>
+      <w:pPr>
+        <w:bidi/>
+        <w:spacing w:after="0" w:line="360" w:lineRule="auto"/>
+        <w:rPr>
+          <w:rFonts w:ascii="Times New Roman" w:hAnsi="Times New Roman" w:cs="David"/>
+          <w:i/>
+          <w:sz w:val="24"/>
+          <w:szCs w:val="24"/>
+          <w:rtl/>
+        </w:rPr>
+      </w:pPr>
+    </w:p>
+    <w:p>
+      <w:pPr>
+        <w:bidi/>
+        <w:spacing w:after="0" w:line="360" w:lineRule="auto"/>
+        <w:rPr>
+          <w:rFonts w:ascii="Times New Roman" w:hAnsi="Times New Roman" w:cs="David"/>
+          <w:i/>
+          <w:sz w:val="24"/>
+          <w:szCs w:val="24"/>
+          <w:rtl/>
+        </w:rPr>
+      </w:pPr>
+    </w:p>
+    <w:p>
+      <w:pPr>
+        <w:bidi/>
+        <w:spacing w:after="0" w:line="360" w:lineRule="auto"/>
+        <w:rPr>
+          <w:rFonts w:ascii="Times New Roman" w:hAnsi="Times New Roman" w:cs="David"/>
+          <w:i/>
+          <w:sz w:val="24"/>
+          <w:szCs w:val="24"/>
+          <w:rtl/>
+        </w:rPr>
+      </w:pPr>
+    </w:p>
+    <w:p>
+      <w:pPr>
+        <w:bidi/>
+        <w:spacing w:after="0" w:line="360" w:lineRule="auto"/>
+        <w:rPr>
+          <w:rFonts w:ascii="Times New Roman" w:hAnsi="Times New Roman" w:cs="David"/>
+          <w:i/>
+          <w:sz w:val="24"/>
+          <w:szCs w:val="24"/>
+          <w:rtl/>
+        </w:rPr>
+      </w:pPr>
+    </w:p>
+    <w:p>
+      <w:pPr>
+        <w:bidi/>
+        <w:spacing w:after="0" w:line="360" w:lineRule="auto"/>
+        <w:rPr>
+          <w:rFonts w:ascii="Times New Roman" w:hAnsi="Times New Roman" w:cs="David"/>
+          <w:i/>
+          <w:sz w:val="24"/>
+          <w:szCs w:val="24"/>
+          <w:rtl/>
+        </w:rPr>
+      </w:pPr>
+    </w:p>
+    <w:p>
+      <w:pPr>
+        <w:bidi/>
+        <w:spacing w:after="0" w:line="360" w:lineRule="auto"/>
+        <w:rPr>
+          <w:rFonts w:ascii="Times New Roman" w:hAnsi="Times New Roman" w:cs="David"/>
+          <w:i/>
+          <w:sz w:val="24"/>
+          <w:szCs w:val="24"/>
+          <w:rtl/>
+        </w:rPr>
+      </w:pPr>
+    </w:p>
+    <w:p>
+      <w:pPr>
         <w:bidi/>
         <w:spacing w:after="0" w:line="360" w:lineRule="auto"/>
         <w:rPr>
@@ -7007,7 +7940,6 @@
           <w:szCs w:val="24"/>
           <w:rtl/>
         </w:rPr>
-        <w:lastRenderedPageBreak/>
         <w:drawing>
           <wp:inline distT="0" distB="0" distL="0" distR="0" wp14:anchorId="78F0A63A" wp14:editId="75F929FD">
             <wp:extent cx="5943600" cy="3741420"/>
@@ -7472,32 +8404,230 @@
           <w:rtl/>
         </w:rPr>
       </w:pPr>
-    </w:p>
-    <w:p>
-      <w:pPr>
-        <w:bidi/>
-        <w:spacing w:after="0" w:line="360" w:lineRule="auto"/>
-        <w:rPr>
-          <w:rFonts w:ascii="Times New Roman" w:hAnsi="Times New Roman" w:cs="David"/>
-          <w:i/>
-          <w:sz w:val="24"/>
-          <w:szCs w:val="24"/>
-          <w:rtl/>
-        </w:rPr>
-      </w:pPr>
-    </w:p>
-    <w:p>
-      <w:pPr>
-        <w:bidi/>
-        <w:spacing w:after="0" w:line="360" w:lineRule="auto"/>
-        <w:rPr>
-          <w:rFonts w:ascii="Times New Roman" w:hAnsi="Times New Roman" w:cs="David"/>
-          <w:i/>
-          <w:sz w:val="24"/>
-          <w:szCs w:val="24"/>
-          <w:rtl/>
-        </w:rPr>
-      </w:pPr>
+      <w:r>
+        <w:rPr>
+          <w:rFonts w:ascii="Times New Roman" w:hAnsi="Times New Roman" w:cs="David"/>
+          <w:i/>
+          <w:sz w:val="24"/>
+          <w:szCs w:val="24"/>
+          <w:rtl/>
+        </w:rPr>
+        <w:drawing>
+          <wp:inline distT="0" distB="0" distL="0" distR="0" wp14:anchorId="5C4CCA94" wp14:editId="569894BE">
+            <wp:extent cx="5943600" cy="1604645"/>
+            <wp:effectExtent l="133350" t="114300" r="133350" b="167005"/>
+            <wp:docPr id="19" name="Picture 19"/>
+            <wp:cNvGraphicFramePr>
+              <a:graphicFrameLocks xmlns:a="http://schemas.openxmlformats.org/drawingml/2006/main" noChangeAspect="1"/>
+            </wp:cNvGraphicFramePr>
+            <a:graphic xmlns:a="http://schemas.openxmlformats.org/drawingml/2006/main">
+              <a:graphicData uri="http://schemas.openxmlformats.org/drawingml/2006/picture">
+                <pic:pic xmlns:pic="http://schemas.openxmlformats.org/drawingml/2006/picture">
+                  <pic:nvPicPr>
+                    <pic:cNvPr id="1" name=""/>
+                    <pic:cNvPicPr/>
+                  </pic:nvPicPr>
+                  <pic:blipFill>
+                    <a:blip r:embed="rId17"/>
+                    <a:stretch>
+                      <a:fillRect/>
+                    </a:stretch>
+                  </pic:blipFill>
+                  <pic:spPr>
+                    <a:xfrm>
+                      <a:off x="0" y="0"/>
+                      <a:ext cx="5943600" cy="1604645"/>
+                    </a:xfrm>
+                    <a:prstGeom prst="rect">
+                      <a:avLst/>
+                    </a:prstGeom>
+                    <a:solidFill>
+                      <a:srgbClr val="FFFFFF">
+                        <a:shade val="85000"/>
+                      </a:srgbClr>
+                    </a:solidFill>
+                    <a:ln w="88900" cap="sq">
+                      <a:solidFill>
+                        <a:srgbClr val="FFFFFF"/>
+                      </a:solidFill>
+                      <a:miter lim="800000"/>
+                    </a:ln>
+                    <a:effectLst>
+                      <a:outerShdw blurRad="55000" dist="18000" dir="5400000" algn="tl" rotWithShape="0">
+                        <a:srgbClr val="000000">
+                          <a:alpha val="40000"/>
+                        </a:srgbClr>
+                      </a:outerShdw>
+                    </a:effectLst>
+                    <a:scene3d>
+                      <a:camera prst="orthographicFront"/>
+                      <a:lightRig rig="twoPt" dir="t">
+                        <a:rot lat="0" lon="0" rev="7200000"/>
+                      </a:lightRig>
+                    </a:scene3d>
+                    <a:sp3d>
+                      <a:bevelT w="25400" h="19050"/>
+                      <a:contourClr>
+                        <a:srgbClr val="FFFFFF"/>
+                      </a:contourClr>
+                    </a:sp3d>
+                  </pic:spPr>
+                </pic:pic>
+              </a:graphicData>
+            </a:graphic>
+          </wp:inline>
+        </w:drawing>
+      </w:r>
+    </w:p>
+    <w:p>
+      <w:pPr>
+        <w:bidi/>
+        <w:spacing w:after="0" w:line="360" w:lineRule="auto"/>
+        <w:rPr>
+          <w:rFonts w:ascii="Times New Roman" w:hAnsi="Times New Roman" w:cs="David"/>
+          <w:i/>
+          <w:sz w:val="24"/>
+          <w:szCs w:val="24"/>
+          <w:rtl/>
+        </w:rPr>
+      </w:pPr>
+    </w:p>
+    <w:p>
+      <w:pPr>
+        <w:bidi/>
+        <w:spacing w:after="0" w:line="360" w:lineRule="auto"/>
+        <w:rPr>
+          <w:rFonts w:ascii="Times New Roman" w:hAnsi="Times New Roman" w:cs="David"/>
+          <w:i/>
+          <w:sz w:val="24"/>
+          <w:szCs w:val="24"/>
+          <w:rtl/>
+        </w:rPr>
+      </w:pPr>
+    </w:p>
+    <w:p>
+      <w:pPr>
+        <w:bidi/>
+        <w:spacing w:after="0" w:line="360" w:lineRule="auto"/>
+        <w:rPr>
+          <w:rFonts w:ascii="Times New Roman" w:hAnsi="Times New Roman" w:cs="David"/>
+          <w:i/>
+          <w:sz w:val="24"/>
+          <w:szCs w:val="24"/>
+          <w:rtl/>
+        </w:rPr>
+      </w:pPr>
+    </w:p>
+    <w:p>
+      <w:pPr>
+        <w:bidi/>
+        <w:spacing w:after="0" w:line="360" w:lineRule="auto"/>
+        <w:rPr>
+          <w:rFonts w:ascii="Times New Roman" w:hAnsi="Times New Roman" w:cs="David"/>
+          <w:i/>
+          <w:sz w:val="24"/>
+          <w:szCs w:val="24"/>
+          <w:rtl/>
+        </w:rPr>
+      </w:pPr>
+      <w:r>
+        <w:rPr>
+          <w:rFonts w:ascii="Times New Roman" w:hAnsi="Times New Roman" w:cs="David" w:hint="cs"/>
+          <w:i/>
+          <w:sz w:val="24"/>
+          <w:szCs w:val="24"/>
+          <w:rtl/>
+        </w:rPr>
+        <w:t>סיבוכיות מקום</w:t>
+      </w:r>
+    </w:p>
+    <w:p>
+      <w:pPr>
+        <w:bidi/>
+        <w:spacing w:after="0" w:line="360" w:lineRule="auto"/>
+        <w:rPr>
+          <w:rFonts w:ascii="Times New Roman" w:hAnsi="Times New Roman" w:cs="David"/>
+          <w:i/>
+          <w:sz w:val="24"/>
+          <w:szCs w:val="24"/>
+          <w:rtl/>
+        </w:rPr>
+      </w:pPr>
+      <w:r>
+        <w:rPr>
+          <w:rFonts w:ascii="Times New Roman" w:hAnsi="Times New Roman" w:cs="David"/>
+          <w:i/>
+          <w:sz w:val="24"/>
+          <w:szCs w:val="24"/>
+          <w:rtl/>
+        </w:rPr>
+        <w:lastRenderedPageBreak/>
+        <w:drawing>
+          <wp:inline distT="0" distB="0" distL="0" distR="0" wp14:anchorId="64080C54" wp14:editId="00DBDB7A">
+            <wp:extent cx="5943600" cy="633730"/>
+            <wp:effectExtent l="133350" t="114300" r="133350" b="166370"/>
+            <wp:docPr id="21" name="Picture 21"/>
+            <wp:cNvGraphicFramePr>
+              <a:graphicFrameLocks xmlns:a="http://schemas.openxmlformats.org/drawingml/2006/main" noChangeAspect="1"/>
+            </wp:cNvGraphicFramePr>
+            <a:graphic xmlns:a="http://schemas.openxmlformats.org/drawingml/2006/main">
+              <a:graphicData uri="http://schemas.openxmlformats.org/drawingml/2006/picture">
+                <pic:pic xmlns:pic="http://schemas.openxmlformats.org/drawingml/2006/picture">
+                  <pic:nvPicPr>
+                    <pic:cNvPr id="1" name=""/>
+                    <pic:cNvPicPr/>
+                  </pic:nvPicPr>
+                  <pic:blipFill>
+                    <a:blip r:embed="rId18"/>
+                    <a:stretch>
+                      <a:fillRect/>
+                    </a:stretch>
+                  </pic:blipFill>
+                  <pic:spPr>
+                    <a:xfrm>
+                      <a:off x="0" y="0"/>
+                      <a:ext cx="5943600" cy="633730"/>
+                    </a:xfrm>
+                    <a:prstGeom prst="rect">
+                      <a:avLst/>
+                    </a:prstGeom>
+                    <a:solidFill>
+                      <a:srgbClr val="FFFFFF">
+                        <a:shade val="85000"/>
+                      </a:srgbClr>
+                    </a:solidFill>
+                    <a:ln w="88900" cap="sq">
+                      <a:solidFill>
+                        <a:srgbClr val="FFFFFF"/>
+                      </a:solidFill>
+                      <a:miter lim="800000"/>
+                    </a:ln>
+                    <a:effectLst>
+                      <a:outerShdw blurRad="55000" dist="18000" dir="5400000" algn="tl" rotWithShape="0">
+                        <a:srgbClr val="000000">
+                          <a:alpha val="40000"/>
+                        </a:srgbClr>
+                      </a:outerShdw>
+                    </a:effectLst>
+                    <a:scene3d>
+                      <a:camera prst="orthographicFront"/>
+                      <a:lightRig rig="twoPt" dir="t">
+                        <a:rot lat="0" lon="0" rev="7200000"/>
+                      </a:lightRig>
+                    </a:scene3d>
+                    <a:sp3d>
+                      <a:bevelT w="25400" h="19050"/>
+                      <a:contourClr>
+                        <a:srgbClr val="FFFFFF"/>
+                      </a:contourClr>
+                    </a:sp3d>
+                  </pic:spPr>
+                </pic:pic>
+              </a:graphicData>
+            </a:graphic>
+          </wp:inline>
+        </w:drawing>
+      </w:r>
     </w:p>
     <w:p>
       <w:pPr>
@@ -7884,7 +9014,6 @@
                       <w:pPr>
                         <w:jc w:val="center"/>
                         <w:rPr>
-                          <w:rFonts w:hint="cs"/>
                           <w:rtl/>
                         </w:rPr>
                       </w:pPr>
@@ -7893,14 +9022,7 @@
                           <w:rFonts w:hint="cs"/>
                           <w:rtl/>
                         </w:rPr>
-                        <w:t xml:space="preserve">אמן </w:t>
-                      </w:r>
-                      <w:r>
-                        <w:rPr>
-                          <w:rFonts w:hint="cs"/>
-                          <w:rtl/>
-                        </w:rPr>
-                        <w:t>1</w:t>
+                        <w:t>אמן 1</w:t>
                       </w:r>
                     </w:p>
                   </w:txbxContent>
@@ -8196,7 +9318,6 @@
                       <w:pPr>
                         <w:jc w:val="center"/>
                         <w:rPr>
-                          <w:rFonts w:hint="cs"/>
                           <w:rtl/>
                         </w:rPr>
                       </w:pPr>
@@ -8530,9 +9651,6 @@
                     <w:p>
                       <w:pPr>
                         <w:bidi/>
-                        <w:rPr>
-                          <w:rFonts w:hint="cs"/>
-                        </w:rPr>
                       </w:pPr>
                       <w:proofErr w:type="spellStart"/>
                       <w:r>
@@ -8911,14 +10029,7 @@
                           <w:rFonts w:hint="cs"/>
                           <w:rtl/>
                         </w:rPr>
-                        <w:t>1</w:t>
-                      </w:r>
-                      <w:r>
-                        <w:rPr>
-                          <w:rFonts w:hint="cs"/>
-                          <w:rtl/>
-                        </w:rPr>
-                        <w:t xml:space="preserve"> השמעות</w:t>
+                        <w:t>1 השמעות</w:t>
                       </w:r>
                     </w:p>
                   </w:txbxContent>
@@ -9764,417 +10875,39 @@
         <w:bidi/>
         <w:spacing w:after="0" w:line="360" w:lineRule="auto"/>
         <w:rPr>
-          <w:rFonts w:ascii="Times New Roman" w:eastAsiaTheme="minorEastAsia" w:hAnsi="Times New Roman" w:cs="David"/>
-          <w:i/>
-          <w:sz w:val="24"/>
-          <w:szCs w:val="24"/>
-          <w:rtl/>
-        </w:rPr>
-      </w:pPr>
-      <w:r>
-        <w:rPr>
-          <w:rFonts w:ascii="Times New Roman" w:eastAsiaTheme="minorEastAsia" w:hAnsi="Times New Roman" w:cs="David" w:hint="cs"/>
-          <w:bCs/>
-          <w:i/>
-          <w:sz w:val="24"/>
-          <w:szCs w:val="24"/>
-          <w:u w:val="single"/>
-          <w:rtl/>
-        </w:rPr>
-        <w:t>טענת עזר שנתשמש בעת הוכחה על עמידה בסיבוכיות הנדרשת:</w:t>
-      </w:r>
-      <w:r>
-        <w:rPr>
-          <w:rFonts w:ascii="Times New Roman" w:eastAsiaTheme="minorEastAsia" w:hAnsi="Times New Roman" w:cs="David" w:hint="cs"/>
-          <w:i/>
-          <w:sz w:val="24"/>
-          <w:szCs w:val="24"/>
-          <w:rtl/>
-        </w:rPr>
-        <w:t xml:space="preserve"> נראה שבמידה ויש לך עץ ואתה מתחיל בצומת בעל האינדקס הכי קטן בעץ, ואתה עובר(מדפיס) לפי סדר </w:t>
-      </w:r>
-      <w:r>
-        <w:rPr>
-          <w:rFonts w:ascii="Times New Roman" w:eastAsiaTheme="minorEastAsia" w:hAnsi="Times New Roman" w:cs="David"/>
-          <w:i/>
-          <w:sz w:val="24"/>
-          <w:szCs w:val="24"/>
-        </w:rPr>
-        <w:t>r</w:t>
-      </w:r>
-      <w:r>
-        <w:rPr>
-          <w:rFonts w:ascii="Times New Roman" w:eastAsiaTheme="minorEastAsia" w:hAnsi="Times New Roman" w:cs="David" w:hint="cs"/>
-          <w:i/>
-          <w:sz w:val="24"/>
-          <w:szCs w:val="24"/>
-          <w:rtl/>
-        </w:rPr>
-        <w:t xml:space="preserve"> צמתים, אז תעשה סך הכל </w:t>
-      </w:r>
-      <w:r>
-        <w:rPr>
-          <w:rFonts w:ascii="Times New Roman" w:eastAsiaTheme="minorEastAsia" w:hAnsi="Times New Roman" w:cs="David" w:hint="cs"/>
-          <w:i/>
-          <w:sz w:val="24"/>
-          <w:szCs w:val="24"/>
-        </w:rPr>
-        <w:t>O</w:t>
-      </w:r>
-      <w:r>
-        <w:rPr>
-          <w:rFonts w:ascii="Times New Roman" w:eastAsiaTheme="minorEastAsia" w:hAnsi="Times New Roman" w:cs="David"/>
-          <w:i/>
-          <w:sz w:val="24"/>
-          <w:szCs w:val="24"/>
-        </w:rPr>
-        <w:t>(r)</w:t>
-      </w:r>
-      <w:r>
-        <w:rPr>
-          <w:rFonts w:ascii="Times New Roman" w:eastAsiaTheme="minorEastAsia" w:hAnsi="Times New Roman" w:cs="David" w:hint="cs"/>
-          <w:i/>
-          <w:sz w:val="24"/>
-          <w:szCs w:val="24"/>
-          <w:rtl/>
-        </w:rPr>
-        <w:t xml:space="preserve"> פעולות. </w:t>
-      </w:r>
-    </w:p>
-    <w:p>
-      <w:pPr>
-        <w:tabs>
-          <w:tab w:val="left" w:pos="7641"/>
-        </w:tabs>
-        <w:bidi/>
-        <w:spacing w:after="0" w:line="360" w:lineRule="auto"/>
-        <w:rPr>
-          <w:rFonts w:ascii="Times New Roman" w:hAnsi="Times New Roman" w:cs="David"/>
-          <w:i/>
-          <w:sz w:val="24"/>
-          <w:szCs w:val="24"/>
-          <w:rtl/>
-        </w:rPr>
-      </w:pPr>
-      <w:r>
-        <w:rPr>
-          <w:rFonts w:ascii="Times New Roman" w:eastAsiaTheme="minorEastAsia" w:hAnsi="Times New Roman" w:cs="David" w:hint="cs"/>
-          <w:i/>
-          <w:sz w:val="24"/>
-          <w:szCs w:val="24"/>
-          <w:u w:val="single"/>
-          <w:rtl/>
-        </w:rPr>
-        <w:t>הוכחה:</w:t>
-      </w:r>
-      <w:r>
-        <w:rPr>
-          <w:rFonts w:ascii="Times New Roman" w:eastAsiaTheme="minorEastAsia" w:hAnsi="Times New Roman" w:cs="David" w:hint="cs"/>
-          <w:i/>
-          <w:sz w:val="24"/>
-          <w:szCs w:val="24"/>
-          <w:rtl/>
-        </w:rPr>
-        <w:t xml:space="preserve"> מכיוון שאנחנו מתחילים בצומת המינימאלי, הצומת הזו נמצאת בתחתית העץ (העלה הכי שמאלי) וכדי להגיע לצומת ה-</w:t>
-      </w:r>
-      <w:r>
-        <w:rPr>
-          <w:rFonts w:ascii="Times New Roman" w:eastAsiaTheme="minorEastAsia" w:hAnsi="Times New Roman" w:cs="David"/>
-          <w:i/>
-          <w:sz w:val="24"/>
-          <w:szCs w:val="24"/>
-        </w:rPr>
-        <w:t>r</w:t>
-      </w:r>
-      <w:r>
-        <w:rPr>
-          <w:rFonts w:ascii="Times New Roman" w:eastAsiaTheme="minorEastAsia" w:hAnsi="Times New Roman" w:cs="David" w:hint="cs"/>
-          <w:i/>
-          <w:sz w:val="24"/>
-          <w:szCs w:val="24"/>
-          <w:rtl/>
-        </w:rPr>
-        <w:t xml:space="preserve"> נעשה (מספר העליות שביצענו בעת המעברים)</w:t>
-      </w:r>
-      <w:r>
-        <w:rPr>
-          <w:rFonts w:ascii="Times New Roman" w:eastAsiaTheme="minorEastAsia" w:hAnsi="Times New Roman" w:cs="David"/>
-          <w:i/>
-          <w:sz w:val="24"/>
-          <w:szCs w:val="24"/>
-        </w:rPr>
-        <w:t>O</w:t>
-      </w:r>
-      <w:r>
-        <w:rPr>
-          <w:rFonts w:ascii="Times New Roman" w:eastAsiaTheme="minorEastAsia" w:hAnsi="Times New Roman" w:cs="David" w:hint="cs"/>
-          <w:i/>
-          <w:sz w:val="24"/>
-          <w:szCs w:val="24"/>
-          <w:rtl/>
-        </w:rPr>
-        <w:t xml:space="preserve">, עתה מכיוון שאנחנו עוברים לפי סדר בכל עלייה כזו נצטרך או שלהדפיס את הצומת (במידה ועלית מבן שמאלי) או שלא (עלייה מבן ימני) ואז כבר הדפסת את הצומת הזו (כי הבן הימני יותר גדול מהצומת הנוכחי ואנחנו עוברים לפי סדר). לכן מספר העליות שסך הכל ביצענו הוא </w:t>
-      </w:r>
-      <w:r>
-        <w:rPr>
-          <w:rFonts w:ascii="Times New Roman" w:eastAsiaTheme="minorEastAsia" w:hAnsi="Times New Roman" w:cs="David"/>
-          <w:i/>
-          <w:sz w:val="24"/>
-          <w:szCs w:val="24"/>
-        </w:rPr>
-        <w:t>O(r)</w:t>
-      </w:r>
-      <w:r>
-        <w:rPr>
-          <w:rFonts w:ascii="Times New Roman" w:eastAsiaTheme="minorEastAsia" w:hAnsi="Times New Roman" w:cs="David" w:hint="cs"/>
-          <w:i/>
-          <w:sz w:val="24"/>
-          <w:szCs w:val="24"/>
-          <w:rtl/>
-        </w:rPr>
-        <w:t xml:space="preserve">, ולכן סך הפעולות שנעשה הוא </w:t>
-      </w:r>
-      <w:r>
-        <w:rPr>
-          <w:rFonts w:ascii="Times New Roman" w:eastAsiaTheme="minorEastAsia" w:hAnsi="Times New Roman" w:cs="David"/>
-          <w:i/>
-          <w:sz w:val="24"/>
-          <w:szCs w:val="24"/>
-        </w:rPr>
-        <w:t>O(r)</w:t>
-      </w:r>
-      <w:r>
-        <w:rPr>
-          <w:rFonts w:ascii="Times New Roman" w:eastAsiaTheme="minorEastAsia" w:hAnsi="Times New Roman" w:cs="David" w:hint="cs"/>
-          <w:i/>
-          <w:sz w:val="24"/>
-          <w:szCs w:val="24"/>
-          <w:rtl/>
-        </w:rPr>
-        <w:t>. כפי שרצינו להראות.</w:t>
-      </w:r>
-    </w:p>
-    <w:p>
-      <w:pPr>
-        <w:bidi/>
-        <w:spacing w:after="0" w:line="360" w:lineRule="auto"/>
-        <w:rPr>
-          <w:rFonts w:ascii="Times New Roman" w:hAnsi="Times New Roman" w:cs="David"/>
-          <w:i/>
-          <w:sz w:val="24"/>
-          <w:szCs w:val="24"/>
-          <w:rtl/>
-        </w:rPr>
-      </w:pPr>
-    </w:p>
-    <w:p>
-      <w:pPr>
-        <w:bidi/>
-        <w:spacing w:after="0" w:line="360" w:lineRule="auto"/>
-        <w:rPr>
-          <w:rFonts w:ascii="Times New Roman" w:hAnsi="Times New Roman" w:cs="David"/>
-          <w:i/>
-          <w:sz w:val="24"/>
-          <w:szCs w:val="24"/>
-          <w:rtl/>
-        </w:rPr>
-      </w:pPr>
-    </w:p>
-    <w:p>
-      <w:pPr>
-        <w:bidi/>
-        <w:spacing w:after="0" w:line="360" w:lineRule="auto"/>
-        <w:rPr>
-          <w:rFonts w:ascii="Times New Roman" w:hAnsi="Times New Roman" w:cs="David"/>
-          <w:i/>
-          <w:sz w:val="24"/>
-          <w:szCs w:val="24"/>
-          <w:rtl/>
-        </w:rPr>
-      </w:pPr>
-    </w:p>
-    <w:p>
-      <w:pPr>
-        <w:bidi/>
-        <w:spacing w:after="0" w:line="360" w:lineRule="auto"/>
-        <w:rPr>
-          <w:rFonts w:ascii="Times New Roman" w:hAnsi="Times New Roman" w:cs="David"/>
-          <w:i/>
-          <w:sz w:val="24"/>
-          <w:szCs w:val="24"/>
-          <w:rtl/>
-        </w:rPr>
-      </w:pPr>
-    </w:p>
-    <w:p>
-      <w:pPr>
-        <w:bidi/>
-        <w:spacing w:after="0" w:line="360" w:lineRule="auto"/>
-        <w:rPr>
-          <w:rFonts w:ascii="Times New Roman" w:hAnsi="Times New Roman" w:cs="David"/>
-          <w:i/>
-          <w:sz w:val="24"/>
-          <w:szCs w:val="24"/>
-          <w:rtl/>
-        </w:rPr>
-      </w:pPr>
-    </w:p>
-    <w:p>
-      <w:pPr>
-        <w:bidi/>
-        <w:spacing w:after="0" w:line="360" w:lineRule="auto"/>
-        <w:rPr>
-          <w:rFonts w:ascii="Times New Roman" w:hAnsi="Times New Roman" w:cs="David"/>
-          <w:bCs/>
-          <w:i/>
-          <w:sz w:val="24"/>
-          <w:szCs w:val="24"/>
-          <w:u w:val="single"/>
-          <w:rtl/>
-        </w:rPr>
-      </w:pPr>
-      <w:r>
-        <w:rPr>
-          <w:rFonts w:ascii="Times New Roman" w:hAnsi="Times New Roman" w:cs="David" w:hint="cs"/>
-          <w:bCs/>
-          <w:i/>
-          <w:sz w:val="24"/>
-          <w:szCs w:val="24"/>
-          <w:u w:val="single"/>
-        </w:rPr>
-        <w:t>I</w:t>
-      </w:r>
-      <w:r>
-        <w:rPr>
-          <w:rFonts w:ascii="Times New Roman" w:hAnsi="Times New Roman" w:cs="David"/>
-          <w:bCs/>
-          <w:i/>
-          <w:sz w:val="24"/>
-          <w:szCs w:val="24"/>
-          <w:u w:val="single"/>
-        </w:rPr>
-        <w:t>nit</w:t>
-      </w:r>
-      <w:r>
-        <w:rPr>
-          <w:rFonts w:ascii="Times New Roman" w:hAnsi="Times New Roman" w:cs="David" w:hint="cs"/>
-          <w:bCs/>
-          <w:i/>
-          <w:sz w:val="24"/>
-          <w:szCs w:val="24"/>
-          <w:u w:val="single"/>
-          <w:rtl/>
-        </w:rPr>
-        <w:t>:</w:t>
-      </w:r>
-    </w:p>
-    <w:p>
-      <w:pPr>
-        <w:bidi/>
-        <w:spacing w:after="0" w:line="360" w:lineRule="auto"/>
-        <w:rPr>
-          <w:rFonts w:ascii="Times New Roman" w:hAnsi="Times New Roman" w:cs="David"/>
-          <w:i/>
-          <w:sz w:val="24"/>
-          <w:szCs w:val="24"/>
-          <w:rtl/>
-        </w:rPr>
-      </w:pPr>
-      <w:r>
-        <w:rPr>
-          <w:rFonts w:ascii="Times New Roman" w:hAnsi="Times New Roman" w:cs="David" w:hint="cs"/>
-          <w:i/>
-          <w:sz w:val="24"/>
-          <w:szCs w:val="24"/>
-          <w:rtl/>
-        </w:rPr>
-        <w:t>באתחול של מבנה הניתונים שלנו, אנחנו יוצרים עץ של אמנים ריק וזה קורא ב-</w:t>
-      </w:r>
-      <w:r>
-        <w:rPr>
-          <w:rFonts w:ascii="Times New Roman" w:hAnsi="Times New Roman" w:cs="David" w:hint="cs"/>
-          <w:i/>
-          <w:sz w:val="24"/>
-          <w:szCs w:val="24"/>
-        </w:rPr>
-        <w:t>O</w:t>
-      </w:r>
-      <w:r>
-        <w:rPr>
-          <w:rFonts w:ascii="Times New Roman" w:hAnsi="Times New Roman" w:cs="David"/>
-          <w:i/>
-          <w:sz w:val="24"/>
-          <w:szCs w:val="24"/>
-        </w:rPr>
-        <w:t>(1)</w:t>
-      </w:r>
-      <w:r>
-        <w:rPr>
-          <w:rFonts w:ascii="Times New Roman" w:hAnsi="Times New Roman" w:cs="David" w:hint="cs"/>
-          <w:i/>
-          <w:sz w:val="24"/>
-          <w:szCs w:val="24"/>
-          <w:rtl/>
-        </w:rPr>
-        <w:t xml:space="preserve">, בנוסף יוצרים רשימה מקושרת, עם צומת אחת המתאימה לצומת של 0 השמעות. בצומת זו יש לנו עץ אמנים ריק, ולכן יצריתה היא </w:t>
-      </w:r>
-      <w:r>
-        <w:rPr>
-          <w:rFonts w:ascii="Times New Roman" w:hAnsi="Times New Roman" w:cs="David"/>
-          <w:i/>
-          <w:sz w:val="24"/>
-          <w:szCs w:val="24"/>
-        </w:rPr>
-        <w:t>O(1)</w:t>
-      </w:r>
-      <w:r>
-        <w:rPr>
-          <w:rFonts w:ascii="Times New Roman" w:hAnsi="Times New Roman" w:cs="David" w:hint="cs"/>
-          <w:i/>
-          <w:sz w:val="24"/>
-          <w:szCs w:val="24"/>
-          <w:rtl/>
-        </w:rPr>
-        <w:t>.</w:t>
-      </w:r>
-      <w:r>
-        <w:rPr>
-          <w:rFonts w:ascii="Times New Roman" w:hAnsi="Times New Roman" w:cs="David" w:hint="cs"/>
-          <w:i/>
-          <w:sz w:val="24"/>
-          <w:szCs w:val="24"/>
-        </w:rPr>
-        <w:t xml:space="preserve"> </w:t>
-      </w:r>
-      <w:r>
-        <w:rPr>
-          <w:rFonts w:ascii="Times New Roman" w:hAnsi="Times New Roman" w:cs="David" w:hint="cs"/>
-          <w:i/>
-          <w:sz w:val="24"/>
-          <w:szCs w:val="24"/>
-          <w:rtl/>
-        </w:rPr>
-        <w:t xml:space="preserve"> עתה יצירת רשימה מקושרת והכנסת איבר אחד בלבד אליה היא </w:t>
-      </w:r>
-      <w:r>
-        <w:rPr>
-          <w:rFonts w:ascii="Times New Roman" w:hAnsi="Times New Roman" w:cs="David"/>
-          <w:i/>
-          <w:sz w:val="24"/>
-          <w:szCs w:val="24"/>
-        </w:rPr>
-        <w:t>O(1)</w:t>
-      </w:r>
-      <w:r>
-        <w:rPr>
-          <w:rFonts w:ascii="Times New Roman" w:hAnsi="Times New Roman" w:cs="David" w:hint="cs"/>
-          <w:i/>
-          <w:sz w:val="24"/>
-          <w:szCs w:val="24"/>
-          <w:rtl/>
-        </w:rPr>
-        <w:t>, ולכן אנחנו עונים על תנאי הסיבוכיות בשאלה.</w:t>
-      </w:r>
+          <w:rFonts w:ascii="Times New Roman" w:hAnsi="Times New Roman" w:cs="David"/>
+          <w:i/>
+          <w:sz w:val="24"/>
+          <w:szCs w:val="24"/>
+          <w:rtl/>
+        </w:rPr>
+      </w:pPr>
+    </w:p>
+    <w:p>
+      <w:pPr>
+        <w:bidi/>
+        <w:spacing w:after="0" w:line="360" w:lineRule="auto"/>
+        <w:rPr>
+          <w:rFonts w:ascii="Times New Roman" w:hAnsi="Times New Roman" w:cs="David"/>
+          <w:i/>
+          <w:sz w:val="24"/>
+          <w:szCs w:val="24"/>
+          <w:rtl/>
+        </w:rPr>
+      </w:pPr>
+    </w:p>
+    <w:p>
+      <w:pPr>
+        <w:bidi/>
+        <w:spacing w:after="0" w:line="360" w:lineRule="auto"/>
+        <w:rPr>
+          <w:rFonts w:ascii="Times New Roman" w:hAnsi="Times New Roman" w:cs="David"/>
+          <w:i/>
+          <w:sz w:val="24"/>
+          <w:szCs w:val="24"/>
+          <w:rtl/>
+        </w:rPr>
+      </w:pPr>
     </w:p>
     <w:p>
       <w:pPr>
@@ -14715,7 +15448,7 @@
 </file>
 
 <file path=customXml/itemProps1.xml><?xml version="1.0" encoding="utf-8"?>
-<ds:datastoreItem xmlns:ds="http://schemas.openxmlformats.org/officeDocument/2006/customXml" ds:itemID="{BA501500-7748-4809-A974-3B22F1536AFB}">
+<ds:datastoreItem xmlns:ds="http://schemas.openxmlformats.org/officeDocument/2006/customXml" ds:itemID="{0A5CB205-08DD-4EF8-983A-AE8C8090BC82}">
   <ds:schemaRefs>
     <ds:schemaRef ds:uri="http://schemas.openxmlformats.org/officeDocument/2006/bibliography"/>
   </ds:schemaRefs>

</xml_diff>

<commit_message>
fixing warning, notes and such
</commit_message>
<xml_diff>
--- a/dry1.docx
+++ b/dry1.docx
@@ -6,336 +6,239 @@
       <w:pPr>
         <w:bidi/>
         <w:spacing w:after="0" w:line="360" w:lineRule="auto"/>
-        <w:rPr>
-          <w:rFonts w:ascii="Times New Roman" w:hAnsi="Times New Roman" w:cs="David"/>
-          <w:i/>
-          <w:sz w:val="24"/>
-          <w:szCs w:val="24"/>
-          <w:u w:val="single"/>
-          <w:rtl/>
-        </w:rPr>
-      </w:pPr>
-      <w:r>
-        <w:rPr>
-          <w:rFonts w:ascii="Times New Roman" w:hAnsi="Times New Roman" w:cs="David"/>
-          <w:i/>
-          <w:noProof/>
-          <w:sz w:val="24"/>
-          <w:szCs w:val="24"/>
-          <w:rtl/>
-        </w:rPr>
-        <w:drawing>
-          <wp:inline distT="0" distB="0" distL="0" distR="0" wp14:anchorId="69802D73" wp14:editId="4E3BC984">
-            <wp:extent cx="5943600" cy="3968115"/>
-            <wp:effectExtent l="0" t="0" r="0" b="0"/>
-            <wp:docPr id="1" name="Picture 1"/>
-            <wp:cNvGraphicFramePr>
-              <a:graphicFrameLocks xmlns:a="http://schemas.openxmlformats.org/drawingml/2006/main" noChangeAspect="1"/>
-            </wp:cNvGraphicFramePr>
-            <a:graphic xmlns:a="http://schemas.openxmlformats.org/drawingml/2006/main">
-              <a:graphicData uri="http://schemas.openxmlformats.org/drawingml/2006/picture">
-                <pic:pic xmlns:pic="http://schemas.openxmlformats.org/drawingml/2006/picture">
-                  <pic:nvPicPr>
-                    <pic:cNvPr id="1" name=""/>
-                    <pic:cNvPicPr/>
-                  </pic:nvPicPr>
-                  <pic:blipFill>
-                    <a:blip r:embed="rId8"/>
-                    <a:stretch>
-                      <a:fillRect/>
-                    </a:stretch>
-                  </pic:blipFill>
-                  <pic:spPr>
-                    <a:xfrm>
-                      <a:off x="0" y="0"/>
-                      <a:ext cx="5943600" cy="3968115"/>
-                    </a:xfrm>
-                    <a:prstGeom prst="rect">
-                      <a:avLst/>
-                    </a:prstGeom>
-                  </pic:spPr>
-                </pic:pic>
-              </a:graphicData>
-            </a:graphic>
-          </wp:inline>
-        </w:drawing>
-      </w:r>
-    </w:p>
-    <w:p>
-      <w:pPr>
-        <w:bidi/>
-        <w:spacing w:after="0" w:line="360" w:lineRule="auto"/>
-        <w:rPr>
-          <w:rFonts w:ascii="Times New Roman" w:hAnsi="Times New Roman" w:cs="David"/>
-          <w:i/>
-          <w:sz w:val="24"/>
-          <w:szCs w:val="24"/>
-          <w:rtl/>
-        </w:rPr>
-      </w:pPr>
-    </w:p>
-    <w:p>
-      <w:pPr>
-        <w:bidi/>
-        <w:spacing w:after="0" w:line="360" w:lineRule="auto"/>
-        <w:rPr>
-          <w:rFonts w:ascii="Times New Roman" w:hAnsi="Times New Roman" w:cs="David"/>
-          <w:i/>
-          <w:sz w:val="24"/>
-          <w:szCs w:val="24"/>
-          <w:rtl/>
-        </w:rPr>
-      </w:pPr>
-    </w:p>
-    <w:p>
-      <w:pPr>
-        <w:bidi/>
-        <w:spacing w:after="0" w:line="360" w:lineRule="auto"/>
-        <w:rPr>
-          <w:rFonts w:ascii="Times New Roman" w:hAnsi="Times New Roman" w:cs="David"/>
-          <w:i/>
-          <w:sz w:val="24"/>
-          <w:szCs w:val="24"/>
-          <w:rtl/>
-        </w:rPr>
-      </w:pPr>
-    </w:p>
-    <w:p>
-      <w:pPr>
-        <w:bidi/>
-        <w:spacing w:after="0" w:line="360" w:lineRule="auto"/>
-        <w:rPr>
-          <w:rFonts w:ascii="Times New Roman" w:hAnsi="Times New Roman" w:cs="David"/>
-          <w:i/>
-          <w:sz w:val="24"/>
-          <w:szCs w:val="24"/>
-          <w:rtl/>
-        </w:rPr>
-      </w:pPr>
-      <w:r>
-        <w:rPr>
-          <w:rFonts w:ascii="Times New Roman" w:hAnsi="Times New Roman" w:cs="David"/>
-          <w:i/>
-          <w:noProof/>
-          <w:sz w:val="24"/>
-          <w:szCs w:val="24"/>
-          <w:rtl/>
-        </w:rPr>
-        <w:drawing>
-          <wp:inline distT="0" distB="0" distL="0" distR="0" wp14:anchorId="5DD3902F" wp14:editId="3183FB0C">
-            <wp:extent cx="5943600" cy="1259205"/>
-            <wp:effectExtent l="0" t="0" r="0" b="0"/>
-            <wp:docPr id="2" name="Picture 2"/>
-            <wp:cNvGraphicFramePr>
-              <a:graphicFrameLocks xmlns:a="http://schemas.openxmlformats.org/drawingml/2006/main" noChangeAspect="1"/>
-            </wp:cNvGraphicFramePr>
-            <a:graphic xmlns:a="http://schemas.openxmlformats.org/drawingml/2006/main">
-              <a:graphicData uri="http://schemas.openxmlformats.org/drawingml/2006/picture">
-                <pic:pic xmlns:pic="http://schemas.openxmlformats.org/drawingml/2006/picture">
-                  <pic:nvPicPr>
-                    <pic:cNvPr id="1" name=""/>
-                    <pic:cNvPicPr/>
-                  </pic:nvPicPr>
-                  <pic:blipFill>
-                    <a:blip r:embed="rId9"/>
-                    <a:stretch>
-                      <a:fillRect/>
-                    </a:stretch>
-                  </pic:blipFill>
-                  <pic:spPr>
-                    <a:xfrm>
-                      <a:off x="0" y="0"/>
-                      <a:ext cx="5943600" cy="1259205"/>
-                    </a:xfrm>
-                    <a:prstGeom prst="rect">
-                      <a:avLst/>
-                    </a:prstGeom>
-                  </pic:spPr>
-                </pic:pic>
-              </a:graphicData>
-            </a:graphic>
-          </wp:inline>
-        </w:drawing>
-      </w:r>
-    </w:p>
-    <w:p>
-      <w:pPr>
-        <w:bidi/>
-        <w:spacing w:after="0" w:line="360" w:lineRule="auto"/>
-        <w:rPr>
-          <w:rFonts w:ascii="Times New Roman" w:hAnsi="Times New Roman" w:cs="David"/>
-          <w:i/>
-          <w:sz w:val="24"/>
-          <w:szCs w:val="24"/>
-          <w:rtl/>
-        </w:rPr>
-      </w:pPr>
-    </w:p>
-    <w:p>
-      <w:pPr>
-        <w:bidi/>
-        <w:spacing w:after="0" w:line="360" w:lineRule="auto"/>
-        <w:rPr>
-          <w:rFonts w:ascii="Times New Roman" w:hAnsi="Times New Roman" w:cs="David"/>
-          <w:i/>
-          <w:sz w:val="24"/>
-          <w:szCs w:val="24"/>
-          <w:rtl/>
-        </w:rPr>
-      </w:pPr>
-    </w:p>
-    <w:p>
-      <w:pPr>
-        <w:bidi/>
-        <w:spacing w:after="0" w:line="360" w:lineRule="auto"/>
-        <w:rPr>
-          <w:rFonts w:ascii="Times New Roman" w:hAnsi="Times New Roman" w:cs="David"/>
-          <w:i/>
-          <w:sz w:val="24"/>
-          <w:szCs w:val="24"/>
-          <w:rtl/>
-        </w:rPr>
-      </w:pPr>
-    </w:p>
-    <w:p>
-      <w:pPr>
-        <w:bidi/>
-        <w:spacing w:after="0" w:line="360" w:lineRule="auto"/>
-        <w:rPr>
-          <w:rFonts w:ascii="Times New Roman" w:hAnsi="Times New Roman" w:cs="David"/>
-          <w:i/>
-          <w:sz w:val="24"/>
-          <w:szCs w:val="24"/>
-          <w:rtl/>
-        </w:rPr>
-      </w:pPr>
-    </w:p>
-    <w:p>
-      <w:pPr>
-        <w:bidi/>
-        <w:spacing w:after="0" w:line="360" w:lineRule="auto"/>
-        <w:rPr>
-          <w:rFonts w:ascii="Times New Roman" w:hAnsi="Times New Roman" w:cs="David"/>
-          <w:i/>
-          <w:sz w:val="24"/>
-          <w:szCs w:val="24"/>
-          <w:rtl/>
-        </w:rPr>
-      </w:pPr>
-    </w:p>
-    <w:p>
-      <w:pPr>
-        <w:bidi/>
-        <w:spacing w:after="0" w:line="360" w:lineRule="auto"/>
-        <w:rPr>
-          <w:rFonts w:ascii="Times New Roman" w:hAnsi="Times New Roman" w:cs="David"/>
-          <w:i/>
-          <w:sz w:val="24"/>
-          <w:szCs w:val="24"/>
-          <w:rtl/>
-        </w:rPr>
-      </w:pPr>
-    </w:p>
-    <w:p>
-      <w:pPr>
-        <w:bidi/>
-        <w:spacing w:after="0" w:line="360" w:lineRule="auto"/>
-        <w:rPr>
-          <w:rFonts w:ascii="Times New Roman" w:hAnsi="Times New Roman" w:cs="David"/>
-          <w:i/>
-          <w:sz w:val="24"/>
-          <w:szCs w:val="24"/>
-          <w:rtl/>
-        </w:rPr>
-      </w:pPr>
-    </w:p>
-    <w:p>
-      <w:pPr>
-        <w:bidi/>
-        <w:spacing w:after="0" w:line="360" w:lineRule="auto"/>
-        <w:rPr>
-          <w:rFonts w:ascii="Times New Roman" w:hAnsi="Times New Roman" w:cs="David"/>
-          <w:i/>
-          <w:sz w:val="24"/>
-          <w:szCs w:val="24"/>
-          <w:rtl/>
-        </w:rPr>
-      </w:pPr>
-    </w:p>
-    <w:p>
-      <w:pPr>
-        <w:bidi/>
-        <w:spacing w:after="0" w:line="360" w:lineRule="auto"/>
-        <w:rPr>
-          <w:rFonts w:ascii="Times New Roman" w:hAnsi="Times New Roman" w:cs="David"/>
-          <w:i/>
-          <w:sz w:val="24"/>
-          <w:szCs w:val="24"/>
-          <w:rtl/>
-        </w:rPr>
-      </w:pPr>
-    </w:p>
-    <w:p>
-      <w:pPr>
-        <w:bidi/>
-        <w:spacing w:after="0" w:line="360" w:lineRule="auto"/>
-        <w:rPr>
-          <w:rFonts w:ascii="Times New Roman" w:hAnsi="Times New Roman" w:cs="David"/>
-          <w:i/>
-          <w:sz w:val="24"/>
-          <w:szCs w:val="24"/>
-          <w:rtl/>
-        </w:rPr>
-      </w:pPr>
-    </w:p>
-    <w:p>
-      <w:pPr>
-        <w:bidi/>
-        <w:spacing w:after="0" w:line="360" w:lineRule="auto"/>
-        <w:rPr>
-          <w:rFonts w:ascii="Times New Roman" w:hAnsi="Times New Roman" w:cs="David"/>
-          <w:i/>
-          <w:sz w:val="24"/>
-          <w:szCs w:val="24"/>
-          <w:rtl/>
-        </w:rPr>
-      </w:pPr>
-    </w:p>
-    <w:p>
-      <w:pPr>
-        <w:bidi/>
-        <w:spacing w:after="0" w:line="360" w:lineRule="auto"/>
-        <w:rPr>
-          <w:rFonts w:ascii="Times New Roman" w:eastAsiaTheme="minorEastAsia" w:hAnsi="Times New Roman" w:cs="David"/>
-          <w:i/>
-          <w:sz w:val="24"/>
-          <w:szCs w:val="24"/>
-          <w:rtl/>
-        </w:rPr>
-      </w:pPr>
-      <w:r>
-        <w:rPr>
-          <w:rFonts w:ascii="Times New Roman" w:eastAsiaTheme="minorEastAsia" w:hAnsi="Times New Roman" w:cs="David" w:hint="cs"/>
-          <w:i/>
-          <w:sz w:val="24"/>
-          <w:szCs w:val="24"/>
-          <w:rtl/>
-        </w:rPr>
-        <w:t>נקודות חשובות</w:t>
-      </w:r>
-    </w:p>
-    <w:p>
-      <w:pPr>
-        <w:bidi/>
-        <w:spacing w:after="0" w:line="360" w:lineRule="auto"/>
-        <w:rPr>
-          <w:rFonts w:ascii="Times New Roman" w:hAnsi="Times New Roman" w:cs="David"/>
-          <w:i/>
-          <w:sz w:val="24"/>
-          <w:szCs w:val="24"/>
-          <w:rtl/>
-        </w:rPr>
-      </w:pPr>
+        <w:ind w:left="720" w:hanging="360"/>
+      </w:pPr>
+    </w:p>
+    <w:p>
+      <w:pPr>
+        <w:pStyle w:val="ListParagraph"/>
+        <w:numPr>
+          <w:ilvl w:val="0"/>
+          <w:numId w:val="5"/>
+        </w:numPr>
+        <w:bidi/>
+        <w:spacing w:after="0" w:line="360" w:lineRule="auto"/>
+        <w:rPr>
+          <w:rFonts w:ascii="Times New Roman" w:hAnsi="Times New Roman" w:cs="David"/>
+          <w:sz w:val="24"/>
+          <w:szCs w:val="24"/>
+        </w:rPr>
+      </w:pPr>
+      <w:r>
+        <w:rPr>
+          <w:rFonts w:ascii="Times New Roman" w:hAnsi="Times New Roman" w:cs="David" w:hint="cs"/>
+          <w:sz w:val="24"/>
+          <w:szCs w:val="24"/>
+          <w:rtl/>
+        </w:rPr>
+        <w:t>חלק יבש</w:t>
+      </w:r>
+    </w:p>
+    <w:p>
+      <w:pPr>
+        <w:pStyle w:val="ListParagraph"/>
+        <w:numPr>
+          <w:ilvl w:val="1"/>
+          <w:numId w:val="5"/>
+        </w:numPr>
+        <w:bidi/>
+        <w:spacing w:after="0" w:line="360" w:lineRule="auto"/>
+        <w:rPr>
+          <w:rFonts w:ascii="Times New Roman" w:hAnsi="Times New Roman" w:cs="David"/>
+          <w:sz w:val="24"/>
+          <w:szCs w:val="24"/>
+        </w:rPr>
+      </w:pPr>
+      <w:r>
+        <w:rPr>
+          <w:rFonts w:ascii="Times New Roman" w:hAnsi="Times New Roman" w:cs="David" w:hint="cs"/>
+          <w:sz w:val="24"/>
+          <w:szCs w:val="24"/>
+          <w:rtl/>
+        </w:rPr>
+        <w:t>הסבר ותיאור מבני הנתונים והאלגוריתמים בהם השתמשנו</w:t>
+      </w:r>
+    </w:p>
+    <w:p>
+      <w:pPr>
+        <w:pStyle w:val="ListParagraph"/>
+        <w:numPr>
+          <w:ilvl w:val="2"/>
+          <w:numId w:val="5"/>
+        </w:numPr>
+        <w:bidi/>
+        <w:spacing w:after="0" w:line="360" w:lineRule="auto"/>
+        <w:rPr>
+          <w:rFonts w:ascii="Times New Roman" w:hAnsi="Times New Roman" w:cs="David"/>
+          <w:sz w:val="24"/>
+          <w:szCs w:val="24"/>
+        </w:rPr>
+      </w:pPr>
+      <w:r>
+        <w:rPr>
+          <w:rFonts w:ascii="Times New Roman" w:hAnsi="Times New Roman" w:cs="David" w:hint="cs"/>
+          <w:sz w:val="24"/>
+          <w:szCs w:val="24"/>
+          <w:rtl/>
+        </w:rPr>
+        <w:t>שווה להשתמש בציור</w:t>
+      </w:r>
+    </w:p>
+    <w:p>
+      <w:pPr>
+        <w:pStyle w:val="ListParagraph"/>
+        <w:numPr>
+          <w:ilvl w:val="1"/>
+          <w:numId w:val="5"/>
+        </w:numPr>
+        <w:bidi/>
+        <w:spacing w:after="0" w:line="360" w:lineRule="auto"/>
+        <w:rPr>
+          <w:rFonts w:ascii="Times New Roman" w:hAnsi="Times New Roman" w:cs="David"/>
+          <w:sz w:val="24"/>
+          <w:szCs w:val="24"/>
+        </w:rPr>
+      </w:pPr>
+      <w:r>
+        <w:rPr>
+          <w:rFonts w:ascii="Times New Roman" w:hAnsi="Times New Roman" w:cs="David" w:hint="cs"/>
+          <w:sz w:val="24"/>
+          <w:szCs w:val="24"/>
+          <w:rtl/>
+        </w:rPr>
+        <w:t>הוכחת סיבוכיות הזמן ומקום</w:t>
+      </w:r>
+    </w:p>
+    <w:p>
+      <w:pPr>
+        <w:pStyle w:val="ListParagraph"/>
+        <w:numPr>
+          <w:ilvl w:val="1"/>
+          <w:numId w:val="5"/>
+        </w:numPr>
+        <w:bidi/>
+        <w:spacing w:after="0" w:line="360" w:lineRule="auto"/>
+        <w:rPr>
+          <w:rFonts w:ascii="Times New Roman" w:hAnsi="Times New Roman" w:cs="David"/>
+          <w:b/>
+          <w:bCs/>
+          <w:sz w:val="24"/>
+          <w:szCs w:val="24"/>
+        </w:rPr>
+      </w:pPr>
+      <w:r>
+        <w:rPr>
+          <w:rFonts w:ascii="Times New Roman" w:hAnsi="Times New Roman" w:cs="David" w:hint="cs"/>
+          <w:b/>
+          <w:bCs/>
+          <w:sz w:val="24"/>
+          <w:szCs w:val="24"/>
+          <w:rtl/>
+        </w:rPr>
+        <w:t>לא יותר מ-8 עמודים!</w:t>
+      </w:r>
+    </w:p>
+    <w:p>
+      <w:pPr>
+        <w:pStyle w:val="ListParagraph"/>
+        <w:numPr>
+          <w:ilvl w:val="0"/>
+          <w:numId w:val="5"/>
+        </w:numPr>
+        <w:bidi/>
+        <w:spacing w:after="0" w:line="360" w:lineRule="auto"/>
+        <w:rPr>
+          <w:rFonts w:ascii="Times New Roman" w:hAnsi="Times New Roman" w:cs="David"/>
+          <w:sz w:val="24"/>
+          <w:szCs w:val="24"/>
+        </w:rPr>
+      </w:pPr>
+      <w:r>
+        <w:rPr>
+          <w:rFonts w:ascii="Times New Roman" w:hAnsi="Times New Roman" w:cs="David" w:hint="cs"/>
+          <w:sz w:val="24"/>
+          <w:szCs w:val="24"/>
+          <w:rtl/>
+        </w:rPr>
+        <w:t>טסטים</w:t>
+      </w:r>
+    </w:p>
+    <w:p>
+      <w:pPr>
+        <w:pStyle w:val="ListParagraph"/>
+        <w:numPr>
+          <w:ilvl w:val="0"/>
+          <w:numId w:val="5"/>
+        </w:numPr>
+        <w:bidi/>
+        <w:spacing w:after="0" w:line="360" w:lineRule="auto"/>
+        <w:rPr>
+          <w:rFonts w:ascii="Times New Roman" w:hAnsi="Times New Roman" w:cs="David"/>
+          <w:sz w:val="24"/>
+          <w:szCs w:val="24"/>
+          <w:highlight w:val="yellow"/>
+        </w:rPr>
+      </w:pPr>
+      <w:r>
+        <w:rPr>
+          <w:rFonts w:ascii="Times New Roman" w:hAnsi="Times New Roman" w:cs="David" w:hint="cs"/>
+          <w:sz w:val="24"/>
+          <w:szCs w:val="24"/>
+          <w:highlight w:val="yellow"/>
+          <w:rtl/>
+        </w:rPr>
+        <w:t>להשוות דרישות במסמך למה שעשינו</w:t>
+      </w:r>
+    </w:p>
+    <w:p>
+      <w:pPr>
+        <w:pStyle w:val="ListParagraph"/>
+        <w:numPr>
+          <w:ilvl w:val="1"/>
+          <w:numId w:val="5"/>
+        </w:numPr>
+        <w:bidi/>
+        <w:spacing w:after="0" w:line="360" w:lineRule="auto"/>
+        <w:rPr>
+          <w:rFonts w:ascii="Times New Roman" w:hAnsi="Times New Roman" w:cs="David"/>
+          <w:sz w:val="24"/>
+          <w:szCs w:val="24"/>
+          <w:highlight w:val="yellow"/>
+        </w:rPr>
+      </w:pPr>
+      <w:r>
+        <w:rPr>
+          <w:rFonts w:ascii="Times New Roman" w:hAnsi="Times New Roman" w:cs="David" w:hint="cs"/>
+          <w:sz w:val="24"/>
+          <w:szCs w:val="24"/>
+          <w:highlight w:val="yellow"/>
+          <w:rtl/>
+        </w:rPr>
+        <w:t>לעבור על השאלות בפורום</w:t>
+      </w:r>
+    </w:p>
+    <w:p>
+      <w:pPr>
+        <w:bidi/>
+        <w:spacing w:after="0" w:line="360" w:lineRule="auto"/>
+        <w:rPr>
+          <w:rFonts w:ascii="Times New Roman" w:hAnsi="Times New Roman" w:cs="David"/>
+          <w:i/>
+          <w:sz w:val="24"/>
+          <w:szCs w:val="24"/>
+          <w:rtl/>
+        </w:rPr>
+      </w:pPr>
+      <w:r>
+        <w:rPr>
+          <w:rFonts w:ascii="Times New Roman" w:hAnsi="Times New Roman" w:cs="David"/>
+          <w:b/>
+          <w:bCs/>
+          <w:sz w:val="24"/>
+          <w:szCs w:val="24"/>
+        </w:rPr>
+        <w:br/>
+      </w:r>
     </w:p>
     <w:p>
       <w:pPr>
@@ -380,16 +283,14 @@
           <w:i/>
           <w:sz w:val="24"/>
           <w:szCs w:val="24"/>
-          <w:highlight w:val="yellow"/>
-        </w:rPr>
-      </w:pPr>
-      <w:r>
-        <w:rPr>
-          <w:rFonts w:ascii="Times New Roman" w:hAnsi="Times New Roman" w:cs="David" w:hint="cs"/>
-          <w:i/>
-          <w:sz w:val="24"/>
-          <w:szCs w:val="24"/>
-          <w:highlight w:val="yellow"/>
+        </w:rPr>
+      </w:pPr>
+      <w:r>
+        <w:rPr>
+          <w:rFonts w:ascii="Times New Roman" w:hAnsi="Times New Roman" w:cs="David" w:hint="cs"/>
+          <w:i/>
+          <w:sz w:val="24"/>
+          <w:szCs w:val="24"/>
           <w:rtl/>
         </w:rPr>
         <w:t xml:space="preserve">כשמוחקים אמן </w:t>
@@ -400,7 +301,6 @@
           <w:i/>
           <w:sz w:val="24"/>
           <w:szCs w:val="24"/>
-          <w:highlight w:val="yellow"/>
           <w:rtl/>
         </w:rPr>
         <w:t>–</w:t>
@@ -411,7 +311,6 @@
           <w:i/>
           <w:sz w:val="24"/>
           <w:szCs w:val="24"/>
-          <w:highlight w:val="yellow"/>
           <w:rtl/>
         </w:rPr>
         <w:t xml:space="preserve"> אכן </w:t>
@@ -423,7 +322,6 @@
           <w:i/>
           <w:sz w:val="24"/>
           <w:szCs w:val="24"/>
-          <w:highlight w:val="yellow"/>
         </w:rPr>
         <w:t>mlogn</w:t>
       </w:r>
@@ -443,16 +341,14 @@
           <w:i/>
           <w:sz w:val="24"/>
           <w:szCs w:val="24"/>
-          <w:highlight w:val="yellow"/>
-        </w:rPr>
-      </w:pPr>
-      <w:r>
-        <w:rPr>
-          <w:rFonts w:ascii="Times New Roman" w:hAnsi="Times New Roman" w:cs="David" w:hint="cs"/>
-          <w:i/>
-          <w:sz w:val="24"/>
-          <w:szCs w:val="24"/>
-          <w:highlight w:val="yellow"/>
+        </w:rPr>
+      </w:pPr>
+      <w:r>
+        <w:rPr>
+          <w:rFonts w:ascii="Times New Roman" w:hAnsi="Times New Roman" w:cs="David" w:hint="cs"/>
+          <w:i/>
+          <w:sz w:val="24"/>
+          <w:szCs w:val="24"/>
           <w:rtl/>
         </w:rPr>
         <w:t xml:space="preserve">למה </w:t>
@@ -463,7 +359,6 @@
           <w:i/>
           <w:sz w:val="24"/>
           <w:szCs w:val="24"/>
-          <w:highlight w:val="yellow"/>
           <w:rtl/>
         </w:rPr>
         <w:t>–</w:t>
@@ -474,7 +369,6 @@
           <w:i/>
           <w:sz w:val="24"/>
           <w:szCs w:val="24"/>
-          <w:highlight w:val="yellow"/>
           <w:rtl/>
         </w:rPr>
         <w:t xml:space="preserve"> כי אנחנו רצים על המערך של השירים של אותו אמן, מוצאים לפי הסדר בעץ ה-</w:t>
@@ -485,7 +379,6 @@
           <w:i/>
           <w:sz w:val="24"/>
           <w:szCs w:val="24"/>
-          <w:highlight w:val="yellow"/>
         </w:rPr>
         <w:t>AVL</w:t>
       </w:r>
@@ -495,7 +388,6 @@
           <w:i/>
           <w:sz w:val="24"/>
           <w:szCs w:val="24"/>
-          <w:highlight w:val="yellow"/>
           <w:rtl/>
         </w:rPr>
         <w:t xml:space="preserve"> של האמנים ולמחוק את כל השירים שם </w:t>
@@ -506,7 +398,6 @@
           <w:i/>
           <w:sz w:val="24"/>
           <w:szCs w:val="24"/>
-          <w:highlight w:val="yellow"/>
           <w:rtl/>
         </w:rPr>
         <w:t>–</w:t>
@@ -517,7 +408,6 @@
           <w:i/>
           <w:sz w:val="24"/>
           <w:szCs w:val="24"/>
-          <w:highlight w:val="yellow"/>
           <w:rtl/>
         </w:rPr>
         <w:t xml:space="preserve"> זה מסתכם ל-</w:t>
@@ -529,7 +419,6 @@
           <w:i/>
           <w:sz w:val="24"/>
           <w:szCs w:val="24"/>
-          <w:highlight w:val="yellow"/>
         </w:rPr>
         <w:t>mlogn+m</w:t>
       </w:r>
@@ -540,7 +429,6 @@
           <w:i/>
           <w:sz w:val="24"/>
           <w:szCs w:val="24"/>
-          <w:highlight w:val="yellow"/>
           <w:rtl/>
         </w:rPr>
         <w:t xml:space="preserve"> (צריך להסביר למה)</w:t>
@@ -560,19 +448,98 @@
           <w:i/>
           <w:sz w:val="24"/>
           <w:szCs w:val="24"/>
-          <w:highlight w:val="yellow"/>
-        </w:rPr>
-      </w:pPr>
-      <w:r>
-        <w:rPr>
-          <w:rFonts w:ascii="Times New Roman" w:hAnsi="Times New Roman" w:cs="David" w:hint="cs"/>
-          <w:i/>
-          <w:sz w:val="24"/>
-          <w:szCs w:val="24"/>
-          <w:highlight w:val="yellow"/>
+        </w:rPr>
+      </w:pPr>
+      <w:r>
+        <w:rPr>
+          <w:rFonts w:ascii="Times New Roman" w:hAnsi="Times New Roman" w:cs="David" w:hint="cs"/>
+          <w:i/>
+          <w:sz w:val="24"/>
+          <w:szCs w:val="24"/>
           <w:rtl/>
         </w:rPr>
         <w:t>לוודא ולהסביר שאר ענייני סיבוכיות</w:t>
+      </w:r>
+    </w:p>
+    <w:p>
+      <w:pPr>
+        <w:pStyle w:val="ListParagraph"/>
+        <w:numPr>
+          <w:ilvl w:val="2"/>
+          <w:numId w:val="1"/>
+        </w:numPr>
+        <w:bidi/>
+        <w:spacing w:after="0" w:line="360" w:lineRule="auto"/>
+        <w:rPr>
+          <w:rFonts w:ascii="Times New Roman" w:hAnsi="Times New Roman" w:cs="David"/>
+          <w:b/>
+          <w:bCs/>
+          <w:i/>
+          <w:sz w:val="24"/>
+          <w:szCs w:val="24"/>
+        </w:rPr>
+      </w:pPr>
+      <w:r>
+        <w:rPr>
+          <w:rFonts w:ascii="Times New Roman" w:hAnsi="Times New Roman" w:cs="David" w:hint="cs"/>
+          <w:b/>
+          <w:bCs/>
+          <w:i/>
+          <w:sz w:val="24"/>
+          <w:szCs w:val="24"/>
+          <w:rtl/>
+        </w:rPr>
+        <w:t xml:space="preserve">לוודא </w:t>
+      </w:r>
+      <w:r>
+        <w:rPr>
+          <w:rFonts w:ascii="Times New Roman" w:hAnsi="Times New Roman" w:cs="David" w:hint="cs"/>
+          <w:b/>
+          <w:bCs/>
+          <w:i/>
+          <w:sz w:val="24"/>
+          <w:szCs w:val="24"/>
+        </w:rPr>
+        <w:t>QUIT</w:t>
+      </w:r>
+      <w:r>
+        <w:rPr>
+          <w:rFonts w:ascii="Times New Roman" w:hAnsi="Times New Roman" w:cs="David" w:hint="cs"/>
+          <w:b/>
+          <w:bCs/>
+          <w:i/>
+          <w:sz w:val="24"/>
+          <w:szCs w:val="24"/>
+          <w:rtl/>
+        </w:rPr>
+        <w:t>!</w:t>
+      </w:r>
+    </w:p>
+    <w:p>
+      <w:pPr>
+        <w:pStyle w:val="ListParagraph"/>
+        <w:numPr>
+          <w:ilvl w:val="3"/>
+          <w:numId w:val="1"/>
+        </w:numPr>
+        <w:bidi/>
+        <w:spacing w:after="0" w:line="360" w:lineRule="auto"/>
+        <w:rPr>
+          <w:rFonts w:ascii="Times New Roman" w:hAnsi="Times New Roman" w:cs="David"/>
+          <w:i/>
+          <w:sz w:val="24"/>
+          <w:szCs w:val="24"/>
+        </w:rPr>
+      </w:pPr>
+      <w:r>
+        <w:rPr>
+          <w:rFonts w:ascii="Times New Roman" w:hAnsi="Times New Roman" w:cs="David" w:hint="cs"/>
+          <w:i/>
+          <w:sz w:val="24"/>
+          <w:szCs w:val="24"/>
+          <w:rtl/>
+        </w:rPr>
+        <w:t>האם מחיקת הרשימה צומת-צומת עומדת בסיבוכיות?</w:t>
       </w:r>
     </w:p>
     <w:p>
@@ -589,16 +556,14 @@
           <w:i/>
           <w:sz w:val="24"/>
           <w:szCs w:val="24"/>
-          <w:highlight w:val="yellow"/>
-        </w:rPr>
-      </w:pPr>
-      <w:r>
-        <w:rPr>
-          <w:rFonts w:ascii="Times New Roman" w:hAnsi="Times New Roman" w:cs="David" w:hint="cs"/>
-          <w:i/>
-          <w:sz w:val="24"/>
-          <w:szCs w:val="24"/>
-          <w:highlight w:val="yellow"/>
+        </w:rPr>
+      </w:pPr>
+      <w:r>
+        <w:rPr>
+          <w:rFonts w:ascii="Times New Roman" w:hAnsi="Times New Roman" w:cs="David" w:hint="cs"/>
+          <w:i/>
+          <w:sz w:val="24"/>
+          <w:szCs w:val="24"/>
           <w:rtl/>
         </w:rPr>
         <w:t>לכתוב על טיפול בשגיאות ביבש</w:t>
@@ -618,2156 +583,485 @@
           <w:i/>
           <w:sz w:val="24"/>
           <w:szCs w:val="24"/>
+        </w:rPr>
+      </w:pPr>
+      <w:r>
+        <w:rPr>
+          <w:rFonts w:ascii="Times New Roman" w:hAnsi="Times New Roman" w:cs="David" w:hint="cs"/>
+          <w:i/>
+          <w:sz w:val="24"/>
+          <w:szCs w:val="24"/>
+          <w:rtl/>
+        </w:rPr>
+        <w:t>לציין את הפעולות בפירוט</w:t>
+      </w:r>
+    </w:p>
+    <w:p>
+      <w:pPr>
+        <w:bidi/>
+        <w:spacing w:after="0" w:line="360" w:lineRule="auto"/>
+        <w:rPr>
+          <w:rFonts w:ascii="Times New Roman" w:hAnsi="Times New Roman" w:cs="David"/>
+          <w:i/>
+          <w:sz w:val="24"/>
+          <w:szCs w:val="24"/>
           <w:highlight w:val="yellow"/>
         </w:rPr>
       </w:pPr>
-      <w:r>
-        <w:rPr>
-          <w:rFonts w:ascii="Times New Roman" w:hAnsi="Times New Roman" w:cs="David" w:hint="cs"/>
-          <w:i/>
-          <w:sz w:val="24"/>
-          <w:szCs w:val="24"/>
-          <w:highlight w:val="yellow"/>
-          <w:rtl/>
-        </w:rPr>
-        <w:t>לציין את הפעולות בפירוט</w:t>
-      </w:r>
-    </w:p>
-    <w:p>
-      <w:pPr>
-        <w:pStyle w:val="ListParagraph"/>
-        <w:numPr>
-          <w:ilvl w:val="0"/>
-          <w:numId w:val="1"/>
-        </w:numPr>
-        <w:bidi/>
-        <w:spacing w:after="0" w:line="360" w:lineRule="auto"/>
-        <w:rPr>
-          <w:rFonts w:ascii="Times New Roman" w:hAnsi="Times New Roman" w:cs="David"/>
-          <w:i/>
-          <w:sz w:val="24"/>
-          <w:szCs w:val="24"/>
-          <w:highlight w:val="yellow"/>
-        </w:rPr>
-      </w:pPr>
-    </w:p>
-    <w:p>
-      <w:pPr>
-        <w:pStyle w:val="ListParagraph"/>
-        <w:numPr>
-          <w:ilvl w:val="0"/>
-          <w:numId w:val="1"/>
-        </w:numPr>
-        <w:bidi/>
-        <w:spacing w:after="0" w:line="360" w:lineRule="auto"/>
-        <w:rPr>
-          <w:rFonts w:ascii="Times New Roman" w:hAnsi="Times New Roman" w:cs="David"/>
-          <w:i/>
-          <w:sz w:val="24"/>
-          <w:szCs w:val="24"/>
-          <w:highlight w:val="yellow"/>
-        </w:rPr>
-      </w:pPr>
-      <w:r>
-        <w:rPr>
-          <w:rFonts w:ascii="Times New Roman" w:hAnsi="Times New Roman" w:cs="David" w:hint="cs"/>
-          <w:i/>
-          <w:sz w:val="24"/>
-          <w:szCs w:val="24"/>
-          <w:highlight w:val="yellow"/>
-          <w:rtl/>
-        </w:rPr>
-        <w:t xml:space="preserve">ווידוא ענייני </w:t>
-      </w:r>
-      <w:r>
-        <w:rPr>
-          <w:rFonts w:ascii="Times New Roman" w:hAnsi="Times New Roman" w:cs="David" w:hint="cs"/>
-          <w:i/>
-          <w:sz w:val="24"/>
-          <w:szCs w:val="24"/>
-          <w:highlight w:val="yellow"/>
-        </w:rPr>
-        <w:t>C</w:t>
-      </w:r>
-      <w:r>
-        <w:rPr>
-          <w:rFonts w:ascii="Times New Roman" w:hAnsi="Times New Roman" w:cs="David" w:hint="cs"/>
-          <w:i/>
-          <w:sz w:val="24"/>
-          <w:szCs w:val="24"/>
-          <w:highlight w:val="yellow"/>
-          <w:rtl/>
-        </w:rPr>
-        <w:t>++</w:t>
-      </w:r>
-    </w:p>
-    <w:p>
-      <w:pPr>
-        <w:pStyle w:val="ListParagraph"/>
-        <w:numPr>
-          <w:ilvl w:val="1"/>
-          <w:numId w:val="1"/>
-        </w:numPr>
-        <w:bidi/>
-        <w:spacing w:after="0" w:line="360" w:lineRule="auto"/>
-        <w:rPr>
-          <w:rFonts w:ascii="Times New Roman" w:hAnsi="Times New Roman" w:cs="David"/>
-          <w:i/>
-          <w:sz w:val="24"/>
-          <w:szCs w:val="24"/>
-          <w:highlight w:val="yellow"/>
-        </w:rPr>
-      </w:pPr>
-      <w:r>
-        <w:rPr>
-          <w:rFonts w:ascii="Times New Roman" w:hAnsi="Times New Roman" w:cs="David" w:hint="cs"/>
-          <w:i/>
-          <w:sz w:val="24"/>
-          <w:szCs w:val="24"/>
-          <w:highlight w:val="yellow"/>
-          <w:rtl/>
-        </w:rPr>
-        <w:t>המרות</w:t>
-      </w:r>
-    </w:p>
-    <w:p>
-      <w:pPr>
-        <w:pStyle w:val="ListParagraph"/>
-        <w:numPr>
-          <w:ilvl w:val="2"/>
-          <w:numId w:val="1"/>
-        </w:numPr>
-        <w:bidi/>
-        <w:spacing w:after="0" w:line="360" w:lineRule="auto"/>
-        <w:rPr>
-          <w:rFonts w:ascii="Times New Roman" w:hAnsi="Times New Roman" w:cs="David"/>
-          <w:i/>
-          <w:sz w:val="24"/>
-          <w:szCs w:val="24"/>
-          <w:highlight w:val="yellow"/>
-        </w:rPr>
-      </w:pPr>
-      <w:r>
-        <w:rPr>
-          <w:rFonts w:ascii="Times New Roman" w:hAnsi="Times New Roman" w:cs="David" w:hint="cs"/>
-          <w:i/>
-          <w:sz w:val="24"/>
-          <w:szCs w:val="24"/>
-          <w:highlight w:val="yellow"/>
-          <w:rtl/>
-        </w:rPr>
-        <w:t xml:space="preserve">לוודא אם מותר מפורשות או שצריך </w:t>
-      </w:r>
-      <w:r>
-        <w:rPr>
-          <w:rFonts w:ascii="Times New Roman" w:hAnsi="Times New Roman" w:cs="David" w:hint="cs"/>
-          <w:i/>
-          <w:sz w:val="24"/>
-          <w:szCs w:val="24"/>
-          <w:highlight w:val="yellow"/>
-        </w:rPr>
-        <w:t>STATIC</w:t>
-      </w:r>
-    </w:p>
-    <w:p>
-      <w:pPr>
-        <w:pStyle w:val="ListParagraph"/>
-        <w:numPr>
-          <w:ilvl w:val="1"/>
-          <w:numId w:val="1"/>
-        </w:numPr>
-        <w:bidi/>
-        <w:spacing w:after="0" w:line="360" w:lineRule="auto"/>
-        <w:rPr>
-          <w:rFonts w:ascii="Times New Roman" w:hAnsi="Times New Roman" w:cs="David"/>
-          <w:i/>
-          <w:sz w:val="24"/>
-          <w:szCs w:val="24"/>
-          <w:highlight w:val="yellow"/>
-        </w:rPr>
-      </w:pPr>
-      <w:r>
-        <w:rPr>
-          <w:rFonts w:ascii="Times New Roman" w:hAnsi="Times New Roman" w:cs="David" w:hint="cs"/>
-          <w:i/>
-          <w:sz w:val="24"/>
-          <w:szCs w:val="24"/>
-          <w:highlight w:val="yellow"/>
-          <w:rtl/>
-        </w:rPr>
-        <w:t>חריגות?</w:t>
-      </w:r>
-    </w:p>
-    <w:p>
-      <w:pPr>
-        <w:pStyle w:val="ListParagraph"/>
-        <w:numPr>
-          <w:ilvl w:val="2"/>
-          <w:numId w:val="1"/>
-        </w:numPr>
-        <w:bidi/>
-        <w:spacing w:after="0" w:line="360" w:lineRule="auto"/>
-        <w:rPr>
-          <w:rFonts w:ascii="Times New Roman" w:hAnsi="Times New Roman" w:cs="David"/>
-          <w:i/>
-          <w:sz w:val="24"/>
-          <w:szCs w:val="24"/>
-        </w:rPr>
-      </w:pPr>
-      <w:r>
-        <w:rPr>
-          <w:rFonts w:ascii="Times New Roman" w:hAnsi="Times New Roman" w:cs="David"/>
-          <w:i/>
-          <w:sz w:val="24"/>
-          <w:szCs w:val="24"/>
-          <w:highlight w:val="yellow"/>
-        </w:rPr>
-        <w:t>BAD_ALLOC</w:t>
-      </w:r>
-      <w:r>
-        <w:rPr>
-          <w:rFonts w:ascii="Times New Roman" w:hAnsi="Times New Roman" w:cs="David" w:hint="cs"/>
-          <w:i/>
-          <w:sz w:val="24"/>
-          <w:szCs w:val="24"/>
-          <w:highlight w:val="yellow"/>
-          <w:rtl/>
-        </w:rPr>
-        <w:t>?</w:t>
-      </w:r>
-    </w:p>
-    <w:p>
-      <w:pPr>
-        <w:pStyle w:val="ListParagraph"/>
-        <w:numPr>
-          <w:ilvl w:val="2"/>
-          <w:numId w:val="1"/>
-        </w:numPr>
-        <w:bidi/>
-        <w:spacing w:after="0" w:line="360" w:lineRule="auto"/>
-        <w:rPr>
-          <w:rFonts w:ascii="Times New Roman" w:hAnsi="Times New Roman" w:cs="David"/>
-          <w:i/>
-          <w:sz w:val="24"/>
-          <w:szCs w:val="24"/>
-        </w:rPr>
-      </w:pPr>
-      <w:r>
-        <w:rPr>
-          <w:rFonts w:ascii="Times New Roman" w:hAnsi="Times New Roman" w:cs="David" w:hint="cs"/>
-          <w:i/>
-          <w:sz w:val="24"/>
-          <w:szCs w:val="24"/>
-          <w:highlight w:val="yellow"/>
-          <w:rtl/>
-        </w:rPr>
-        <w:t>האם פספסנו משהו במימוש הנוכחי?</w:t>
-      </w:r>
-      <w:r>
-        <w:rPr>
-          <w:rFonts w:ascii="Times New Roman" w:hAnsi="Times New Roman" w:cs="David" w:hint="cs"/>
-          <w:i/>
-          <w:sz w:val="24"/>
-          <w:szCs w:val="24"/>
-          <w:rtl/>
-        </w:rPr>
-        <w:t xml:space="preserve"> (שלא מימשנו כ-</w:t>
-      </w:r>
-      <w:r>
-        <w:rPr>
-          <w:rFonts w:ascii="Times New Roman" w:hAnsi="Times New Roman" w:cs="David"/>
-          <w:i/>
-          <w:sz w:val="24"/>
-          <w:szCs w:val="24"/>
-        </w:rPr>
-        <w:t>exceptions</w:t>
-      </w:r>
-      <w:r>
-        <w:rPr>
-          <w:rFonts w:ascii="Times New Roman" w:hAnsi="Times New Roman" w:cs="David" w:hint="cs"/>
-          <w:i/>
-          <w:sz w:val="24"/>
-          <w:szCs w:val="24"/>
-          <w:rtl/>
-        </w:rPr>
-        <w:t>)</w:t>
-      </w:r>
-    </w:p>
-    <w:p>
-      <w:pPr>
-        <w:pStyle w:val="ListParagraph"/>
-        <w:numPr>
-          <w:ilvl w:val="0"/>
-          <w:numId w:val="1"/>
-        </w:numPr>
-        <w:bidi/>
-        <w:spacing w:after="0" w:line="360" w:lineRule="auto"/>
-        <w:rPr>
-          <w:rFonts w:ascii="Times New Roman" w:hAnsi="Times New Roman" w:cs="David"/>
-          <w:i/>
-          <w:sz w:val="24"/>
-          <w:szCs w:val="24"/>
-        </w:rPr>
-      </w:pPr>
-      <w:r>
-        <w:rPr>
-          <w:rFonts w:ascii="Times New Roman" w:hAnsi="Times New Roman" w:cs="David" w:hint="cs"/>
-          <w:i/>
-          <w:sz w:val="24"/>
-          <w:szCs w:val="24"/>
-          <w:rtl/>
-        </w:rPr>
-        <w:t>לטפל בקוד-</w:t>
-      </w:r>
-    </w:p>
-    <w:p>
-      <w:pPr>
-        <w:pStyle w:val="ListParagraph"/>
-        <w:numPr>
-          <w:ilvl w:val="1"/>
-          <w:numId w:val="1"/>
-        </w:numPr>
-        <w:bidi/>
-        <w:spacing w:after="0" w:line="360" w:lineRule="auto"/>
-        <w:rPr>
-          <w:rFonts w:ascii="Times New Roman" w:hAnsi="Times New Roman" w:cs="David"/>
-          <w:i/>
-          <w:sz w:val="24"/>
-          <w:szCs w:val="24"/>
-          <w:highlight w:val="yellow"/>
-        </w:rPr>
-      </w:pPr>
-      <w:r>
-        <w:rPr>
-          <w:rFonts w:ascii="Times New Roman" w:hAnsi="Times New Roman" w:cs="David" w:hint="cs"/>
-          <w:i/>
-          <w:sz w:val="24"/>
-          <w:szCs w:val="24"/>
-          <w:highlight w:val="yellow"/>
-          <w:rtl/>
-        </w:rPr>
-        <w:t>מימוש הרשימה</w:t>
-      </w:r>
-    </w:p>
-    <w:p>
-      <w:pPr>
-        <w:pStyle w:val="ListParagraph"/>
-        <w:numPr>
-          <w:ilvl w:val="1"/>
-          <w:numId w:val="1"/>
-        </w:numPr>
-        <w:bidi/>
-        <w:spacing w:after="0" w:line="360" w:lineRule="auto"/>
-        <w:rPr>
-          <w:rFonts w:ascii="Times New Roman" w:hAnsi="Times New Roman" w:cs="David"/>
-          <w:i/>
-          <w:sz w:val="24"/>
-          <w:szCs w:val="24"/>
-        </w:rPr>
-      </w:pPr>
-      <w:r>
-        <w:rPr>
-          <w:rFonts w:ascii="Times New Roman" w:hAnsi="Times New Roman" w:cs="David" w:hint="cs"/>
-          <w:i/>
-          <w:sz w:val="24"/>
-          <w:szCs w:val="24"/>
-          <w:rtl/>
-        </w:rPr>
-        <w:t xml:space="preserve">למחוק </w:t>
-      </w:r>
-      <w:proofErr w:type="spellStart"/>
-      <w:r>
-        <w:rPr>
-          <w:rFonts w:ascii="Times New Roman" w:hAnsi="Times New Roman" w:cs="David"/>
-          <w:i/>
-          <w:sz w:val="24"/>
-          <w:szCs w:val="24"/>
-        </w:rPr>
-        <w:t>StreamList</w:t>
-      </w:r>
-      <w:proofErr w:type="spellEnd"/>
-    </w:p>
-    <w:p>
-      <w:pPr>
-        <w:pStyle w:val="ListParagraph"/>
-        <w:numPr>
-          <w:ilvl w:val="2"/>
-          <w:numId w:val="1"/>
-        </w:numPr>
-        <w:bidi/>
-        <w:spacing w:after="0" w:line="360" w:lineRule="auto"/>
-        <w:rPr>
-          <w:rFonts w:ascii="Times New Roman" w:hAnsi="Times New Roman" w:cs="David"/>
-          <w:i/>
-          <w:sz w:val="24"/>
-          <w:szCs w:val="24"/>
-          <w:highlight w:val="yellow"/>
-        </w:rPr>
-      </w:pPr>
-      <w:r>
-        <w:rPr>
-          <w:rFonts w:ascii="Times New Roman" w:hAnsi="Times New Roman" w:cs="David" w:hint="cs"/>
-          <w:i/>
-          <w:sz w:val="24"/>
-          <w:szCs w:val="24"/>
-          <w:highlight w:val="yellow"/>
-          <w:rtl/>
-        </w:rPr>
-        <w:t xml:space="preserve">חשבתי לממש באופן שמוחקים </w:t>
-      </w:r>
-      <w:r>
-        <w:rPr>
-          <w:rFonts w:ascii="Times New Roman" w:hAnsi="Times New Roman" w:cs="David" w:hint="cs"/>
-          <w:i/>
-          <w:sz w:val="24"/>
-          <w:szCs w:val="24"/>
-          <w:highlight w:val="yellow"/>
-        </w:rPr>
-        <w:t>NODE</w:t>
-      </w:r>
-      <w:r>
-        <w:rPr>
-          <w:rFonts w:ascii="Times New Roman" w:hAnsi="Times New Roman" w:cs="David" w:hint="cs"/>
-          <w:i/>
-          <w:sz w:val="24"/>
-          <w:szCs w:val="24"/>
-          <w:highlight w:val="yellow"/>
-          <w:rtl/>
-        </w:rPr>
-        <w:t>-</w:t>
-      </w:r>
-      <w:r>
-        <w:rPr>
-          <w:rFonts w:ascii="Times New Roman" w:hAnsi="Times New Roman" w:cs="David" w:hint="cs"/>
-          <w:i/>
-          <w:sz w:val="24"/>
-          <w:szCs w:val="24"/>
-          <w:highlight w:val="yellow"/>
-        </w:rPr>
-        <w:t>NODE</w:t>
-      </w:r>
-      <w:r>
-        <w:rPr>
-          <w:rFonts w:ascii="Times New Roman" w:hAnsi="Times New Roman" w:cs="David" w:hint="cs"/>
-          <w:i/>
-          <w:sz w:val="24"/>
-          <w:szCs w:val="24"/>
-          <w:highlight w:val="yellow"/>
-          <w:rtl/>
-        </w:rPr>
-        <w:t xml:space="preserve"> </w:t>
-      </w:r>
-      <w:r>
-        <w:rPr>
-          <w:rFonts w:ascii="Times New Roman" w:hAnsi="Times New Roman" w:cs="David"/>
-          <w:i/>
-          <w:sz w:val="24"/>
-          <w:szCs w:val="24"/>
-          <w:highlight w:val="yellow"/>
-          <w:rtl/>
-        </w:rPr>
-        <w:t>–</w:t>
-      </w:r>
-      <w:r>
-        <w:rPr>
-          <w:rFonts w:ascii="Times New Roman" w:hAnsi="Times New Roman" w:cs="David" w:hint="cs"/>
-          <w:i/>
-          <w:sz w:val="24"/>
-          <w:szCs w:val="24"/>
-          <w:highlight w:val="yellow"/>
-          <w:rtl/>
-        </w:rPr>
-        <w:t xml:space="preserve"> האם עומד בסיבוכיות?</w:t>
-      </w:r>
-    </w:p>
-    <w:p>
-      <w:pPr>
-        <w:pStyle w:val="ListParagraph"/>
-        <w:numPr>
-          <w:ilvl w:val="2"/>
-          <w:numId w:val="1"/>
-        </w:numPr>
-        <w:bidi/>
-        <w:spacing w:after="0" w:line="360" w:lineRule="auto"/>
-        <w:rPr>
-          <w:rFonts w:ascii="Times New Roman" w:hAnsi="Times New Roman" w:cs="David"/>
-          <w:i/>
-          <w:sz w:val="24"/>
-          <w:szCs w:val="24"/>
-          <w:highlight w:val="yellow"/>
-        </w:rPr>
-      </w:pPr>
-      <w:r>
-        <w:rPr>
-          <w:rFonts w:ascii="Times New Roman" w:hAnsi="Times New Roman" w:cs="David" w:hint="cs"/>
-          <w:i/>
-          <w:sz w:val="24"/>
-          <w:szCs w:val="24"/>
-          <w:highlight w:val="yellow"/>
-          <w:rtl/>
-        </w:rPr>
-        <w:t>צריך לעשות מתודה נוספת שמוצאת האם ה-</w:t>
-      </w:r>
-      <w:r>
-        <w:rPr>
-          <w:rFonts w:ascii="Times New Roman" w:hAnsi="Times New Roman" w:cs="David"/>
-          <w:i/>
-          <w:sz w:val="24"/>
-          <w:szCs w:val="24"/>
-          <w:highlight w:val="yellow"/>
-        </w:rPr>
-        <w:t>key</w:t>
-      </w:r>
-      <w:r>
-        <w:rPr>
-          <w:rFonts w:ascii="Times New Roman" w:hAnsi="Times New Roman" w:cs="David" w:hint="cs"/>
-          <w:i/>
-          <w:sz w:val="24"/>
-          <w:szCs w:val="24"/>
-          <w:highlight w:val="yellow"/>
-          <w:rtl/>
-        </w:rPr>
-        <w:t xml:space="preserve"> קיים?</w:t>
-      </w:r>
-    </w:p>
-    <w:p>
-      <w:pPr>
-        <w:pStyle w:val="ListParagraph"/>
-        <w:numPr>
-          <w:ilvl w:val="1"/>
-          <w:numId w:val="1"/>
-        </w:numPr>
-        <w:bidi/>
-        <w:spacing w:after="0" w:line="360" w:lineRule="auto"/>
-        <w:rPr>
-          <w:rFonts w:ascii="Times New Roman" w:hAnsi="Times New Roman" w:cs="David"/>
-          <w:i/>
-          <w:sz w:val="24"/>
-          <w:szCs w:val="24"/>
-          <w:highlight w:val="green"/>
-        </w:rPr>
-      </w:pPr>
-      <w:r>
-        <w:rPr>
-          <w:rFonts w:ascii="Times New Roman" w:hAnsi="Times New Roman" w:cs="David" w:hint="cs"/>
-          <w:i/>
-          <w:sz w:val="24"/>
-          <w:szCs w:val="24"/>
-          <w:highlight w:val="green"/>
-          <w:rtl/>
-        </w:rPr>
-        <w:t xml:space="preserve">יצירת </w:t>
-      </w:r>
-      <w:proofErr w:type="spellStart"/>
-      <w:r>
-        <w:rPr>
-          <w:rFonts w:ascii="Times New Roman" w:hAnsi="Times New Roman" w:cs="David"/>
-          <w:i/>
-          <w:sz w:val="24"/>
-          <w:szCs w:val="24"/>
-          <w:highlight w:val="green"/>
-        </w:rPr>
-        <w:t>StreamListNode</w:t>
-      </w:r>
-      <w:proofErr w:type="spellEnd"/>
-    </w:p>
-    <w:p>
-      <w:pPr>
-        <w:pStyle w:val="ListParagraph"/>
-        <w:numPr>
-          <w:ilvl w:val="2"/>
-          <w:numId w:val="1"/>
-        </w:numPr>
-        <w:bidi/>
-        <w:spacing w:after="0" w:line="360" w:lineRule="auto"/>
-        <w:rPr>
-          <w:rFonts w:ascii="Times New Roman" w:hAnsi="Times New Roman" w:cs="David"/>
-          <w:i/>
-          <w:sz w:val="24"/>
-          <w:szCs w:val="24"/>
-          <w:highlight w:val="yellow"/>
-        </w:rPr>
-      </w:pPr>
-      <w:r>
-        <w:rPr>
-          <w:rFonts w:ascii="Times New Roman" w:hAnsi="Times New Roman" w:cs="David" w:hint="cs"/>
-          <w:i/>
-          <w:sz w:val="24"/>
-          <w:szCs w:val="24"/>
-          <w:highlight w:val="yellow"/>
-          <w:rtl/>
-        </w:rPr>
-        <w:t xml:space="preserve">כרגע יוצר </w:t>
-      </w:r>
-      <w:r>
-        <w:rPr>
-          <w:rFonts w:ascii="Times New Roman" w:hAnsi="Times New Roman" w:cs="David" w:hint="cs"/>
-          <w:i/>
-          <w:sz w:val="24"/>
-          <w:szCs w:val="24"/>
-          <w:highlight w:val="yellow"/>
-        </w:rPr>
-        <w:t>NODE</w:t>
-      </w:r>
-      <w:r>
-        <w:rPr>
-          <w:rFonts w:ascii="Times New Roman" w:hAnsi="Times New Roman" w:cs="David" w:hint="cs"/>
-          <w:i/>
-          <w:sz w:val="24"/>
-          <w:szCs w:val="24"/>
-          <w:highlight w:val="yellow"/>
-          <w:rtl/>
-        </w:rPr>
-        <w:t xml:space="preserve"> רק אם יש לי עץ </w:t>
-      </w:r>
-      <w:r>
-        <w:rPr>
-          <w:rFonts w:ascii="Times New Roman" w:hAnsi="Times New Roman" w:cs="David"/>
-          <w:i/>
-          <w:sz w:val="24"/>
-          <w:szCs w:val="24"/>
-          <w:highlight w:val="yellow"/>
-          <w:rtl/>
-        </w:rPr>
-        <w:t>–</w:t>
-      </w:r>
-      <w:r>
-        <w:rPr>
-          <w:rFonts w:ascii="Times New Roman" w:hAnsi="Times New Roman" w:cs="David" w:hint="cs"/>
-          <w:i/>
-          <w:sz w:val="24"/>
-          <w:szCs w:val="24"/>
-          <w:highlight w:val="yellow"/>
-          <w:rtl/>
-        </w:rPr>
-        <w:t xml:space="preserve"> לשנות?</w:t>
-      </w:r>
-    </w:p>
-    <w:p>
-      <w:pPr>
-        <w:pStyle w:val="ListParagraph"/>
-        <w:bidi/>
-        <w:spacing w:after="0" w:line="360" w:lineRule="auto"/>
-        <w:rPr>
-          <w:rFonts w:ascii="Times New Roman" w:hAnsi="Times New Roman" w:cs="David"/>
-          <w:i/>
-          <w:sz w:val="24"/>
-          <w:szCs w:val="24"/>
-          <w:highlight w:val="yellow"/>
-        </w:rPr>
-      </w:pPr>
-    </w:p>
-    <w:p>
-      <w:pPr>
-        <w:pStyle w:val="ListParagraph"/>
-        <w:numPr>
-          <w:ilvl w:val="1"/>
-          <w:numId w:val="1"/>
-        </w:numPr>
-        <w:bidi/>
-        <w:spacing w:after="0" w:line="360" w:lineRule="auto"/>
-        <w:rPr>
-          <w:rFonts w:ascii="Times New Roman" w:hAnsi="Times New Roman" w:cs="David"/>
-          <w:i/>
-          <w:sz w:val="24"/>
-          <w:szCs w:val="24"/>
-          <w:highlight w:val="yellow"/>
-        </w:rPr>
-      </w:pPr>
-      <w:r>
-        <w:rPr>
-          <w:rFonts w:ascii="Times New Roman" w:hAnsi="Times New Roman" w:cs="David"/>
-          <w:i/>
-          <w:sz w:val="24"/>
-          <w:szCs w:val="24"/>
-          <w:highlight w:val="yellow"/>
-        </w:rPr>
-        <w:t>Const</w:t>
-      </w:r>
-      <w:r>
-        <w:rPr>
-          <w:rFonts w:ascii="Times New Roman" w:hAnsi="Times New Roman" w:cs="David" w:hint="cs"/>
-          <w:i/>
-          <w:sz w:val="24"/>
-          <w:szCs w:val="24"/>
-          <w:highlight w:val="yellow"/>
-          <w:rtl/>
-        </w:rPr>
-        <w:t xml:space="preserve"> ב-</w:t>
-      </w:r>
-      <w:r>
-        <w:rPr>
-          <w:rFonts w:ascii="Times New Roman" w:hAnsi="Times New Roman" w:cs="David" w:hint="cs"/>
-          <w:i/>
-          <w:sz w:val="24"/>
-          <w:szCs w:val="24"/>
-          <w:highlight w:val="yellow"/>
-        </w:rPr>
-        <w:t>NODE</w:t>
-      </w:r>
-      <w:r>
-        <w:rPr>
-          <w:rFonts w:ascii="Times New Roman" w:hAnsi="Times New Roman" w:cs="David" w:hint="cs"/>
-          <w:i/>
-          <w:sz w:val="24"/>
-          <w:szCs w:val="24"/>
-          <w:highlight w:val="yellow"/>
-          <w:rtl/>
-        </w:rPr>
-        <w:t xml:space="preserve"> </w:t>
-      </w:r>
-      <w:r>
-        <w:rPr>
-          <w:rFonts w:ascii="Times New Roman" w:hAnsi="Times New Roman" w:cs="David"/>
-          <w:i/>
-          <w:sz w:val="24"/>
-          <w:szCs w:val="24"/>
-          <w:highlight w:val="yellow"/>
-          <w:rtl/>
-        </w:rPr>
-        <w:t>–</w:t>
-      </w:r>
-      <w:r>
-        <w:rPr>
-          <w:rFonts w:ascii="Times New Roman" w:hAnsi="Times New Roman" w:cs="David" w:hint="cs"/>
-          <w:i/>
-          <w:sz w:val="24"/>
-          <w:szCs w:val="24"/>
-          <w:highlight w:val="yellow"/>
-          <w:rtl/>
-        </w:rPr>
-        <w:t xml:space="preserve"> זה אומר שאי אפשר לשנות </w:t>
-      </w:r>
-      <w:r>
-        <w:rPr>
-          <w:rFonts w:ascii="Times New Roman" w:hAnsi="Times New Roman" w:cs="David" w:hint="cs"/>
-          <w:i/>
-          <w:sz w:val="24"/>
-          <w:szCs w:val="24"/>
-          <w:highlight w:val="yellow"/>
-        </w:rPr>
-        <w:t>NODE</w:t>
-      </w:r>
-      <w:r>
-        <w:rPr>
-          <w:rFonts w:ascii="Times New Roman" w:hAnsi="Times New Roman" w:cs="David" w:hint="cs"/>
-          <w:i/>
-          <w:sz w:val="24"/>
-          <w:szCs w:val="24"/>
-          <w:highlight w:val="yellow"/>
-          <w:rtl/>
-        </w:rPr>
-        <w:t>, וצריך לאפשר את זה</w:t>
-      </w:r>
-    </w:p>
-    <w:p>
-      <w:pPr>
-        <w:pStyle w:val="ListParagraph"/>
-        <w:numPr>
-          <w:ilvl w:val="1"/>
-          <w:numId w:val="1"/>
-        </w:numPr>
-        <w:bidi/>
-        <w:spacing w:after="0" w:line="360" w:lineRule="auto"/>
-        <w:rPr>
-          <w:rFonts w:ascii="Times New Roman" w:hAnsi="Times New Roman" w:cs="David"/>
-          <w:i/>
-          <w:sz w:val="24"/>
-          <w:szCs w:val="24"/>
-          <w:highlight w:val="yellow"/>
-          <w:rtl/>
-        </w:rPr>
-      </w:pPr>
-      <w:r>
-        <w:rPr>
-          <w:rFonts w:ascii="Times New Roman" w:hAnsi="Times New Roman" w:cs="David"/>
-          <w:i/>
-          <w:sz w:val="24"/>
-          <w:szCs w:val="24"/>
-          <w:highlight w:val="yellow"/>
-          <w:rtl/>
-        </w:rPr>
-        <w:t>להפוך פונקציות</w:t>
-      </w:r>
-      <w:r>
-        <w:rPr>
-          <w:rFonts w:ascii="Times New Roman" w:hAnsi="Times New Roman" w:cs="David"/>
-          <w:i/>
-          <w:sz w:val="24"/>
-          <w:szCs w:val="24"/>
-          <w:highlight w:val="yellow"/>
-        </w:rPr>
-        <w:t xml:space="preserve"> VOID </w:t>
-      </w:r>
-      <w:r>
-        <w:rPr>
-          <w:rFonts w:ascii="Times New Roman" w:hAnsi="Times New Roman" w:cs="David"/>
-          <w:i/>
-          <w:sz w:val="24"/>
-          <w:szCs w:val="24"/>
-          <w:highlight w:val="yellow"/>
-          <w:rtl/>
-        </w:rPr>
-        <w:t>לפונקציות</w:t>
-      </w:r>
-      <w:r>
-        <w:rPr>
-          <w:rFonts w:ascii="Times New Roman" w:hAnsi="Times New Roman" w:cs="David"/>
-          <w:i/>
-          <w:sz w:val="24"/>
-          <w:szCs w:val="24"/>
-          <w:highlight w:val="yellow"/>
-        </w:rPr>
-        <w:t xml:space="preserve"> ENUM</w:t>
-      </w:r>
-      <w:r>
-        <w:rPr>
-          <w:rFonts w:ascii="Times New Roman" w:hAnsi="Times New Roman" w:cs="David" w:hint="cs"/>
-          <w:i/>
-          <w:sz w:val="24"/>
-          <w:szCs w:val="24"/>
-          <w:highlight w:val="yellow"/>
-          <w:rtl/>
-        </w:rPr>
-        <w:t>?</w:t>
-      </w:r>
-    </w:p>
-    <w:p>
-      <w:pPr>
-        <w:pStyle w:val="ListParagraph"/>
-        <w:numPr>
-          <w:ilvl w:val="1"/>
-          <w:numId w:val="1"/>
-        </w:numPr>
-        <w:bidi/>
-        <w:spacing w:after="0" w:line="360" w:lineRule="auto"/>
-        <w:rPr>
-          <w:rFonts w:ascii="Times New Roman" w:hAnsi="Times New Roman" w:cs="David"/>
-          <w:i/>
-          <w:sz w:val="24"/>
-          <w:szCs w:val="24"/>
-          <w:highlight w:val="yellow"/>
-        </w:rPr>
-      </w:pPr>
-      <w:r>
-        <w:rPr>
-          <w:rFonts w:ascii="Times New Roman" w:hAnsi="Times New Roman" w:cs="David" w:hint="cs"/>
-          <w:i/>
-          <w:sz w:val="24"/>
-          <w:szCs w:val="24"/>
-          <w:highlight w:val="yellow"/>
-          <w:rtl/>
-        </w:rPr>
-        <w:t xml:space="preserve">לקבל דברים </w:t>
-      </w:r>
-      <w:r>
-        <w:rPr>
-          <w:rFonts w:ascii="Times New Roman" w:hAnsi="Times New Roman" w:cs="David"/>
-          <w:i/>
-          <w:sz w:val="24"/>
-          <w:szCs w:val="24"/>
-          <w:highlight w:val="yellow"/>
-        </w:rPr>
-        <w:t>by value</w:t>
-      </w:r>
-      <w:r>
-        <w:rPr>
-          <w:rFonts w:ascii="Times New Roman" w:hAnsi="Times New Roman" w:cs="David" w:hint="cs"/>
-          <w:i/>
-          <w:sz w:val="24"/>
-          <w:szCs w:val="24"/>
-          <w:highlight w:val="yellow"/>
-          <w:rtl/>
-        </w:rPr>
-        <w:t xml:space="preserve"> או </w:t>
-      </w:r>
-      <w:r>
-        <w:rPr>
-          <w:rFonts w:ascii="Times New Roman" w:hAnsi="Times New Roman" w:cs="David"/>
-          <w:i/>
-          <w:sz w:val="24"/>
-          <w:szCs w:val="24"/>
-          <w:highlight w:val="yellow"/>
-        </w:rPr>
-        <w:t>by reference</w:t>
-      </w:r>
-      <w:r>
-        <w:rPr>
-          <w:rFonts w:ascii="Times New Roman" w:hAnsi="Times New Roman" w:cs="David" w:hint="cs"/>
-          <w:i/>
-          <w:sz w:val="24"/>
-          <w:szCs w:val="24"/>
-          <w:highlight w:val="yellow"/>
-          <w:rtl/>
-        </w:rPr>
-        <w:t>?</w:t>
-      </w:r>
-    </w:p>
-    <w:p>
-      <w:pPr>
-        <w:pStyle w:val="ListParagraph"/>
-        <w:numPr>
-          <w:ilvl w:val="1"/>
-          <w:numId w:val="1"/>
-        </w:numPr>
-        <w:bidi/>
-        <w:spacing w:after="0" w:line="360" w:lineRule="auto"/>
-        <w:rPr>
-          <w:rFonts w:ascii="Times New Roman" w:hAnsi="Times New Roman" w:cs="David"/>
-          <w:i/>
-          <w:sz w:val="24"/>
-          <w:szCs w:val="24"/>
-        </w:rPr>
-      </w:pPr>
-      <w:r>
-        <w:rPr>
-          <w:rFonts w:ascii="Times New Roman" w:hAnsi="Times New Roman" w:cs="David" w:hint="cs"/>
-          <w:i/>
-          <w:sz w:val="24"/>
-          <w:szCs w:val="24"/>
-          <w:highlight w:val="yellow"/>
-          <w:rtl/>
-        </w:rPr>
-        <w:t xml:space="preserve">לשים לב לשימוש בבנאים והורסים </w:t>
-      </w:r>
-      <w:r>
-        <w:rPr>
-          <w:rFonts w:ascii="Times New Roman" w:hAnsi="Times New Roman" w:cs="David"/>
-          <w:i/>
-          <w:sz w:val="24"/>
-          <w:szCs w:val="24"/>
-          <w:highlight w:val="yellow"/>
-          <w:rtl/>
-        </w:rPr>
-        <w:t>–</w:t>
-      </w:r>
-      <w:r>
-        <w:rPr>
-          <w:rFonts w:ascii="Times New Roman" w:hAnsi="Times New Roman" w:cs="David" w:hint="cs"/>
-          <w:i/>
-          <w:sz w:val="24"/>
-          <w:szCs w:val="24"/>
-          <w:highlight w:val="yellow"/>
-          <w:rtl/>
-        </w:rPr>
-        <w:t xml:space="preserve"> האם משתנה שהגדרתי יימחק אוט' בסיום הבלוק?</w:t>
-      </w:r>
-    </w:p>
-    <w:p>
-      <w:pPr>
-        <w:pStyle w:val="ListParagraph"/>
-        <w:numPr>
-          <w:ilvl w:val="2"/>
-          <w:numId w:val="1"/>
-        </w:numPr>
-        <w:bidi/>
-        <w:spacing w:after="0" w:line="360" w:lineRule="auto"/>
-        <w:rPr>
-          <w:rFonts w:ascii="Times New Roman" w:hAnsi="Times New Roman" w:cs="David"/>
-          <w:i/>
-          <w:sz w:val="24"/>
-          <w:szCs w:val="24"/>
-          <w:highlight w:val="yellow"/>
-        </w:rPr>
-      </w:pPr>
-      <w:r>
-        <w:rPr>
-          <w:rFonts w:ascii="Times New Roman" w:hAnsi="Times New Roman" w:cs="David" w:hint="cs"/>
-          <w:i/>
-          <w:sz w:val="24"/>
-          <w:szCs w:val="24"/>
-          <w:highlight w:val="yellow"/>
-          <w:rtl/>
-        </w:rPr>
-        <w:t>לראות שהשתמשנו נכון ב-</w:t>
-      </w:r>
-      <w:r>
-        <w:rPr>
-          <w:rFonts w:ascii="Times New Roman" w:hAnsi="Times New Roman" w:cs="David"/>
-          <w:i/>
-          <w:sz w:val="24"/>
-          <w:szCs w:val="24"/>
-          <w:highlight w:val="yellow"/>
-        </w:rPr>
-        <w:t>new</w:t>
-      </w:r>
-      <w:r>
-        <w:rPr>
-          <w:rFonts w:ascii="Times New Roman" w:hAnsi="Times New Roman" w:cs="David" w:hint="cs"/>
-          <w:i/>
-          <w:sz w:val="24"/>
-          <w:szCs w:val="24"/>
-          <w:highlight w:val="yellow"/>
-          <w:rtl/>
-        </w:rPr>
-        <w:t xml:space="preserve"> וב-</w:t>
-      </w:r>
-      <w:r>
-        <w:rPr>
-          <w:rFonts w:ascii="Times New Roman" w:hAnsi="Times New Roman" w:cs="David"/>
-          <w:i/>
-          <w:sz w:val="24"/>
-          <w:szCs w:val="24"/>
-          <w:highlight w:val="yellow"/>
-        </w:rPr>
-        <w:t>delete</w:t>
-      </w:r>
-    </w:p>
-    <w:p>
-      <w:pPr>
-        <w:pStyle w:val="ListParagraph"/>
-        <w:numPr>
-          <w:ilvl w:val="1"/>
-          <w:numId w:val="1"/>
-        </w:numPr>
-        <w:bidi/>
-        <w:spacing w:after="0" w:line="360" w:lineRule="auto"/>
-        <w:rPr>
-          <w:rFonts w:ascii="Times New Roman" w:hAnsi="Times New Roman" w:cs="David"/>
-          <w:i/>
-          <w:sz w:val="24"/>
-          <w:szCs w:val="24"/>
-        </w:rPr>
-      </w:pPr>
-      <w:r>
-        <w:rPr>
-          <w:rFonts w:ascii="Times New Roman" w:hAnsi="Times New Roman" w:cs="David"/>
-          <w:i/>
-          <w:sz w:val="24"/>
-          <w:szCs w:val="24"/>
-          <w:highlight w:val="yellow"/>
-        </w:rPr>
-        <w:t>Include</w:t>
-      </w:r>
-      <w:r>
-        <w:rPr>
-          <w:rFonts w:ascii="Times New Roman" w:hAnsi="Times New Roman" w:cs="David" w:hint="cs"/>
-          <w:i/>
-          <w:sz w:val="24"/>
-          <w:szCs w:val="24"/>
-          <w:highlight w:val="yellow"/>
-          <w:rtl/>
-        </w:rPr>
-        <w:t xml:space="preserve"> אחד לשני </w:t>
-      </w:r>
-      <w:r>
-        <w:rPr>
-          <w:rFonts w:ascii="Times New Roman" w:hAnsi="Times New Roman" w:cs="David"/>
-          <w:i/>
-          <w:sz w:val="24"/>
-          <w:szCs w:val="24"/>
-          <w:highlight w:val="yellow"/>
-          <w:rtl/>
-        </w:rPr>
-        <w:t>–</w:t>
-      </w:r>
-      <w:r>
-        <w:rPr>
-          <w:rFonts w:ascii="Times New Roman" w:hAnsi="Times New Roman" w:cs="David" w:hint="cs"/>
-          <w:i/>
-          <w:sz w:val="24"/>
-          <w:szCs w:val="24"/>
-          <w:highlight w:val="yellow"/>
-          <w:rtl/>
-        </w:rPr>
-        <w:t xml:space="preserve"> </w:t>
-      </w:r>
-      <w:r>
-        <w:rPr>
-          <w:rFonts w:ascii="Times New Roman" w:hAnsi="Times New Roman" w:cs="David"/>
-          <w:i/>
-          <w:sz w:val="24"/>
-          <w:szCs w:val="24"/>
-          <w:highlight w:val="yellow"/>
-        </w:rPr>
-        <w:t>artist-list</w:t>
-      </w:r>
-    </w:p>
-    <w:p>
-      <w:pPr>
-        <w:pStyle w:val="ListParagraph"/>
-        <w:numPr>
-          <w:ilvl w:val="2"/>
-          <w:numId w:val="1"/>
-        </w:numPr>
-        <w:bidi/>
-        <w:spacing w:after="0" w:line="360" w:lineRule="auto"/>
-        <w:rPr>
-          <w:rFonts w:ascii="Times New Roman" w:hAnsi="Times New Roman" w:cs="David"/>
-          <w:i/>
-          <w:sz w:val="24"/>
-          <w:szCs w:val="24"/>
-          <w:highlight w:val="yellow"/>
-        </w:rPr>
-      </w:pPr>
-      <w:r>
-        <w:rPr>
-          <w:rFonts w:ascii="Times New Roman" w:hAnsi="Times New Roman" w:cs="David" w:hint="cs"/>
-          <w:i/>
-          <w:sz w:val="24"/>
-          <w:szCs w:val="24"/>
-          <w:highlight w:val="yellow"/>
-          <w:rtl/>
-        </w:rPr>
-        <w:t xml:space="preserve">נכון להשתמש בהצהרות לפני שבכלל עשיתי </w:t>
-      </w:r>
-      <w:r>
-        <w:rPr>
-          <w:rFonts w:ascii="Times New Roman" w:hAnsi="Times New Roman" w:cs="David"/>
-          <w:i/>
-          <w:sz w:val="24"/>
-          <w:szCs w:val="24"/>
-          <w:highlight w:val="yellow"/>
-        </w:rPr>
-        <w:t>include</w:t>
-      </w:r>
-      <w:r>
-        <w:rPr>
-          <w:rFonts w:ascii="Times New Roman" w:hAnsi="Times New Roman" w:cs="David" w:hint="cs"/>
-          <w:i/>
-          <w:sz w:val="24"/>
-          <w:szCs w:val="24"/>
-          <w:highlight w:val="yellow"/>
-          <w:rtl/>
-        </w:rPr>
-        <w:t>?</w:t>
-      </w:r>
-    </w:p>
-    <w:p>
-      <w:pPr>
-        <w:pStyle w:val="ListParagraph"/>
-        <w:numPr>
-          <w:ilvl w:val="2"/>
-          <w:numId w:val="1"/>
-        </w:numPr>
-        <w:bidi/>
-        <w:spacing w:after="0" w:line="360" w:lineRule="auto"/>
-        <w:rPr>
-          <w:rFonts w:ascii="Times New Roman" w:hAnsi="Times New Roman" w:cs="David"/>
-          <w:i/>
-          <w:sz w:val="24"/>
-          <w:szCs w:val="24"/>
-          <w:rtl/>
-        </w:rPr>
-      </w:pPr>
-      <w:r>
-        <w:rPr>
-          <w:rFonts w:ascii="Times New Roman" w:hAnsi="Times New Roman" w:cs="David" w:hint="cs"/>
-          <w:i/>
-          <w:sz w:val="24"/>
-          <w:szCs w:val="24"/>
-          <w:rtl/>
-        </w:rPr>
-        <w:lastRenderedPageBreak/>
-        <w:t xml:space="preserve">ענייני מערך של מצביעים בתוך מחלקה </w:t>
-      </w:r>
-      <w:r>
-        <w:rPr>
-          <w:rFonts w:ascii="Times New Roman" w:hAnsi="Times New Roman" w:cs="David"/>
-          <w:i/>
-          <w:sz w:val="24"/>
-          <w:szCs w:val="24"/>
-          <w:rtl/>
-        </w:rPr>
-        <w:t>–</w:t>
-      </w:r>
-      <w:r>
-        <w:rPr>
-          <w:rFonts w:ascii="Times New Roman" w:hAnsi="Times New Roman" w:cs="David" w:hint="cs"/>
-          <w:i/>
-          <w:sz w:val="24"/>
-          <w:szCs w:val="24"/>
-          <w:rtl/>
-        </w:rPr>
-        <w:t xml:space="preserve"> עבור מערך השירים</w:t>
-      </w:r>
-    </w:p>
-    <w:p>
-      <w:pPr>
-        <w:pStyle w:val="ListParagraph"/>
-        <w:numPr>
-          <w:ilvl w:val="1"/>
-          <w:numId w:val="1"/>
-        </w:numPr>
-        <w:bidi/>
-        <w:spacing w:after="0" w:line="360" w:lineRule="auto"/>
-        <w:rPr>
-          <w:rFonts w:ascii="Times New Roman" w:hAnsi="Times New Roman" w:cs="David"/>
-          <w:i/>
-          <w:sz w:val="24"/>
-          <w:szCs w:val="24"/>
-        </w:rPr>
-      </w:pPr>
-      <w:r>
-        <w:rPr>
-          <w:rFonts w:ascii="Times New Roman" w:hAnsi="Times New Roman" w:cs="David" w:hint="cs"/>
-          <w:i/>
-          <w:sz w:val="24"/>
-          <w:szCs w:val="24"/>
-          <w:rtl/>
-        </w:rPr>
-        <w:t xml:space="preserve">לעבור ולסדר את ההערות והפונקציות </w:t>
-      </w:r>
-      <w:r>
-        <w:rPr>
-          <w:rFonts w:ascii="Times New Roman" w:hAnsi="Times New Roman" w:cs="David"/>
-          <w:i/>
-          <w:sz w:val="24"/>
-          <w:szCs w:val="24"/>
-          <w:rtl/>
-        </w:rPr>
-        <w:t>–</w:t>
-      </w:r>
-      <w:r>
-        <w:rPr>
-          <w:rFonts w:ascii="Times New Roman" w:hAnsi="Times New Roman" w:cs="David" w:hint="cs"/>
-          <w:i/>
-          <w:sz w:val="24"/>
-          <w:szCs w:val="24"/>
-          <w:rtl/>
-        </w:rPr>
-        <w:t xml:space="preserve"> לוודא שהכל כמו שצריך</w:t>
-      </w:r>
-    </w:p>
-    <w:p>
-      <w:pPr>
-        <w:pStyle w:val="ListParagraph"/>
-        <w:numPr>
-          <w:ilvl w:val="2"/>
-          <w:numId w:val="1"/>
-        </w:numPr>
-        <w:bidi/>
-        <w:spacing w:after="0" w:line="360" w:lineRule="auto"/>
-        <w:rPr>
-          <w:rFonts w:ascii="Times New Roman" w:hAnsi="Times New Roman" w:cs="David"/>
-          <w:i/>
-          <w:sz w:val="24"/>
-          <w:szCs w:val="24"/>
-        </w:rPr>
-      </w:pPr>
-      <w:r>
-        <w:rPr>
-          <w:rFonts w:ascii="Times New Roman" w:hAnsi="Times New Roman" w:cs="David" w:hint="cs"/>
-          <w:i/>
-          <w:sz w:val="24"/>
-          <w:szCs w:val="24"/>
-          <w:rtl/>
-        </w:rPr>
-        <w:t>לראות אם יש פונקציות שאנחנו בכלל לא צריכים ופוגעות בנו</w:t>
-      </w:r>
-    </w:p>
-    <w:p>
-      <w:pPr>
-        <w:pStyle w:val="ListParagraph"/>
-        <w:numPr>
-          <w:ilvl w:val="1"/>
-          <w:numId w:val="1"/>
-        </w:numPr>
-        <w:bidi/>
-        <w:spacing w:after="0" w:line="360" w:lineRule="auto"/>
-        <w:rPr>
-          <w:rFonts w:ascii="Times New Roman" w:hAnsi="Times New Roman" w:cs="David"/>
-          <w:i/>
-          <w:sz w:val="24"/>
-          <w:szCs w:val="24"/>
-        </w:rPr>
-      </w:pPr>
-      <w:r>
-        <w:rPr>
-          <w:rFonts w:ascii="Times New Roman" w:hAnsi="Times New Roman" w:cs="David" w:hint="cs"/>
-          <w:i/>
-          <w:sz w:val="24"/>
-          <w:szCs w:val="24"/>
-          <w:rtl/>
-        </w:rPr>
-        <w:t>מה משמעות קובץ ה-</w:t>
-      </w:r>
-      <w:r>
-        <w:rPr>
-          <w:rFonts w:ascii="Times New Roman" w:hAnsi="Times New Roman" w:cs="David"/>
-          <w:i/>
-          <w:sz w:val="24"/>
-          <w:szCs w:val="24"/>
-        </w:rPr>
-        <w:t>main</w:t>
-      </w:r>
-      <w:r>
-        <w:rPr>
-          <w:rFonts w:ascii="Times New Roman" w:hAnsi="Times New Roman" w:cs="David" w:hint="cs"/>
-          <w:i/>
-          <w:sz w:val="24"/>
-          <w:szCs w:val="24"/>
-          <w:rtl/>
-        </w:rPr>
-        <w:t>?</w:t>
-      </w:r>
-    </w:p>
-    <w:p>
-      <w:pPr>
-        <w:pStyle w:val="ListParagraph"/>
-        <w:numPr>
-          <w:ilvl w:val="1"/>
-          <w:numId w:val="1"/>
-        </w:numPr>
-        <w:bidi/>
-        <w:spacing w:after="0" w:line="360" w:lineRule="auto"/>
-        <w:rPr>
-          <w:rFonts w:ascii="Times New Roman" w:hAnsi="Times New Roman" w:cs="David"/>
-          <w:i/>
-          <w:sz w:val="24"/>
-          <w:szCs w:val="24"/>
-        </w:rPr>
-      </w:pPr>
-      <w:r>
-        <w:rPr>
-          <w:rFonts w:ascii="Times New Roman" w:hAnsi="Times New Roman" w:cs="David" w:hint="cs"/>
-          <w:i/>
-          <w:sz w:val="24"/>
-          <w:szCs w:val="24"/>
-          <w:rtl/>
-        </w:rPr>
-        <w:t>דברים שלא עובדים</w:t>
-      </w:r>
-    </w:p>
-    <w:p>
-      <w:pPr>
-        <w:pStyle w:val="ListParagraph"/>
-        <w:numPr>
-          <w:ilvl w:val="1"/>
-          <w:numId w:val="1"/>
-        </w:numPr>
-        <w:bidi/>
-        <w:spacing w:after="0" w:line="360" w:lineRule="auto"/>
-        <w:rPr>
-          <w:rFonts w:ascii="Times New Roman" w:hAnsi="Times New Roman" w:cs="David"/>
-          <w:i/>
-          <w:sz w:val="24"/>
-          <w:szCs w:val="24"/>
-        </w:rPr>
-      </w:pPr>
-      <w:r>
-        <w:rPr>
-          <w:rFonts w:ascii="Times New Roman" w:hAnsi="Times New Roman" w:cs="David" w:hint="cs"/>
-          <w:i/>
-          <w:sz w:val="24"/>
-          <w:szCs w:val="24"/>
-          <w:rtl/>
-        </w:rPr>
-        <w:t>טסטים</w:t>
-      </w:r>
-    </w:p>
-    <w:p>
-      <w:pPr>
-        <w:pStyle w:val="ListParagraph"/>
-        <w:numPr>
-          <w:ilvl w:val="2"/>
-          <w:numId w:val="1"/>
-        </w:numPr>
-        <w:bidi/>
-        <w:spacing w:after="0" w:line="360" w:lineRule="auto"/>
-        <w:rPr>
-          <w:rFonts w:ascii="Times New Roman" w:hAnsi="Times New Roman" w:cs="David"/>
-          <w:i/>
-          <w:sz w:val="24"/>
-          <w:szCs w:val="24"/>
-        </w:rPr>
-      </w:pPr>
-      <w:r>
-        <w:rPr>
-          <w:rFonts w:ascii="Times New Roman" w:hAnsi="Times New Roman" w:cs="David" w:hint="cs"/>
-          <w:i/>
-          <w:sz w:val="24"/>
-          <w:szCs w:val="24"/>
-          <w:rtl/>
-        </w:rPr>
-        <w:t>רשמיים</w:t>
-      </w:r>
-    </w:p>
-    <w:p>
-      <w:pPr>
-        <w:pStyle w:val="ListParagraph"/>
-        <w:numPr>
-          <w:ilvl w:val="2"/>
-          <w:numId w:val="1"/>
-        </w:numPr>
-        <w:bidi/>
-        <w:spacing w:after="0" w:line="360" w:lineRule="auto"/>
-        <w:rPr>
-          <w:rFonts w:ascii="Times New Roman" w:hAnsi="Times New Roman" w:cs="David"/>
-          <w:i/>
-          <w:sz w:val="24"/>
-          <w:szCs w:val="24"/>
-        </w:rPr>
-      </w:pPr>
-      <w:r>
-        <w:rPr>
-          <w:rFonts w:ascii="Times New Roman" w:hAnsi="Times New Roman" w:cs="David" w:hint="cs"/>
-          <w:i/>
-          <w:sz w:val="24"/>
-          <w:szCs w:val="24"/>
-          <w:rtl/>
-        </w:rPr>
-        <w:t>של אנשים</w:t>
-      </w:r>
-    </w:p>
-    <w:p>
-      <w:pPr>
-        <w:pStyle w:val="ListParagraph"/>
-        <w:numPr>
-          <w:ilvl w:val="2"/>
-          <w:numId w:val="1"/>
-        </w:numPr>
-        <w:bidi/>
-        <w:spacing w:after="0" w:line="360" w:lineRule="auto"/>
-        <w:rPr>
-          <w:rFonts w:ascii="Times New Roman" w:hAnsi="Times New Roman" w:cs="David"/>
-          <w:i/>
-          <w:sz w:val="24"/>
-          <w:szCs w:val="24"/>
-        </w:rPr>
-      </w:pPr>
-      <w:r>
-        <w:rPr>
-          <w:rFonts w:ascii="Times New Roman" w:hAnsi="Times New Roman" w:cs="David" w:hint="cs"/>
-          <w:i/>
-          <w:sz w:val="24"/>
-          <w:szCs w:val="24"/>
-          <w:rtl/>
-        </w:rPr>
-        <w:t>שרת</w:t>
-      </w:r>
-    </w:p>
-    <w:p>
-      <w:pPr>
-        <w:pStyle w:val="ListParagraph"/>
-        <w:numPr>
-          <w:ilvl w:val="1"/>
-          <w:numId w:val="1"/>
-        </w:numPr>
-        <w:bidi/>
-        <w:spacing w:after="0" w:line="360" w:lineRule="auto"/>
-        <w:rPr>
-          <w:rFonts w:ascii="Times New Roman" w:hAnsi="Times New Roman" w:cs="David"/>
-          <w:i/>
-          <w:sz w:val="24"/>
-          <w:szCs w:val="24"/>
-        </w:rPr>
-      </w:pPr>
-      <w:r>
-        <w:rPr>
-          <w:rFonts w:ascii="Times New Roman" w:hAnsi="Times New Roman" w:cs="David" w:hint="cs"/>
-          <w:i/>
-          <w:sz w:val="24"/>
-          <w:szCs w:val="24"/>
-          <w:rtl/>
-        </w:rPr>
-        <w:t>בדיקות אחרות</w:t>
-      </w:r>
-    </w:p>
-    <w:p>
-      <w:pPr>
-        <w:pStyle w:val="ListParagraph"/>
-        <w:numPr>
-          <w:ilvl w:val="2"/>
-          <w:numId w:val="1"/>
-        </w:numPr>
-        <w:bidi/>
-        <w:spacing w:after="0" w:line="360" w:lineRule="auto"/>
-        <w:rPr>
-          <w:rFonts w:ascii="Times New Roman" w:hAnsi="Times New Roman" w:cs="David"/>
-          <w:i/>
-          <w:sz w:val="24"/>
-          <w:szCs w:val="24"/>
-        </w:rPr>
-      </w:pPr>
-      <w:r>
-        <w:rPr>
-          <w:rFonts w:ascii="Times New Roman" w:hAnsi="Times New Roman" w:cs="David" w:hint="cs"/>
-          <w:i/>
-          <w:sz w:val="24"/>
-          <w:szCs w:val="24"/>
-          <w:rtl/>
-        </w:rPr>
-        <w:t>קונבנציות?</w:t>
-      </w:r>
-    </w:p>
-    <w:p>
-      <w:pPr>
-        <w:pStyle w:val="ListParagraph"/>
-        <w:numPr>
-          <w:ilvl w:val="2"/>
-          <w:numId w:val="1"/>
-        </w:numPr>
-        <w:bidi/>
-        <w:spacing w:after="0" w:line="360" w:lineRule="auto"/>
-        <w:rPr>
-          <w:rFonts w:ascii="Times New Roman" w:hAnsi="Times New Roman" w:cs="David"/>
-          <w:i/>
-          <w:sz w:val="24"/>
-          <w:szCs w:val="24"/>
-        </w:rPr>
-      </w:pPr>
-      <w:r>
-        <w:rPr>
-          <w:rFonts w:ascii="Times New Roman" w:hAnsi="Times New Roman" w:cs="David" w:hint="cs"/>
-          <w:i/>
-          <w:sz w:val="24"/>
-          <w:szCs w:val="24"/>
-          <w:rtl/>
-        </w:rPr>
-        <w:t>הערות?</w:t>
-      </w:r>
-    </w:p>
-    <w:p>
-      <w:pPr>
-        <w:pStyle w:val="ListParagraph"/>
-        <w:numPr>
-          <w:ilvl w:val="0"/>
-          <w:numId w:val="1"/>
-        </w:numPr>
-        <w:bidi/>
-        <w:spacing w:after="0" w:line="360" w:lineRule="auto"/>
-        <w:rPr>
-          <w:rFonts w:ascii="Times New Roman" w:hAnsi="Times New Roman" w:cs="David"/>
-          <w:i/>
-          <w:sz w:val="24"/>
-          <w:szCs w:val="24"/>
-        </w:rPr>
-      </w:pPr>
-    </w:p>
-    <w:p>
-      <w:pPr>
-        <w:bidi/>
-        <w:spacing w:after="0" w:line="360" w:lineRule="auto"/>
-        <w:rPr>
-          <w:rFonts w:ascii="Times New Roman" w:hAnsi="Times New Roman" w:cs="David"/>
-          <w:i/>
-          <w:sz w:val="24"/>
-          <w:szCs w:val="24"/>
-          <w:rtl/>
-        </w:rPr>
-      </w:pPr>
-    </w:p>
-    <w:p>
-      <w:pPr>
-        <w:bidi/>
-        <w:spacing w:after="0" w:line="360" w:lineRule="auto"/>
-        <w:rPr>
-          <w:rFonts w:ascii="Times New Roman" w:hAnsi="Times New Roman" w:cs="David"/>
-          <w:i/>
-          <w:sz w:val="24"/>
-          <w:szCs w:val="24"/>
-          <w:rtl/>
-        </w:rPr>
-      </w:pPr>
-    </w:p>
-    <w:p>
-      <w:pPr>
-        <w:bidi/>
-        <w:spacing w:after="0" w:line="360" w:lineRule="auto"/>
-        <w:rPr>
-          <w:rFonts w:ascii="Times New Roman" w:hAnsi="Times New Roman" w:cs="David"/>
-          <w:i/>
-          <w:sz w:val="24"/>
-          <w:szCs w:val="24"/>
-          <w:rtl/>
-        </w:rPr>
-      </w:pPr>
-    </w:p>
-    <w:p>
-      <w:pPr>
-        <w:bidi/>
-        <w:spacing w:after="0" w:line="360" w:lineRule="auto"/>
-        <w:rPr>
-          <w:rFonts w:ascii="Times New Roman" w:hAnsi="Times New Roman" w:cs="David"/>
-          <w:i/>
-          <w:sz w:val="24"/>
-          <w:szCs w:val="24"/>
-          <w:rtl/>
-        </w:rPr>
-      </w:pPr>
-    </w:p>
-    <w:p>
-      <w:pPr>
-        <w:bidi/>
-        <w:spacing w:after="0" w:line="360" w:lineRule="auto"/>
-        <w:rPr>
-          <w:rFonts w:ascii="Times New Roman" w:hAnsi="Times New Roman" w:cs="David"/>
-          <w:i/>
-          <w:sz w:val="24"/>
-          <w:szCs w:val="24"/>
-          <w:rtl/>
-        </w:rPr>
-      </w:pPr>
-    </w:p>
-    <w:p>
-      <w:pPr>
-        <w:bidi/>
-        <w:spacing w:after="0" w:line="360" w:lineRule="auto"/>
-        <w:rPr>
-          <w:rFonts w:ascii="Times New Roman" w:hAnsi="Times New Roman" w:cs="David"/>
-          <w:i/>
-          <w:sz w:val="24"/>
-          <w:szCs w:val="24"/>
-          <w:rtl/>
-        </w:rPr>
-      </w:pPr>
-    </w:p>
-    <w:p>
-      <w:pPr>
-        <w:bidi/>
-        <w:spacing w:after="0" w:line="360" w:lineRule="auto"/>
-        <w:rPr>
-          <w:rFonts w:ascii="Times New Roman" w:hAnsi="Times New Roman" w:cs="David"/>
-          <w:i/>
-          <w:sz w:val="24"/>
-          <w:szCs w:val="24"/>
-          <w:rtl/>
-        </w:rPr>
-      </w:pPr>
-    </w:p>
-    <w:p>
-      <w:pPr>
-        <w:bidi/>
-        <w:spacing w:after="0" w:line="360" w:lineRule="auto"/>
-        <w:rPr>
-          <w:rFonts w:ascii="Times New Roman" w:hAnsi="Times New Roman" w:cs="David"/>
-          <w:i/>
-          <w:sz w:val="24"/>
-          <w:szCs w:val="24"/>
-          <w:rtl/>
-        </w:rPr>
-      </w:pPr>
-    </w:p>
-    <w:p>
-      <w:pPr>
-        <w:bidi/>
-        <w:spacing w:after="0" w:line="360" w:lineRule="auto"/>
-        <w:rPr>
-          <w:rFonts w:ascii="Times New Roman" w:hAnsi="Times New Roman" w:cs="David"/>
-          <w:i/>
-          <w:sz w:val="24"/>
-          <w:szCs w:val="24"/>
-          <w:rtl/>
-        </w:rPr>
-      </w:pPr>
-    </w:p>
-    <w:p>
-      <w:pPr>
-        <w:bidi/>
-        <w:spacing w:after="0" w:line="360" w:lineRule="auto"/>
-        <w:rPr>
-          <w:rFonts w:ascii="Times New Roman" w:hAnsi="Times New Roman" w:cs="David"/>
-          <w:i/>
-          <w:sz w:val="24"/>
-          <w:szCs w:val="24"/>
-          <w:rtl/>
-        </w:rPr>
-      </w:pPr>
-    </w:p>
-    <w:p>
-      <w:pPr>
-        <w:bidi/>
-        <w:spacing w:after="0" w:line="360" w:lineRule="auto"/>
-        <w:rPr>
-          <w:rFonts w:ascii="Times New Roman" w:hAnsi="Times New Roman" w:cs="David"/>
-          <w:i/>
-          <w:sz w:val="24"/>
-          <w:szCs w:val="24"/>
-          <w:rtl/>
-        </w:rPr>
-      </w:pPr>
-    </w:p>
-    <w:p>
-      <w:pPr>
-        <w:bidi/>
-        <w:spacing w:after="0" w:line="360" w:lineRule="auto"/>
-        <w:rPr>
-          <w:rFonts w:ascii="Times New Roman" w:hAnsi="Times New Roman" w:cs="David"/>
-          <w:i/>
-          <w:sz w:val="24"/>
-          <w:szCs w:val="24"/>
-          <w:rtl/>
-        </w:rPr>
-      </w:pPr>
-    </w:p>
-    <w:p>
-      <w:pPr>
-        <w:bidi/>
-        <w:spacing w:after="0" w:line="360" w:lineRule="auto"/>
-        <w:rPr>
-          <w:rFonts w:ascii="Times New Roman" w:hAnsi="Times New Roman" w:cs="David"/>
-          <w:i/>
-          <w:sz w:val="24"/>
-          <w:szCs w:val="24"/>
-          <w:rtl/>
-        </w:rPr>
-      </w:pPr>
-    </w:p>
-    <w:p>
-      <w:pPr>
-        <w:bidi/>
-        <w:spacing w:after="0" w:line="360" w:lineRule="auto"/>
-        <w:rPr>
-          <w:rFonts w:ascii="Times New Roman" w:hAnsi="Times New Roman" w:cs="David"/>
-          <w:i/>
-          <w:sz w:val="24"/>
-          <w:szCs w:val="24"/>
-          <w:rtl/>
-        </w:rPr>
-      </w:pPr>
-    </w:p>
-    <w:p>
-      <w:pPr>
-        <w:bidi/>
-        <w:spacing w:after="0" w:line="360" w:lineRule="auto"/>
-        <w:rPr>
-          <w:rFonts w:ascii="Times New Roman" w:hAnsi="Times New Roman" w:cs="David"/>
-          <w:i/>
-          <w:sz w:val="24"/>
-          <w:szCs w:val="24"/>
-          <w:rtl/>
-        </w:rPr>
-      </w:pPr>
-    </w:p>
-    <w:p>
-      <w:pPr>
-        <w:bidi/>
-        <w:spacing w:after="0" w:line="360" w:lineRule="auto"/>
-        <w:rPr>
-          <w:rFonts w:ascii="Times New Roman" w:hAnsi="Times New Roman" w:cs="David"/>
-          <w:i/>
-          <w:sz w:val="24"/>
-          <w:szCs w:val="24"/>
-          <w:rtl/>
-        </w:rPr>
-      </w:pPr>
-    </w:p>
-    <w:p>
-      <w:pPr>
-        <w:bidi/>
-        <w:spacing w:after="0" w:line="360" w:lineRule="auto"/>
-        <w:rPr>
-          <w:rFonts w:ascii="Times New Roman" w:hAnsi="Times New Roman" w:cs="David"/>
-          <w:i/>
-          <w:sz w:val="24"/>
-          <w:szCs w:val="24"/>
-          <w:rtl/>
-        </w:rPr>
-      </w:pPr>
-    </w:p>
-    <w:p>
-      <w:pPr>
-        <w:bidi/>
-        <w:spacing w:after="0" w:line="360" w:lineRule="auto"/>
-        <w:rPr>
-          <w:rFonts w:ascii="Times New Roman" w:hAnsi="Times New Roman" w:cs="David"/>
-          <w:i/>
-          <w:sz w:val="24"/>
-          <w:szCs w:val="24"/>
-          <w:rtl/>
-        </w:rPr>
-      </w:pPr>
-    </w:p>
-    <w:p>
-      <w:pPr>
-        <w:bidi/>
-        <w:spacing w:after="0" w:line="360" w:lineRule="auto"/>
-        <w:rPr>
-          <w:rFonts w:ascii="Times New Roman" w:hAnsi="Times New Roman" w:cs="David"/>
-          <w:i/>
-          <w:sz w:val="24"/>
-          <w:szCs w:val="24"/>
-          <w:rtl/>
-        </w:rPr>
-      </w:pPr>
-    </w:p>
-    <w:p>
-      <w:pPr>
-        <w:bidi/>
-        <w:spacing w:after="0" w:line="360" w:lineRule="auto"/>
-        <w:rPr>
-          <w:rFonts w:ascii="Times New Roman" w:hAnsi="Times New Roman" w:cs="David"/>
-          <w:i/>
-          <w:sz w:val="24"/>
-          <w:szCs w:val="24"/>
-          <w:rtl/>
-        </w:rPr>
-      </w:pPr>
-    </w:p>
-    <w:p>
-      <w:pPr>
-        <w:bidi/>
-        <w:spacing w:after="0" w:line="360" w:lineRule="auto"/>
-        <w:rPr>
-          <w:rFonts w:ascii="Times New Roman" w:hAnsi="Times New Roman" w:cs="David"/>
-          <w:i/>
-          <w:sz w:val="24"/>
-          <w:szCs w:val="24"/>
-          <w:rtl/>
-        </w:rPr>
-      </w:pPr>
-    </w:p>
-    <w:p>
-      <w:pPr>
-        <w:bidi/>
-        <w:spacing w:after="0" w:line="360" w:lineRule="auto"/>
-        <w:rPr>
-          <w:rFonts w:ascii="Times New Roman" w:hAnsi="Times New Roman" w:cs="David"/>
-          <w:i/>
-          <w:sz w:val="24"/>
-          <w:szCs w:val="24"/>
-          <w:rtl/>
-        </w:rPr>
-      </w:pPr>
-    </w:p>
-    <w:p>
-      <w:pPr>
-        <w:bidi/>
-        <w:spacing w:after="0" w:line="360" w:lineRule="auto"/>
-        <w:rPr>
-          <w:rFonts w:ascii="Times New Roman" w:hAnsi="Times New Roman" w:cs="David"/>
-          <w:i/>
-          <w:sz w:val="24"/>
-          <w:szCs w:val="24"/>
-          <w:rtl/>
-        </w:rPr>
-      </w:pPr>
-    </w:p>
-    <w:p>
-      <w:pPr>
-        <w:bidi/>
-        <w:spacing w:after="0" w:line="360" w:lineRule="auto"/>
-        <w:rPr>
-          <w:rFonts w:ascii="Times New Roman" w:hAnsi="Times New Roman" w:cs="David"/>
-          <w:i/>
-          <w:sz w:val="24"/>
-          <w:szCs w:val="24"/>
-          <w:rtl/>
-        </w:rPr>
-      </w:pPr>
-    </w:p>
-    <w:p>
-      <w:pPr>
-        <w:bidi/>
-        <w:spacing w:after="0" w:line="360" w:lineRule="auto"/>
-        <w:rPr>
-          <w:rFonts w:ascii="Times New Roman" w:hAnsi="Times New Roman" w:cs="David"/>
-          <w:i/>
-          <w:sz w:val="24"/>
-          <w:szCs w:val="24"/>
-          <w:rtl/>
-        </w:rPr>
-      </w:pPr>
-    </w:p>
-    <w:p>
-      <w:pPr>
-        <w:bidi/>
-        <w:spacing w:after="0" w:line="360" w:lineRule="auto"/>
-        <w:rPr>
-          <w:rFonts w:ascii="Times New Roman" w:hAnsi="Times New Roman" w:cs="David"/>
-          <w:i/>
-          <w:sz w:val="24"/>
-          <w:szCs w:val="24"/>
-          <w:rtl/>
-        </w:rPr>
-      </w:pPr>
-    </w:p>
-    <w:p>
-      <w:pPr>
-        <w:bidi/>
-        <w:spacing w:after="0" w:line="360" w:lineRule="auto"/>
-        <w:rPr>
-          <w:rFonts w:ascii="Times New Roman" w:hAnsi="Times New Roman" w:cs="David"/>
-          <w:i/>
-          <w:sz w:val="24"/>
-          <w:szCs w:val="24"/>
-          <w:rtl/>
-        </w:rPr>
-      </w:pPr>
-    </w:p>
-    <w:p>
-      <w:pPr>
-        <w:bidi/>
-        <w:spacing w:after="0" w:line="360" w:lineRule="auto"/>
-        <w:rPr>
-          <w:rFonts w:ascii="Times New Roman" w:hAnsi="Times New Roman" w:cs="David"/>
-          <w:i/>
-          <w:sz w:val="24"/>
-          <w:szCs w:val="24"/>
-          <w:rtl/>
-        </w:rPr>
-      </w:pPr>
-    </w:p>
-    <w:p>
-      <w:pPr>
-        <w:bidi/>
-        <w:spacing w:after="0" w:line="360" w:lineRule="auto"/>
-        <w:rPr>
-          <w:rFonts w:ascii="Times New Roman" w:hAnsi="Times New Roman" w:cs="David"/>
-          <w:i/>
-          <w:sz w:val="24"/>
-          <w:szCs w:val="24"/>
-          <w:rtl/>
-        </w:rPr>
-      </w:pPr>
-    </w:p>
-    <w:p>
-      <w:pPr>
-        <w:bidi/>
-        <w:spacing w:after="0" w:line="360" w:lineRule="auto"/>
-        <w:rPr>
-          <w:rFonts w:ascii="Times New Roman" w:hAnsi="Times New Roman" w:cs="David"/>
-          <w:i/>
-          <w:sz w:val="24"/>
-          <w:szCs w:val="24"/>
-          <w:rtl/>
-        </w:rPr>
-      </w:pPr>
-    </w:p>
-    <w:p>
-      <w:pPr>
-        <w:bidi/>
-        <w:spacing w:after="0" w:line="360" w:lineRule="auto"/>
-        <w:rPr>
-          <w:rFonts w:ascii="Times New Roman" w:hAnsi="Times New Roman" w:cs="David"/>
-          <w:i/>
-          <w:sz w:val="24"/>
-          <w:szCs w:val="24"/>
-          <w:rtl/>
-        </w:rPr>
-      </w:pPr>
-    </w:p>
-    <w:p>
-      <w:pPr>
-        <w:bidi/>
-        <w:spacing w:after="0" w:line="360" w:lineRule="auto"/>
-        <w:rPr>
-          <w:rFonts w:ascii="Times New Roman" w:hAnsi="Times New Roman" w:cs="David"/>
-          <w:i/>
-          <w:sz w:val="24"/>
-          <w:szCs w:val="24"/>
-          <w:rtl/>
-        </w:rPr>
-      </w:pPr>
-    </w:p>
-    <w:p>
-      <w:pPr>
-        <w:bidi/>
-        <w:spacing w:after="0" w:line="360" w:lineRule="auto"/>
-        <w:rPr>
-          <w:rFonts w:ascii="Times New Roman" w:hAnsi="Times New Roman" w:cs="David"/>
-          <w:i/>
-          <w:sz w:val="24"/>
-          <w:szCs w:val="24"/>
-          <w:rtl/>
-        </w:rPr>
-      </w:pPr>
-    </w:p>
-    <w:p>
-      <w:pPr>
-        <w:bidi/>
-        <w:spacing w:after="0" w:line="360" w:lineRule="auto"/>
-        <w:rPr>
-          <w:rFonts w:ascii="Times New Roman" w:hAnsi="Times New Roman" w:cs="David"/>
-          <w:i/>
-          <w:sz w:val="24"/>
-          <w:szCs w:val="24"/>
-          <w:rtl/>
-        </w:rPr>
-      </w:pPr>
-    </w:p>
-    <w:p>
-      <w:pPr>
-        <w:bidi/>
-        <w:spacing w:after="0" w:line="360" w:lineRule="auto"/>
-        <w:rPr>
-          <w:rFonts w:ascii="Times New Roman" w:hAnsi="Times New Roman" w:cs="David"/>
-          <w:i/>
-          <w:sz w:val="24"/>
-          <w:szCs w:val="24"/>
-        </w:rPr>
-      </w:pPr>
-    </w:p>
-    <w:p>
-      <w:pPr>
-        <w:bidi/>
-        <w:spacing w:after="0" w:line="360" w:lineRule="auto"/>
-        <w:rPr>
-          <w:rFonts w:ascii="Times New Roman" w:hAnsi="Times New Roman" w:cs="David"/>
-          <w:i/>
-          <w:sz w:val="24"/>
-          <w:szCs w:val="24"/>
-          <w:rtl/>
-        </w:rPr>
-      </w:pPr>
-      <w:r>
-        <w:rPr>
-          <w:rFonts w:ascii="Times New Roman" w:hAnsi="Times New Roman" w:cs="David" w:hint="cs"/>
-          <w:i/>
-          <w:sz w:val="24"/>
-          <w:szCs w:val="24"/>
-          <w:rtl/>
-        </w:rPr>
-        <w:t>פונקציות נדרשות-</w:t>
-      </w:r>
-    </w:p>
-    <w:p>
-      <w:pPr>
-        <w:bidi/>
-        <w:spacing w:after="0" w:line="360" w:lineRule="auto"/>
-        <w:rPr>
-          <w:rFonts w:ascii="Times New Roman" w:hAnsi="Times New Roman" w:cs="David"/>
-          <w:i/>
-          <w:sz w:val="24"/>
-          <w:szCs w:val="24"/>
-        </w:rPr>
-      </w:pPr>
-      <w:r>
-        <w:rPr>
-          <w:rFonts w:ascii="Times New Roman" w:hAnsi="Times New Roman" w:cs="David"/>
-          <w:i/>
-          <w:sz w:val="24"/>
-          <w:szCs w:val="24"/>
-        </w:rPr>
-        <w:t>Init</w:t>
-      </w:r>
-    </w:p>
-    <w:p>
-      <w:pPr>
-        <w:bidi/>
-        <w:spacing w:after="0" w:line="360" w:lineRule="auto"/>
-        <w:rPr>
-          <w:rFonts w:ascii="Times New Roman" w:hAnsi="Times New Roman" w:cs="David"/>
-          <w:i/>
-          <w:sz w:val="24"/>
-          <w:szCs w:val="24"/>
-        </w:rPr>
-      </w:pPr>
-      <w:proofErr w:type="spellStart"/>
-      <w:r>
-        <w:rPr>
-          <w:rFonts w:ascii="Times New Roman" w:hAnsi="Times New Roman" w:cs="David"/>
-          <w:i/>
-          <w:sz w:val="24"/>
-          <w:szCs w:val="24"/>
-        </w:rPr>
-        <w:t>AddArtist</w:t>
-      </w:r>
-      <w:proofErr w:type="spellEnd"/>
-    </w:p>
-    <w:p>
-      <w:pPr>
-        <w:bidi/>
-        <w:spacing w:after="0" w:line="360" w:lineRule="auto"/>
-        <w:rPr>
-          <w:rFonts w:ascii="Times New Roman" w:hAnsi="Times New Roman" w:cs="David"/>
-          <w:i/>
-          <w:sz w:val="24"/>
-          <w:szCs w:val="24"/>
-        </w:rPr>
-      </w:pPr>
-      <w:proofErr w:type="spellStart"/>
-      <w:r>
-        <w:rPr>
-          <w:rFonts w:ascii="Times New Roman" w:hAnsi="Times New Roman" w:cs="David"/>
-          <w:i/>
-          <w:sz w:val="24"/>
-          <w:szCs w:val="24"/>
-        </w:rPr>
-        <w:t>RemoveArtist</w:t>
-      </w:r>
-      <w:proofErr w:type="spellEnd"/>
-    </w:p>
-    <w:p>
-      <w:pPr>
-        <w:bidi/>
-        <w:spacing w:after="0" w:line="360" w:lineRule="auto"/>
-        <w:rPr>
-          <w:rFonts w:ascii="Times New Roman" w:hAnsi="Times New Roman" w:cs="David"/>
-          <w:i/>
-          <w:sz w:val="24"/>
-          <w:szCs w:val="24"/>
-        </w:rPr>
-      </w:pPr>
-      <w:proofErr w:type="spellStart"/>
-      <w:r>
-        <w:rPr>
-          <w:rFonts w:ascii="Times New Roman" w:hAnsi="Times New Roman" w:cs="David"/>
-          <w:i/>
-          <w:sz w:val="24"/>
-          <w:szCs w:val="24"/>
-        </w:rPr>
-        <w:t>AddSongToCount</w:t>
-      </w:r>
-      <w:proofErr w:type="spellEnd"/>
-    </w:p>
-    <w:p>
-      <w:pPr>
-        <w:bidi/>
-        <w:spacing w:after="0" w:line="360" w:lineRule="auto"/>
-        <w:rPr>
-          <w:rFonts w:ascii="Times New Roman" w:hAnsi="Times New Roman" w:cs="David"/>
-          <w:i/>
-          <w:sz w:val="24"/>
-          <w:szCs w:val="24"/>
-        </w:rPr>
-      </w:pPr>
-      <w:proofErr w:type="spellStart"/>
-      <w:r>
-        <w:rPr>
-          <w:rFonts w:ascii="Times New Roman" w:hAnsi="Times New Roman" w:cs="David"/>
-          <w:i/>
-          <w:sz w:val="24"/>
-          <w:szCs w:val="24"/>
-        </w:rPr>
-        <w:t>NumberOfStreams</w:t>
-      </w:r>
-      <w:proofErr w:type="spellEnd"/>
-    </w:p>
-    <w:p>
-      <w:pPr>
-        <w:bidi/>
-        <w:spacing w:after="0" w:line="360" w:lineRule="auto"/>
-        <w:rPr>
-          <w:rFonts w:ascii="Times New Roman" w:hAnsi="Times New Roman" w:cs="David"/>
-          <w:i/>
-          <w:sz w:val="24"/>
-          <w:szCs w:val="24"/>
-        </w:rPr>
-      </w:pPr>
-      <w:proofErr w:type="spellStart"/>
-      <w:r>
-        <w:rPr>
-          <w:rFonts w:ascii="Times New Roman" w:hAnsi="Times New Roman" w:cs="David"/>
-          <w:i/>
-          <w:sz w:val="24"/>
-          <w:szCs w:val="24"/>
-        </w:rPr>
-        <w:t>GetRecommendedSongs</w:t>
-      </w:r>
-      <w:proofErr w:type="spellEnd"/>
-    </w:p>
-    <w:p>
-      <w:pPr>
-        <w:bidi/>
-        <w:spacing w:after="0" w:line="360" w:lineRule="auto"/>
-        <w:rPr>
-          <w:rFonts w:ascii="Times New Roman" w:hAnsi="Times New Roman" w:cs="David"/>
-          <w:i/>
-          <w:sz w:val="24"/>
-          <w:szCs w:val="24"/>
-        </w:rPr>
-      </w:pPr>
-      <w:r>
-        <w:rPr>
-          <w:rFonts w:ascii="Times New Roman" w:hAnsi="Times New Roman" w:cs="David"/>
-          <w:i/>
-          <w:sz w:val="24"/>
-          <w:szCs w:val="24"/>
-        </w:rPr>
-        <w:t>Quit</w:t>
-      </w:r>
+    </w:p>
+    <w:p>
+      <w:pPr>
+        <w:bidi/>
+        <w:spacing w:after="0" w:line="360" w:lineRule="auto"/>
+        <w:rPr>
+          <w:rFonts w:ascii="Times New Roman" w:hAnsi="Times New Roman" w:cs="David"/>
+          <w:i/>
+          <w:sz w:val="24"/>
+          <w:szCs w:val="24"/>
+          <w:rtl/>
+        </w:rPr>
+      </w:pPr>
+    </w:p>
+    <w:p>
+      <w:pPr>
+        <w:bidi/>
+        <w:spacing w:after="0" w:line="360" w:lineRule="auto"/>
+        <w:rPr>
+          <w:rFonts w:ascii="Times New Roman" w:hAnsi="Times New Roman" w:cs="David"/>
+          <w:i/>
+          <w:sz w:val="24"/>
+          <w:szCs w:val="24"/>
+          <w:rtl/>
+        </w:rPr>
+      </w:pPr>
+    </w:p>
+    <w:p>
+      <w:pPr>
+        <w:bidi/>
+        <w:spacing w:after="0" w:line="360" w:lineRule="auto"/>
+        <w:rPr>
+          <w:rFonts w:ascii="Times New Roman" w:hAnsi="Times New Roman" w:cs="David"/>
+          <w:i/>
+          <w:sz w:val="24"/>
+          <w:szCs w:val="24"/>
+          <w:rtl/>
+        </w:rPr>
+      </w:pPr>
+    </w:p>
+    <w:p>
+      <w:pPr>
+        <w:bidi/>
+        <w:spacing w:after="0" w:line="360" w:lineRule="auto"/>
+        <w:rPr>
+          <w:rFonts w:ascii="Times New Roman" w:hAnsi="Times New Roman" w:cs="David"/>
+          <w:i/>
+          <w:sz w:val="24"/>
+          <w:szCs w:val="24"/>
+          <w:rtl/>
+        </w:rPr>
+      </w:pPr>
+    </w:p>
+    <w:p>
+      <w:pPr>
+        <w:bidi/>
+        <w:spacing w:after="0" w:line="360" w:lineRule="auto"/>
+        <w:rPr>
+          <w:rFonts w:ascii="Times New Roman" w:hAnsi="Times New Roman" w:cs="David"/>
+          <w:i/>
+          <w:sz w:val="24"/>
+          <w:szCs w:val="24"/>
+          <w:rtl/>
+        </w:rPr>
+      </w:pPr>
+    </w:p>
+    <w:p>
+      <w:pPr>
+        <w:bidi/>
+        <w:spacing w:after="0" w:line="360" w:lineRule="auto"/>
+        <w:rPr>
+          <w:rFonts w:ascii="Times New Roman" w:hAnsi="Times New Roman" w:cs="David"/>
+          <w:i/>
+          <w:sz w:val="24"/>
+          <w:szCs w:val="24"/>
+          <w:rtl/>
+        </w:rPr>
+      </w:pPr>
+    </w:p>
+    <w:p>
+      <w:pPr>
+        <w:bidi/>
+        <w:spacing w:after="0" w:line="360" w:lineRule="auto"/>
+        <w:rPr>
+          <w:rFonts w:ascii="Times New Roman" w:hAnsi="Times New Roman" w:cs="David"/>
+          <w:i/>
+          <w:sz w:val="24"/>
+          <w:szCs w:val="24"/>
+          <w:rtl/>
+        </w:rPr>
+      </w:pPr>
+    </w:p>
+    <w:p>
+      <w:pPr>
+        <w:bidi/>
+        <w:spacing w:after="0" w:line="360" w:lineRule="auto"/>
+        <w:rPr>
+          <w:rFonts w:ascii="Times New Roman" w:hAnsi="Times New Roman" w:cs="David"/>
+          <w:i/>
+          <w:sz w:val="24"/>
+          <w:szCs w:val="24"/>
+          <w:rtl/>
+        </w:rPr>
+      </w:pPr>
+    </w:p>
+    <w:p>
+      <w:pPr>
+        <w:bidi/>
+        <w:spacing w:after="0" w:line="360" w:lineRule="auto"/>
+        <w:rPr>
+          <w:rFonts w:ascii="Times New Roman" w:hAnsi="Times New Roman" w:cs="David"/>
+          <w:i/>
+          <w:sz w:val="24"/>
+          <w:szCs w:val="24"/>
+          <w:rtl/>
+        </w:rPr>
+      </w:pPr>
+    </w:p>
+    <w:p>
+      <w:pPr>
+        <w:bidi/>
+        <w:spacing w:after="0" w:line="360" w:lineRule="auto"/>
+        <w:rPr>
+          <w:rFonts w:ascii="Times New Roman" w:hAnsi="Times New Roman" w:cs="David"/>
+          <w:i/>
+          <w:sz w:val="24"/>
+          <w:szCs w:val="24"/>
+          <w:rtl/>
+        </w:rPr>
+      </w:pPr>
+    </w:p>
+    <w:p>
+      <w:pPr>
+        <w:bidi/>
+        <w:spacing w:after="0" w:line="360" w:lineRule="auto"/>
+        <w:rPr>
+          <w:rFonts w:ascii="Times New Roman" w:hAnsi="Times New Roman" w:cs="David"/>
+          <w:i/>
+          <w:sz w:val="24"/>
+          <w:szCs w:val="24"/>
+          <w:rtl/>
+        </w:rPr>
+      </w:pPr>
+    </w:p>
+    <w:p>
+      <w:pPr>
+        <w:bidi/>
+        <w:spacing w:after="0" w:line="360" w:lineRule="auto"/>
+        <w:rPr>
+          <w:rFonts w:ascii="Times New Roman" w:hAnsi="Times New Roman" w:cs="David"/>
+          <w:i/>
+          <w:sz w:val="24"/>
+          <w:szCs w:val="24"/>
+          <w:rtl/>
+        </w:rPr>
+      </w:pPr>
+    </w:p>
+    <w:p>
+      <w:pPr>
+        <w:bidi/>
+        <w:spacing w:after="0" w:line="360" w:lineRule="auto"/>
+        <w:rPr>
+          <w:rFonts w:ascii="Times New Roman" w:hAnsi="Times New Roman" w:cs="David"/>
+          <w:i/>
+          <w:sz w:val="24"/>
+          <w:szCs w:val="24"/>
+          <w:rtl/>
+        </w:rPr>
+      </w:pPr>
+    </w:p>
+    <w:p>
+      <w:pPr>
+        <w:bidi/>
+        <w:spacing w:after="0" w:line="360" w:lineRule="auto"/>
+        <w:rPr>
+          <w:rFonts w:ascii="Times New Roman" w:hAnsi="Times New Roman" w:cs="David"/>
+          <w:i/>
+          <w:sz w:val="24"/>
+          <w:szCs w:val="24"/>
+          <w:rtl/>
+        </w:rPr>
+      </w:pPr>
+    </w:p>
+    <w:p>
+      <w:pPr>
+        <w:bidi/>
+        <w:spacing w:after="0" w:line="360" w:lineRule="auto"/>
+        <w:rPr>
+          <w:rFonts w:ascii="Times New Roman" w:hAnsi="Times New Roman" w:cs="David"/>
+          <w:i/>
+          <w:sz w:val="24"/>
+          <w:szCs w:val="24"/>
+          <w:rtl/>
+        </w:rPr>
+      </w:pPr>
+    </w:p>
+    <w:p>
+      <w:pPr>
+        <w:bidi/>
+        <w:spacing w:after="0" w:line="360" w:lineRule="auto"/>
+        <w:rPr>
+          <w:rFonts w:ascii="Times New Roman" w:hAnsi="Times New Roman" w:cs="David"/>
+          <w:i/>
+          <w:sz w:val="24"/>
+          <w:szCs w:val="24"/>
+          <w:rtl/>
+        </w:rPr>
+      </w:pPr>
+    </w:p>
+    <w:p>
+      <w:pPr>
+        <w:bidi/>
+        <w:spacing w:after="0" w:line="360" w:lineRule="auto"/>
+        <w:rPr>
+          <w:rFonts w:ascii="Times New Roman" w:hAnsi="Times New Roman" w:cs="David"/>
+          <w:i/>
+          <w:sz w:val="24"/>
+          <w:szCs w:val="24"/>
+          <w:rtl/>
+        </w:rPr>
+      </w:pPr>
+    </w:p>
+    <w:p>
+      <w:pPr>
+        <w:bidi/>
+        <w:spacing w:after="0" w:line="360" w:lineRule="auto"/>
+        <w:rPr>
+          <w:rFonts w:ascii="Times New Roman" w:hAnsi="Times New Roman" w:cs="David"/>
+          <w:i/>
+          <w:sz w:val="24"/>
+          <w:szCs w:val="24"/>
+          <w:rtl/>
+        </w:rPr>
+      </w:pPr>
+    </w:p>
+    <w:p>
+      <w:pPr>
+        <w:bidi/>
+        <w:spacing w:after="0" w:line="360" w:lineRule="auto"/>
+        <w:rPr>
+          <w:rFonts w:ascii="Times New Roman" w:hAnsi="Times New Roman" w:cs="David"/>
+          <w:i/>
+          <w:sz w:val="24"/>
+          <w:szCs w:val="24"/>
+          <w:rtl/>
+        </w:rPr>
+      </w:pPr>
+    </w:p>
+    <w:p>
+      <w:pPr>
+        <w:bidi/>
+        <w:spacing w:after="0" w:line="360" w:lineRule="auto"/>
+        <w:rPr>
+          <w:rFonts w:ascii="Times New Roman" w:hAnsi="Times New Roman" w:cs="David"/>
+          <w:i/>
+          <w:sz w:val="24"/>
+          <w:szCs w:val="24"/>
+          <w:rtl/>
+        </w:rPr>
+      </w:pPr>
+    </w:p>
+    <w:p>
+      <w:pPr>
+        <w:bidi/>
+        <w:spacing w:after="0" w:line="360" w:lineRule="auto"/>
+        <w:rPr>
+          <w:rFonts w:ascii="Times New Roman" w:hAnsi="Times New Roman" w:cs="David"/>
+          <w:i/>
+          <w:sz w:val="24"/>
+          <w:szCs w:val="24"/>
+          <w:rtl/>
+        </w:rPr>
+      </w:pPr>
+    </w:p>
+    <w:p>
+      <w:pPr>
+        <w:bidi/>
+        <w:spacing w:after="0" w:line="360" w:lineRule="auto"/>
+        <w:rPr>
+          <w:rFonts w:ascii="Times New Roman" w:hAnsi="Times New Roman" w:cs="David"/>
+          <w:i/>
+          <w:sz w:val="24"/>
+          <w:szCs w:val="24"/>
+          <w:rtl/>
+        </w:rPr>
+      </w:pPr>
+    </w:p>
+    <w:p>
+      <w:pPr>
+        <w:bidi/>
+        <w:spacing w:after="0" w:line="360" w:lineRule="auto"/>
+        <w:rPr>
+          <w:rFonts w:ascii="Times New Roman" w:hAnsi="Times New Roman" w:cs="David"/>
+          <w:i/>
+          <w:sz w:val="24"/>
+          <w:szCs w:val="24"/>
+          <w:rtl/>
+        </w:rPr>
+      </w:pPr>
+    </w:p>
+    <w:p>
+      <w:pPr>
+        <w:bidi/>
+        <w:spacing w:after="0" w:line="360" w:lineRule="auto"/>
+        <w:rPr>
+          <w:rFonts w:ascii="Times New Roman" w:hAnsi="Times New Roman" w:cs="David"/>
+          <w:i/>
+          <w:sz w:val="24"/>
+          <w:szCs w:val="24"/>
+          <w:rtl/>
+        </w:rPr>
+      </w:pPr>
+    </w:p>
+    <w:p>
+      <w:pPr>
+        <w:bidi/>
+        <w:spacing w:after="0" w:line="360" w:lineRule="auto"/>
+        <w:rPr>
+          <w:rFonts w:ascii="Times New Roman" w:hAnsi="Times New Roman" w:cs="David"/>
+          <w:i/>
+          <w:sz w:val="24"/>
+          <w:szCs w:val="24"/>
+          <w:rtl/>
+        </w:rPr>
+      </w:pPr>
+    </w:p>
+    <w:p>
+      <w:pPr>
+        <w:bidi/>
+        <w:spacing w:after="0" w:line="360" w:lineRule="auto"/>
+        <w:rPr>
+          <w:rFonts w:ascii="Times New Roman" w:hAnsi="Times New Roman" w:cs="David"/>
+          <w:i/>
+          <w:sz w:val="24"/>
+          <w:szCs w:val="24"/>
+          <w:rtl/>
+        </w:rPr>
+      </w:pPr>
+    </w:p>
+    <w:p>
+      <w:pPr>
+        <w:bidi/>
+        <w:spacing w:after="0" w:line="360" w:lineRule="auto"/>
+        <w:rPr>
+          <w:rFonts w:ascii="Times New Roman" w:hAnsi="Times New Roman" w:cs="David"/>
+          <w:i/>
+          <w:sz w:val="24"/>
+          <w:szCs w:val="24"/>
+          <w:rtl/>
+        </w:rPr>
+      </w:pPr>
+    </w:p>
+    <w:p>
+      <w:pPr>
+        <w:bidi/>
+        <w:spacing w:after="0" w:line="360" w:lineRule="auto"/>
+        <w:rPr>
+          <w:rFonts w:ascii="Times New Roman" w:hAnsi="Times New Roman" w:cs="David"/>
+          <w:i/>
+          <w:sz w:val="24"/>
+          <w:szCs w:val="24"/>
+          <w:rtl/>
+        </w:rPr>
+      </w:pPr>
+    </w:p>
+    <w:p>
+      <w:pPr>
+        <w:bidi/>
+        <w:spacing w:after="0" w:line="360" w:lineRule="auto"/>
+        <w:rPr>
+          <w:rFonts w:ascii="Times New Roman" w:hAnsi="Times New Roman" w:cs="David"/>
+          <w:i/>
+          <w:sz w:val="24"/>
+          <w:szCs w:val="24"/>
+          <w:rtl/>
+        </w:rPr>
+      </w:pPr>
+    </w:p>
+    <w:p>
+      <w:pPr>
+        <w:bidi/>
+        <w:spacing w:after="0" w:line="360" w:lineRule="auto"/>
+        <w:rPr>
+          <w:rFonts w:ascii="Times New Roman" w:hAnsi="Times New Roman" w:cs="David"/>
+          <w:i/>
+          <w:sz w:val="24"/>
+          <w:szCs w:val="24"/>
+          <w:rtl/>
+        </w:rPr>
+      </w:pPr>
+    </w:p>
+    <w:p>
+      <w:pPr>
+        <w:bidi/>
+        <w:spacing w:after="0" w:line="360" w:lineRule="auto"/>
+        <w:rPr>
+          <w:rFonts w:ascii="Times New Roman" w:hAnsi="Times New Roman" w:cs="David"/>
+          <w:i/>
+          <w:sz w:val="24"/>
+          <w:szCs w:val="24"/>
+          <w:rtl/>
+        </w:rPr>
+      </w:pPr>
+    </w:p>
+    <w:p>
+      <w:pPr>
+        <w:bidi/>
+        <w:spacing w:after="0" w:line="360" w:lineRule="auto"/>
+        <w:rPr>
+          <w:rFonts w:ascii="Times New Roman" w:hAnsi="Times New Roman" w:cs="David"/>
+          <w:i/>
+          <w:sz w:val="24"/>
+          <w:szCs w:val="24"/>
+          <w:rtl/>
+        </w:rPr>
+      </w:pPr>
+    </w:p>
+    <w:p>
+      <w:pPr>
+        <w:bidi/>
+        <w:spacing w:after="0" w:line="360" w:lineRule="auto"/>
+        <w:rPr>
+          <w:rFonts w:ascii="Times New Roman" w:hAnsi="Times New Roman" w:cs="David"/>
+          <w:i/>
+          <w:sz w:val="24"/>
+          <w:szCs w:val="24"/>
+          <w:rtl/>
+        </w:rPr>
+      </w:pPr>
+    </w:p>
+    <w:p>
+      <w:pPr>
+        <w:bidi/>
+        <w:spacing w:after="0" w:line="360" w:lineRule="auto"/>
+        <w:rPr>
+          <w:rFonts w:ascii="Times New Roman" w:hAnsi="Times New Roman" w:cs="David"/>
+          <w:i/>
+          <w:sz w:val="24"/>
+          <w:szCs w:val="24"/>
+          <w:rtl/>
+        </w:rPr>
+      </w:pPr>
+    </w:p>
+    <w:p>
+      <w:pPr>
+        <w:bidi/>
+        <w:spacing w:after="0" w:line="360" w:lineRule="auto"/>
+        <w:rPr>
+          <w:rFonts w:ascii="Times New Roman" w:hAnsi="Times New Roman" w:cs="David"/>
+          <w:i/>
+          <w:sz w:val="24"/>
+          <w:szCs w:val="24"/>
+        </w:rPr>
+      </w:pPr>
     </w:p>
     <w:p>
       <w:pPr>
@@ -6421,6 +4715,7 @@
         <w:rPr>
           <w:rFonts w:ascii="Times New Roman" w:hAnsi="Times New Roman" w:cs="David"/>
           <w:i/>
+          <w:noProof/>
           <w:sz w:val="24"/>
           <w:szCs w:val="24"/>
           <w:rtl/>
@@ -6442,7 +4737,7 @@
                     <pic:cNvPicPr/>
                   </pic:nvPicPr>
                   <pic:blipFill>
-                    <a:blip r:embed="rId10"/>
+                    <a:blip r:embed="rId8"/>
                     <a:stretch>
                       <a:fillRect/>
                     </a:stretch>
@@ -6512,6 +4807,245 @@
         <w:spacing w:after="0" w:line="360" w:lineRule="auto"/>
         <w:rPr>
           <w:rFonts w:ascii="Times New Roman" w:hAnsi="Times New Roman" w:cs="David" w:hint="cs"/>
+          <w:i/>
+          <w:sz w:val="24"/>
+          <w:szCs w:val="24"/>
+          <w:rtl/>
+        </w:rPr>
+      </w:pPr>
+    </w:p>
+    <w:p>
+      <w:pPr>
+        <w:pStyle w:val="ListParagraph"/>
+        <w:numPr>
+          <w:ilvl w:val="0"/>
+          <w:numId w:val="1"/>
+        </w:numPr>
+        <w:bidi/>
+        <w:spacing w:after="0" w:line="360" w:lineRule="auto"/>
+        <w:rPr>
+          <w:rFonts w:ascii="Times New Roman" w:hAnsi="Times New Roman" w:cs="David"/>
+          <w:i/>
+          <w:sz w:val="24"/>
+          <w:szCs w:val="24"/>
+          <w:highlight w:val="yellow"/>
+        </w:rPr>
+      </w:pPr>
+      <w:r>
+        <w:rPr>
+          <w:rFonts w:ascii="Times New Roman" w:hAnsi="Times New Roman" w:cs="David" w:hint="cs"/>
+          <w:i/>
+          <w:sz w:val="24"/>
+          <w:szCs w:val="24"/>
+          <w:highlight w:val="yellow"/>
+          <w:rtl/>
+        </w:rPr>
+        <w:t>חלק יבש</w:t>
+      </w:r>
+    </w:p>
+    <w:p>
+      <w:pPr>
+        <w:pStyle w:val="ListParagraph"/>
+        <w:numPr>
+          <w:ilvl w:val="1"/>
+          <w:numId w:val="1"/>
+        </w:numPr>
+        <w:bidi/>
+        <w:spacing w:after="0" w:line="360" w:lineRule="auto"/>
+        <w:rPr>
+          <w:rFonts w:ascii="Times New Roman" w:hAnsi="Times New Roman" w:cs="David"/>
+          <w:i/>
+          <w:sz w:val="24"/>
+          <w:szCs w:val="24"/>
+        </w:rPr>
+      </w:pPr>
+      <w:r>
+        <w:rPr>
+          <w:rFonts w:ascii="Times New Roman" w:hAnsi="Times New Roman" w:cs="David" w:hint="cs"/>
+          <w:i/>
+          <w:sz w:val="24"/>
+          <w:szCs w:val="24"/>
+          <w:rtl/>
+        </w:rPr>
+        <w:t xml:space="preserve">כשמוחקים אמן </w:t>
+      </w:r>
+      <w:r>
+        <w:rPr>
+          <w:rFonts w:ascii="Times New Roman" w:hAnsi="Times New Roman" w:cs="David"/>
+          <w:i/>
+          <w:sz w:val="24"/>
+          <w:szCs w:val="24"/>
+          <w:rtl/>
+        </w:rPr>
+        <w:t>–</w:t>
+      </w:r>
+      <w:r>
+        <w:rPr>
+          <w:rFonts w:ascii="Times New Roman" w:hAnsi="Times New Roman" w:cs="David" w:hint="cs"/>
+          <w:i/>
+          <w:sz w:val="24"/>
+          <w:szCs w:val="24"/>
+          <w:rtl/>
+        </w:rPr>
+        <w:t xml:space="preserve"> אכן </w:t>
+      </w:r>
+      <w:proofErr w:type="spellStart"/>
+      <w:r>
+        <w:rPr>
+          <w:rFonts w:ascii="Times New Roman" w:hAnsi="Times New Roman" w:cs="David"/>
+          <w:i/>
+          <w:sz w:val="24"/>
+          <w:szCs w:val="24"/>
+        </w:rPr>
+        <w:t>mlogn</w:t>
+      </w:r>
+      <w:proofErr w:type="spellEnd"/>
+    </w:p>
+    <w:p>
+      <w:pPr>
+        <w:pStyle w:val="ListParagraph"/>
+        <w:numPr>
+          <w:ilvl w:val="2"/>
+          <w:numId w:val="1"/>
+        </w:numPr>
+        <w:bidi/>
+        <w:spacing w:after="0" w:line="360" w:lineRule="auto"/>
+        <w:rPr>
+          <w:rFonts w:ascii="Times New Roman" w:hAnsi="Times New Roman" w:cs="David"/>
+          <w:i/>
+          <w:sz w:val="24"/>
+          <w:szCs w:val="24"/>
+        </w:rPr>
+      </w:pPr>
+      <w:r>
+        <w:rPr>
+          <w:rFonts w:ascii="Times New Roman" w:hAnsi="Times New Roman" w:cs="David" w:hint="cs"/>
+          <w:i/>
+          <w:sz w:val="24"/>
+          <w:szCs w:val="24"/>
+          <w:rtl/>
+        </w:rPr>
+        <w:t xml:space="preserve">למה </w:t>
+      </w:r>
+      <w:r>
+        <w:rPr>
+          <w:rFonts w:ascii="Times New Roman" w:hAnsi="Times New Roman" w:cs="David"/>
+          <w:i/>
+          <w:sz w:val="24"/>
+          <w:szCs w:val="24"/>
+          <w:rtl/>
+        </w:rPr>
+        <w:t>–</w:t>
+      </w:r>
+      <w:r>
+        <w:rPr>
+          <w:rFonts w:ascii="Times New Roman" w:hAnsi="Times New Roman" w:cs="David" w:hint="cs"/>
+          <w:i/>
+          <w:sz w:val="24"/>
+          <w:szCs w:val="24"/>
+          <w:rtl/>
+        </w:rPr>
+        <w:t xml:space="preserve"> כי אנחנו רצים על המערך של השירים של אותו אמן, מוצאים לפי הסדר בעץ ה-</w:t>
+      </w:r>
+      <w:r>
+        <w:rPr>
+          <w:rFonts w:ascii="Times New Roman" w:hAnsi="Times New Roman" w:cs="David" w:hint="cs"/>
+          <w:i/>
+          <w:sz w:val="24"/>
+          <w:szCs w:val="24"/>
+        </w:rPr>
+        <w:t>AVL</w:t>
+      </w:r>
+      <w:r>
+        <w:rPr>
+          <w:rFonts w:ascii="Times New Roman" w:hAnsi="Times New Roman" w:cs="David" w:hint="cs"/>
+          <w:i/>
+          <w:sz w:val="24"/>
+          <w:szCs w:val="24"/>
+          <w:rtl/>
+        </w:rPr>
+        <w:t xml:space="preserve"> של האמנים ולמחוק את כל השירים שם </w:t>
+      </w:r>
+      <w:r>
+        <w:rPr>
+          <w:rFonts w:ascii="Times New Roman" w:hAnsi="Times New Roman" w:cs="David"/>
+          <w:i/>
+          <w:sz w:val="24"/>
+          <w:szCs w:val="24"/>
+          <w:rtl/>
+        </w:rPr>
+        <w:t>–</w:t>
+      </w:r>
+      <w:r>
+        <w:rPr>
+          <w:rFonts w:ascii="Times New Roman" w:hAnsi="Times New Roman" w:cs="David" w:hint="cs"/>
+          <w:i/>
+          <w:sz w:val="24"/>
+          <w:szCs w:val="24"/>
+          <w:rtl/>
+        </w:rPr>
+        <w:t xml:space="preserve"> זה מסתכם ל-</w:t>
+      </w:r>
+      <w:proofErr w:type="spellStart"/>
+      <w:r>
+        <w:rPr>
+          <w:rFonts w:ascii="Times New Roman" w:hAnsi="Times New Roman" w:cs="David"/>
+          <w:i/>
+          <w:sz w:val="24"/>
+          <w:szCs w:val="24"/>
+        </w:rPr>
+        <w:t>mlogn+m</w:t>
+      </w:r>
+      <w:proofErr w:type="spellEnd"/>
+      <w:r>
+        <w:rPr>
+          <w:rFonts w:ascii="Times New Roman" w:hAnsi="Times New Roman" w:cs="David" w:hint="cs"/>
+          <w:i/>
+          <w:sz w:val="24"/>
+          <w:szCs w:val="24"/>
+          <w:rtl/>
+        </w:rPr>
+        <w:t xml:space="preserve"> (צריך להסביר למה)</w:t>
+      </w:r>
+    </w:p>
+    <w:p>
+      <w:pPr>
+        <w:pStyle w:val="ListParagraph"/>
+        <w:numPr>
+          <w:ilvl w:val="1"/>
+          <w:numId w:val="1"/>
+        </w:numPr>
+        <w:bidi/>
+        <w:spacing w:after="0" w:line="360" w:lineRule="auto"/>
+        <w:rPr>
+          <w:rFonts w:ascii="Times New Roman" w:hAnsi="Times New Roman" w:cs="David"/>
+          <w:i/>
+          <w:sz w:val="24"/>
+          <w:szCs w:val="24"/>
+        </w:rPr>
+      </w:pPr>
+      <w:r>
+        <w:rPr>
+          <w:rFonts w:ascii="Times New Roman" w:hAnsi="Times New Roman" w:cs="David" w:hint="cs"/>
+          <w:i/>
+          <w:sz w:val="24"/>
+          <w:szCs w:val="24"/>
+          <w:rtl/>
+        </w:rPr>
+        <w:t>לוודא ולהסביר שאר ענייני סיבוכיות</w:t>
+      </w:r>
+    </w:p>
+    <w:p>
+      <w:pPr>
+        <w:pStyle w:val="ListParagraph"/>
+        <w:numPr>
+          <w:ilvl w:val="2"/>
+          <w:numId w:val="1"/>
+        </w:numPr>
+        <w:bidi/>
+        <w:spacing w:after="0" w:line="360" w:lineRule="auto"/>
+        <w:rPr>
+          <w:rFonts w:ascii="Times New Roman" w:hAnsi="Times New Roman" w:cs="David"/>
           <w:b/>
           <w:bCs/>
           <w:i/>
@@ -6529,7 +5063,7 @@
           <w:szCs w:val="24"/>
           <w:rtl/>
         </w:rPr>
-        <w:t xml:space="preserve">נתאר את </w:t>
+        <w:t xml:space="preserve">לוודא </w:t>
       </w:r>
       <w:r>
         <w:rPr>
@@ -6539,6 +5073,149 @@
           <w:i/>
           <w:sz w:val="24"/>
           <w:szCs w:val="24"/>
+        </w:rPr>
+        <w:t>QUIT</w:t>
+      </w:r>
+      <w:r>
+        <w:rPr>
+          <w:rFonts w:ascii="Times New Roman" w:hAnsi="Times New Roman" w:cs="David" w:hint="cs"/>
+          <w:b/>
+          <w:bCs/>
+          <w:i/>
+          <w:sz w:val="24"/>
+          <w:szCs w:val="24"/>
+          <w:rtl/>
+        </w:rPr>
+        <w:t>!</w:t>
+      </w:r>
+    </w:p>
+    <w:p>
+      <w:pPr>
+        <w:pStyle w:val="ListParagraph"/>
+        <w:numPr>
+          <w:ilvl w:val="3"/>
+          <w:numId w:val="1"/>
+        </w:numPr>
+        <w:bidi/>
+        <w:spacing w:after="0" w:line="360" w:lineRule="auto"/>
+        <w:rPr>
+          <w:rFonts w:ascii="Times New Roman" w:hAnsi="Times New Roman" w:cs="David"/>
+          <w:i/>
+          <w:sz w:val="24"/>
+          <w:szCs w:val="24"/>
+        </w:rPr>
+      </w:pPr>
+      <w:r>
+        <w:rPr>
+          <w:rFonts w:ascii="Times New Roman" w:hAnsi="Times New Roman" w:cs="David" w:hint="cs"/>
+          <w:i/>
+          <w:sz w:val="24"/>
+          <w:szCs w:val="24"/>
+          <w:rtl/>
+        </w:rPr>
+        <w:t>האם מחיקת הרשימה צומת-צומת עומדת בסיבוכיות?</w:t>
+      </w:r>
+    </w:p>
+    <w:p>
+      <w:pPr>
+        <w:pStyle w:val="ListParagraph"/>
+        <w:numPr>
+          <w:ilvl w:val="1"/>
+          <w:numId w:val="1"/>
+        </w:numPr>
+        <w:bidi/>
+        <w:spacing w:after="0" w:line="360" w:lineRule="auto"/>
+        <w:rPr>
+          <w:rFonts w:ascii="Times New Roman" w:hAnsi="Times New Roman" w:cs="David"/>
+          <w:i/>
+          <w:sz w:val="24"/>
+          <w:szCs w:val="24"/>
+        </w:rPr>
+      </w:pPr>
+      <w:r>
+        <w:rPr>
+          <w:rFonts w:ascii="Times New Roman" w:hAnsi="Times New Roman" w:cs="David" w:hint="cs"/>
+          <w:i/>
+          <w:sz w:val="24"/>
+          <w:szCs w:val="24"/>
+          <w:rtl/>
+        </w:rPr>
+        <w:t>לכתוב על טיפול בשגיאות ביבש</w:t>
+      </w:r>
+    </w:p>
+    <w:p>
+      <w:pPr>
+        <w:pStyle w:val="ListParagraph"/>
+        <w:numPr>
+          <w:ilvl w:val="1"/>
+          <w:numId w:val="1"/>
+        </w:numPr>
+        <w:bidi/>
+        <w:spacing w:after="0" w:line="360" w:lineRule="auto"/>
+        <w:rPr>
+          <w:rFonts w:ascii="Times New Roman" w:hAnsi="Times New Roman" w:cs="David"/>
+          <w:i/>
+          <w:sz w:val="24"/>
+          <w:szCs w:val="24"/>
+        </w:rPr>
+      </w:pPr>
+      <w:r>
+        <w:rPr>
+          <w:rFonts w:ascii="Times New Roman" w:hAnsi="Times New Roman" w:cs="David" w:hint="cs"/>
+          <w:i/>
+          <w:sz w:val="24"/>
+          <w:szCs w:val="24"/>
+          <w:rtl/>
+        </w:rPr>
+        <w:t>לציין את הפעולות בפירוט</w:t>
+      </w:r>
+    </w:p>
+    <w:p>
+      <w:pPr>
+        <w:bidi/>
+        <w:spacing w:after="0" w:line="360" w:lineRule="auto"/>
+        <w:rPr>
+          <w:rFonts w:ascii="Times New Roman" w:hAnsi="Times New Roman" w:cs="David"/>
+          <w:i/>
+          <w:sz w:val="24"/>
+          <w:szCs w:val="24"/>
+          <w:rtl/>
+        </w:rPr>
+      </w:pPr>
+    </w:p>
+    <w:p>
+      <w:pPr>
+        <w:bidi/>
+        <w:spacing w:after="0" w:line="360" w:lineRule="auto"/>
+        <w:rPr>
+          <w:rFonts w:ascii="Times New Roman" w:hAnsi="Times New Roman" w:cs="David"/>
+          <w:b/>
+          <w:bCs/>
+          <w:i/>
+          <w:sz w:val="24"/>
+          <w:szCs w:val="24"/>
+        </w:rPr>
+      </w:pPr>
+      <w:r>
+        <w:rPr>
+          <w:rFonts w:ascii="Times New Roman" w:hAnsi="Times New Roman" w:cs="David" w:hint="cs"/>
+          <w:b/>
+          <w:bCs/>
+          <w:i/>
+          <w:sz w:val="24"/>
+          <w:szCs w:val="24"/>
+          <w:rtl/>
+        </w:rPr>
+        <w:t xml:space="preserve">נתאר את </w:t>
+      </w:r>
+      <w:r>
+        <w:rPr>
+          <w:rFonts w:ascii="Times New Roman" w:hAnsi="Times New Roman" w:cs="David" w:hint="cs"/>
+          <w:b/>
+          <w:bCs/>
+          <w:i/>
+          <w:sz w:val="24"/>
+          <w:szCs w:val="24"/>
           <w:rtl/>
         </w:rPr>
         <w:t>מבני הנתונים בהם בחרנו להשתמש עבור התרגיל:</w:t>
@@ -6549,11 +5226,10 @@
         <w:bidi/>
         <w:spacing w:after="0" w:line="360" w:lineRule="auto"/>
         <w:rPr>
-          <w:rFonts w:ascii="Times New Roman" w:hAnsi="Times New Roman" w:cs="David" w:hint="cs"/>
-          <w:i/>
-          <w:sz w:val="24"/>
-          <w:szCs w:val="24"/>
-          <w:rtl/>
+          <w:rFonts w:ascii="Times New Roman" w:hAnsi="Times New Roman" w:cs="David"/>
+          <w:i/>
+          <w:sz w:val="24"/>
+          <w:szCs w:val="24"/>
         </w:rPr>
       </w:pPr>
     </w:p>
@@ -6874,7 +5550,6 @@
             <w:sz w:val="24"/>
             <w:szCs w:val="24"/>
           </w:rPr>
-          <w:lastRenderedPageBreak/>
           <m:t>(*)</m:t>
         </m:r>
       </m:oMath>
@@ -7185,7 +5860,7 @@
         <w:bidi/>
         <w:spacing w:after="0" w:line="360" w:lineRule="auto"/>
         <w:rPr>
-          <w:rFonts w:ascii="Times New Roman" w:hAnsi="Times New Roman" w:cs="David" w:hint="cs"/>
+          <w:rFonts w:ascii="Times New Roman" w:hAnsi="Times New Roman" w:cs="David"/>
           <w:b/>
           <w:bCs/>
           <w:i/>
@@ -7211,6 +5886,7 @@
         <w:rPr>
           <w:rFonts w:ascii="Times New Roman" w:hAnsi="Times New Roman" w:cs="David"/>
           <w:i/>
+          <w:noProof/>
           <w:sz w:val="24"/>
           <w:szCs w:val="24"/>
           <w:rtl/>
@@ -7231,7 +5907,7 @@
                     <pic:cNvPicPr/>
                   </pic:nvPicPr>
                   <pic:blipFill>
-                    <a:blip r:embed="rId11"/>
+                    <a:blip r:embed="rId9"/>
                     <a:stretch>
                       <a:fillRect/>
                     </a:stretch>
@@ -7290,7 +5966,7 @@
         <w:bidi/>
         <w:spacing w:after="0" w:line="360" w:lineRule="auto"/>
         <w:rPr>
-          <w:rFonts w:ascii="Times New Roman" w:hAnsi="Times New Roman" w:cs="David" w:hint="cs"/>
+          <w:rFonts w:ascii="Times New Roman" w:hAnsi="Times New Roman" w:cs="David"/>
           <w:b/>
           <w:i/>
           <w:sz w:val="24"/>
@@ -7366,6 +6042,7 @@
           <w:sz w:val="24"/>
           <w:szCs w:val="24"/>
         </w:rPr>
+        <w:lastRenderedPageBreak/>
         <w:t>O(1)</w:t>
       </w:r>
       <w:r>
@@ -7625,6 +6302,7 @@
         <w:rPr>
           <w:rFonts w:ascii="Times New Roman" w:hAnsi="Times New Roman" w:cs="David"/>
           <w:i/>
+          <w:noProof/>
           <w:sz w:val="24"/>
           <w:szCs w:val="24"/>
           <w:rtl/>
@@ -7645,7 +6323,7 @@
                     <pic:cNvPicPr/>
                   </pic:nvPicPr>
                   <pic:blipFill>
-                    <a:blip r:embed="rId12"/>
+                    <a:blip r:embed="rId10"/>
                     <a:stretch>
                       <a:fillRect/>
                     </a:stretch>
@@ -7774,10 +6452,12 @@
         <w:rPr>
           <w:rFonts w:ascii="Times New Roman" w:hAnsi="Times New Roman" w:cs="David"/>
           <w:i/>
-          <w:sz w:val="24"/>
-          <w:szCs w:val="24"/>
-          <w:rtl/>
-        </w:rPr>
+          <w:noProof/>
+          <w:sz w:val="24"/>
+          <w:szCs w:val="24"/>
+          <w:rtl/>
+        </w:rPr>
+        <w:lastRenderedPageBreak/>
         <w:drawing>
           <wp:inline distT="0" distB="0" distL="0" distR="0" wp14:anchorId="5BF0ADAC" wp14:editId="6DE304C5">
             <wp:extent cx="5943600" cy="2546350"/>
@@ -7794,7 +6474,7 @@
                     <pic:cNvPicPr/>
                   </pic:nvPicPr>
                   <pic:blipFill>
-                    <a:blip r:embed="rId13"/>
+                    <a:blip r:embed="rId11"/>
                     <a:stretch>
                       <a:fillRect/>
                     </a:stretch>
@@ -7936,6 +6616,7 @@
         <w:rPr>
           <w:rFonts w:ascii="Times New Roman" w:hAnsi="Times New Roman" w:cs="David"/>
           <w:i/>
+          <w:noProof/>
           <w:sz w:val="24"/>
           <w:szCs w:val="24"/>
           <w:rtl/>
@@ -7956,7 +6637,7 @@
                     <pic:cNvPicPr/>
                   </pic:nvPicPr>
                   <pic:blipFill>
-                    <a:blip r:embed="rId14"/>
+                    <a:blip r:embed="rId12"/>
                     <a:stretch>
                       <a:fillRect/>
                     </a:stretch>
@@ -8098,11 +6779,11 @@
         <w:rPr>
           <w:rFonts w:ascii="Times New Roman" w:hAnsi="Times New Roman" w:cs="David"/>
           <w:i/>
-          <w:sz w:val="24"/>
-          <w:szCs w:val="24"/>
-          <w:rtl/>
-        </w:rPr>
-        <w:lastRenderedPageBreak/>
+          <w:noProof/>
+          <w:sz w:val="24"/>
+          <w:szCs w:val="24"/>
+          <w:rtl/>
+        </w:rPr>
         <w:drawing>
           <wp:inline distT="0" distB="0" distL="0" distR="0" wp14:anchorId="2227A011" wp14:editId="078F6B79">
             <wp:extent cx="5943600" cy="3314065"/>
@@ -8119,7 +6800,7 @@
                     <pic:cNvPicPr/>
                   </pic:nvPicPr>
                   <pic:blipFill>
-                    <a:blip r:embed="rId15"/>
+                    <a:blip r:embed="rId13"/>
                     <a:stretch>
                       <a:fillRect/>
                     </a:stretch>
@@ -8248,6 +6929,7 @@
         <w:rPr>
           <w:rFonts w:ascii="Times New Roman" w:hAnsi="Times New Roman" w:cs="David"/>
           <w:i/>
+          <w:noProof/>
           <w:sz w:val="24"/>
           <w:szCs w:val="24"/>
           <w:rtl/>
@@ -8269,7 +6951,7 @@
                     <pic:cNvPicPr/>
                   </pic:nvPicPr>
                   <pic:blipFill>
-                    <a:blip r:embed="rId16"/>
+                    <a:blip r:embed="rId14"/>
                     <a:stretch>
                       <a:fillRect/>
                     </a:stretch>
@@ -8408,6 +7090,7 @@
         <w:rPr>
           <w:rFonts w:ascii="Times New Roman" w:hAnsi="Times New Roman" w:cs="David"/>
           <w:i/>
+          <w:noProof/>
           <w:sz w:val="24"/>
           <w:szCs w:val="24"/>
           <w:rtl/>
@@ -8428,7 +7111,7 @@
                     <pic:cNvPicPr/>
                   </pic:nvPicPr>
                   <pic:blipFill>
-                    <a:blip r:embed="rId17"/>
+                    <a:blip r:embed="rId15"/>
                     <a:stretch>
                       <a:fillRect/>
                     </a:stretch>
@@ -8557,6 +7240,7 @@
         <w:rPr>
           <w:rFonts w:ascii="Times New Roman" w:hAnsi="Times New Roman" w:cs="David"/>
           <w:i/>
+          <w:noProof/>
           <w:sz w:val="24"/>
           <w:szCs w:val="24"/>
           <w:rtl/>
@@ -8578,7 +7262,7 @@
                     <pic:cNvPicPr/>
                   </pic:nvPicPr>
                   <pic:blipFill>
-                    <a:blip r:embed="rId18"/>
+                    <a:blip r:embed="rId16"/>
                     <a:stretch>
                       <a:fillRect/>
                     </a:stretch>
@@ -9485,11 +8169,9 @@
                                 <w:rtl/>
                               </w:rPr>
                             </w:pPr>
-                            <w:proofErr w:type="spellStart"/>
                             <w:r>
                               <w:t>artist_Id</w:t>
                             </w:r>
-                            <w:proofErr w:type="spellEnd"/>
                             <w:r>
                               <w:rPr>
                                 <w:rFonts w:hint="cs"/>
@@ -9505,11 +8187,9 @@
                                 <w:rtl/>
                               </w:rPr>
                             </w:pPr>
-                            <w:proofErr w:type="spellStart"/>
                             <w:r>
                               <w:t>Total_num_of_songs</w:t>
                             </w:r>
-                            <w:proofErr w:type="spellEnd"/>
                             <w:r>
                               <w:rPr>
                                 <w:rFonts w:hint="cs"/>
@@ -9525,11 +8205,9 @@
                                 <w:rtl/>
                               </w:rPr>
                             </w:pPr>
-                            <w:proofErr w:type="spellStart"/>
                             <w:r>
                               <w:t>full_songs_list</w:t>
                             </w:r>
-                            <w:proofErr w:type="spellEnd"/>
                             <w:r>
                               <w:rPr>
                                 <w:rFonts w:hint="cs"/>
@@ -9542,11 +8220,9 @@
                             <w:pPr>
                               <w:bidi/>
                             </w:pPr>
-                            <w:proofErr w:type="spellStart"/>
                             <w:r>
                               <w:t>num_streams_tree</w:t>
                             </w:r>
-                            <w:proofErr w:type="spellEnd"/>
                           </w:p>
                         </w:txbxContent>
                       </wps:txbx>
@@ -9595,11 +8271,9 @@
                           <w:rtl/>
                         </w:rPr>
                       </w:pPr>
-                      <w:proofErr w:type="spellStart"/>
                       <w:r>
                         <w:t>artist_Id</w:t>
                       </w:r>
-                      <w:proofErr w:type="spellEnd"/>
                       <w:r>
                         <w:rPr>
                           <w:rFonts w:hint="cs"/>
@@ -9615,11 +8289,9 @@
                           <w:rtl/>
                         </w:rPr>
                       </w:pPr>
-                      <w:proofErr w:type="spellStart"/>
                       <w:r>
                         <w:t>Total_num_of_songs</w:t>
                       </w:r>
-                      <w:proofErr w:type="spellEnd"/>
                       <w:r>
                         <w:rPr>
                           <w:rFonts w:hint="cs"/>
@@ -9635,11 +8307,9 @@
                           <w:rtl/>
                         </w:rPr>
                       </w:pPr>
-                      <w:proofErr w:type="spellStart"/>
                       <w:r>
                         <w:t>full_songs_list</w:t>
                       </w:r>
-                      <w:proofErr w:type="spellEnd"/>
                       <w:r>
                         <w:rPr>
                           <w:rFonts w:hint="cs"/>
@@ -9652,11 +8322,9 @@
                       <w:pPr>
                         <w:bidi/>
                       </w:pPr>
-                      <w:proofErr w:type="spellStart"/>
                       <w:r>
                         <w:t>num_streams_tree</w:t>
                       </w:r>
-                      <w:proofErr w:type="spellEnd"/>
                     </w:p>
                   </w:txbxContent>
                 </v:textbox>
@@ -14324,6 +12992,95 @@
     </w:lvl>
   </w:abstractNum>
   <w:abstractNum w:abstractNumId="1" w15:restartNumberingAfterBreak="0">
+    <w:nsid w:val="48192553"/>
+    <w:multiLevelType w:val="hybridMultilevel"/>
+    <w:tmpl w:val="9B6E37FA"/>
+    <w:lvl w:ilvl="0" w:tplc="0409000F">
+      <w:start w:val="1"/>
+      <w:numFmt w:val="decimal"/>
+      <w:lvlText w:val="%1."/>
+      <w:lvlJc w:val="left"/>
+      <w:pPr>
+        <w:ind w:left="720" w:hanging="360"/>
+      </w:pPr>
+      <w:rPr>
+        <w:rFonts w:hint="default"/>
+      </w:rPr>
+    </w:lvl>
+    <w:lvl w:ilvl="1" w:tplc="04090019">
+      <w:start w:val="1"/>
+      <w:numFmt w:val="lowerLetter"/>
+      <w:lvlText w:val="%2."/>
+      <w:lvlJc w:val="left"/>
+      <w:pPr>
+        <w:ind w:left="1440" w:hanging="360"/>
+      </w:pPr>
+    </w:lvl>
+    <w:lvl w:ilvl="2" w:tplc="0409001B">
+      <w:start w:val="1"/>
+      <w:numFmt w:val="lowerRoman"/>
+      <w:lvlText w:val="%3."/>
+      <w:lvlJc w:val="right"/>
+      <w:pPr>
+        <w:ind w:left="2160" w:hanging="180"/>
+      </w:pPr>
+    </w:lvl>
+    <w:lvl w:ilvl="3" w:tplc="0409000F">
+      <w:start w:val="1"/>
+      <w:numFmt w:val="decimal"/>
+      <w:lvlText w:val="%4."/>
+      <w:lvlJc w:val="left"/>
+      <w:pPr>
+        <w:ind w:left="2880" w:hanging="360"/>
+      </w:pPr>
+    </w:lvl>
+    <w:lvl w:ilvl="4" w:tplc="04090019" w:tentative="1">
+      <w:start w:val="1"/>
+      <w:numFmt w:val="lowerLetter"/>
+      <w:lvlText w:val="%5."/>
+      <w:lvlJc w:val="left"/>
+      <w:pPr>
+        <w:ind w:left="3600" w:hanging="360"/>
+      </w:pPr>
+    </w:lvl>
+    <w:lvl w:ilvl="5" w:tplc="0409001B" w:tentative="1">
+      <w:start w:val="1"/>
+      <w:numFmt w:val="lowerRoman"/>
+      <w:lvlText w:val="%6."/>
+      <w:lvlJc w:val="right"/>
+      <w:pPr>
+        <w:ind w:left="4320" w:hanging="180"/>
+      </w:pPr>
+    </w:lvl>
+    <w:lvl w:ilvl="6" w:tplc="0409000F" w:tentative="1">
+      <w:start w:val="1"/>
+      <w:numFmt w:val="decimal"/>
+      <w:lvlText w:val="%7."/>
+      <w:lvlJc w:val="left"/>
+      <w:pPr>
+        <w:ind w:left="5040" w:hanging="360"/>
+      </w:pPr>
+    </w:lvl>
+    <w:lvl w:ilvl="7" w:tplc="04090019" w:tentative="1">
+      <w:start w:val="1"/>
+      <w:numFmt w:val="lowerLetter"/>
+      <w:lvlText w:val="%8."/>
+      <w:lvlJc w:val="left"/>
+      <w:pPr>
+        <w:ind w:left="5760" w:hanging="360"/>
+      </w:pPr>
+    </w:lvl>
+    <w:lvl w:ilvl="8" w:tplc="0409001B" w:tentative="1">
+      <w:start w:val="1"/>
+      <w:numFmt w:val="lowerRoman"/>
+      <w:lvlText w:val="%9."/>
+      <w:lvlJc w:val="right"/>
+      <w:pPr>
+        <w:ind w:left="6480" w:hanging="180"/>
+      </w:pPr>
+    </w:lvl>
+  </w:abstractNum>
+  <w:abstractNum w:abstractNumId="2" w15:restartNumberingAfterBreak="0">
     <w:nsid w:val="57146B06"/>
     <w:multiLevelType w:val="hybridMultilevel"/>
     <w:tmpl w:val="3B046436"/>
@@ -14363,7 +13120,7 @@
         <w:rFonts w:ascii="Wingdings" w:hAnsi="Wingdings" w:cs="Wingdings" w:hint="default"/>
       </w:rPr>
     </w:lvl>
-    <w:lvl w:ilvl="3" w:tplc="04090001" w:tentative="1">
+    <w:lvl w:ilvl="3" w:tplc="04090001">
       <w:start w:val="1"/>
       <w:numFmt w:val="bullet"/>
       <w:lvlText w:val=""/>
@@ -14436,7 +13193,7 @@
       </w:rPr>
     </w:lvl>
   </w:abstractNum>
-  <w:abstractNum w:abstractNumId="2" w15:restartNumberingAfterBreak="0">
+  <w:abstractNum w:abstractNumId="3" w15:restartNumberingAfterBreak="0">
     <w:nsid w:val="57EB2A16"/>
     <w:multiLevelType w:val="hybridMultilevel"/>
     <w:tmpl w:val="BB2C0FBC"/>
@@ -14549,7 +13306,7 @@
       </w:rPr>
     </w:lvl>
   </w:abstractNum>
-  <w:abstractNum w:abstractNumId="3" w15:restartNumberingAfterBreak="0">
+  <w:abstractNum w:abstractNumId="4" w15:restartNumberingAfterBreak="0">
     <w:nsid w:val="632F5186"/>
     <w:multiLevelType w:val="hybridMultilevel"/>
     <w:tmpl w:val="E8EE97CA"/>
@@ -14639,16 +13396,19 @@
     </w:lvl>
   </w:abstractNum>
   <w:num w:numId="1">
-    <w:abstractNumId w:val="1"/>
+    <w:abstractNumId w:val="2"/>
   </w:num>
   <w:num w:numId="2">
-    <w:abstractNumId w:val="3"/>
+    <w:abstractNumId w:val="4"/>
   </w:num>
   <w:num w:numId="3">
     <w:abstractNumId w:val="0"/>
   </w:num>
   <w:num w:numId="4">
-    <w:abstractNumId w:val="2"/>
+    <w:abstractNumId w:val="3"/>
+  </w:num>
+  <w:num w:numId="5">
+    <w:abstractNumId w:val="1"/>
   </w:num>
 </w:numbering>
 </file>
@@ -15448,7 +14208,7 @@
 </file>
 
 <file path=customXml/itemProps1.xml><?xml version="1.0" encoding="utf-8"?>
-<ds:datastoreItem xmlns:ds="http://schemas.openxmlformats.org/officeDocument/2006/customXml" ds:itemID="{0A5CB205-08DD-4EF8-983A-AE8C8090BC82}">
+<ds:datastoreItem xmlns:ds="http://schemas.openxmlformats.org/officeDocument/2006/customXml" ds:itemID="{258B0B71-0AE9-4B2B-A25F-B1EDB5516209}">
   <ds:schemaRefs>
     <ds:schemaRef ds:uri="http://schemas.openxmlformats.org/officeDocument/2006/bibliography"/>
   </ds:schemaRefs>

</xml_diff>